<commit_message>
signed - Riley Mahr
</commit_message>
<xml_diff>
--- a/Artifacts/Documents/FastWatch Team Charter_DRAFT.docx
+++ b/Artifacts/Documents/FastWatch Team Charter_DRAFT.docx
@@ -1,6 +1,6 @@
 
 <file path=word/document.xml><?xml version="1.0" encoding="utf-8"?>
-<w:document xmlns:wpc="http://schemas.microsoft.com/office/word/2010/wordprocessingCanvas" xmlns:mc="http://schemas.openxmlformats.org/markup-compatibility/2006" xmlns:o="urn:schemas-microsoft-com:office:office" xmlns:r="http://schemas.openxmlformats.org/officeDocument/2006/relationships" xmlns:m="http://schemas.openxmlformats.org/officeDocument/2006/math" xmlns:v="urn:schemas-microsoft-com:vml" xmlns:wp14="http://schemas.microsoft.com/office/word/2010/wordprocessingDrawing" xmlns:wp="http://schemas.openxmlformats.org/drawingml/2006/wordprocessingDrawing" xmlns:w10="urn:schemas-microsoft-com:office:word" xmlns:w="http://schemas.openxmlformats.org/wordprocessingml/2006/main" xmlns:w14="http://schemas.microsoft.com/office/word/2010/wordml" xmlns:w15="http://schemas.microsoft.com/office/word/2012/wordml" xmlns:wpg="http://schemas.microsoft.com/office/word/2010/wordprocessingGroup" xmlns:wpi="http://schemas.microsoft.com/office/word/2010/wordprocessingInk" xmlns:wne="http://schemas.microsoft.com/office/word/2006/wordml" xmlns:wps="http://schemas.microsoft.com/office/word/2010/wordprocessingShape" mc:Ignorable="w14 w15 wp14">
+<w:document xmlns:wpc="http://schemas.microsoft.com/office/word/2010/wordprocessingCanvas" xmlns:cx="http://schemas.microsoft.com/office/drawing/2014/chartex" xmlns:cx1="http://schemas.microsoft.com/office/drawing/2015/9/8/chartex" xmlns:cx2="http://schemas.microsoft.com/office/drawing/2015/10/21/chartex" xmlns:cx3="http://schemas.microsoft.com/office/drawing/2016/5/9/chartex" xmlns:cx4="http://schemas.microsoft.com/office/drawing/2016/5/10/chartex" xmlns:cx5="http://schemas.microsoft.com/office/drawing/2016/5/11/chartex" xmlns:cx6="http://schemas.microsoft.com/office/drawing/2016/5/12/chartex" xmlns:cx7="http://schemas.microsoft.com/office/drawing/2016/5/13/chartex" xmlns:cx8="http://schemas.microsoft.com/office/drawing/2016/5/14/chartex" xmlns:mc="http://schemas.openxmlformats.org/markup-compatibility/2006" xmlns:aink="http://schemas.microsoft.com/office/drawing/2016/ink" xmlns:am3d="http://schemas.microsoft.com/office/drawing/2017/model3d" xmlns:o="urn:schemas-microsoft-com:office:office" xmlns:r="http://schemas.openxmlformats.org/officeDocument/2006/relationships" xmlns:m="http://schemas.openxmlformats.org/officeDocument/2006/math" xmlns:v="urn:schemas-microsoft-com:vml" xmlns:wp14="http://schemas.microsoft.com/office/word/2010/wordprocessingDrawing" xmlns:wp="http://schemas.openxmlformats.org/drawingml/2006/wordprocessingDrawing" xmlns:w10="urn:schemas-microsoft-com:office:word" xmlns:w="http://schemas.openxmlformats.org/wordprocessingml/2006/main" xmlns:w14="http://schemas.microsoft.com/office/word/2010/wordml" xmlns:w15="http://schemas.microsoft.com/office/word/2012/wordml" xmlns:w16cid="http://schemas.microsoft.com/office/word/2016/wordml/cid" xmlns:w16se="http://schemas.microsoft.com/office/word/2015/wordml/symex" xmlns:wpg="http://schemas.microsoft.com/office/word/2010/wordprocessingGroup" xmlns:wpi="http://schemas.microsoft.com/office/word/2010/wordprocessingInk" xmlns:wne="http://schemas.microsoft.com/office/word/2006/wordml" xmlns:wps="http://schemas.microsoft.com/office/word/2010/wordprocessingShape" mc:Ignorable="w14 w15 w16se w16cid wp14">
   <w:body>
     <w:p>
       <w:pPr>
@@ -105,6 +105,7 @@
         <w:t xml:space="preserve">Philip Sauvey – </w:t>
       </w:r>
       <w:hyperlink r:id="rId8" w:history="1">
+        <w:proofErr w:type="spellStart"/>
         <w:r>
           <w:rPr>
             <w:rStyle w:val="Hyperlink"/>
@@ -113,6 +114,7 @@
           </w:rPr>
           <w:t>Philip.sauvey@gmail.com</w:t>
         </w:r>
+        <w:proofErr w:type="spellEnd"/>
       </w:hyperlink>
       <w:r>
         <w:rPr>
@@ -137,6 +139,7 @@
         <w:t xml:space="preserve">Riley Mahr – </w:t>
       </w:r>
       <w:hyperlink r:id="rId9" w:history="1">
+        <w:proofErr w:type="spellStart"/>
         <w:r>
           <w:rPr>
             <w:rStyle w:val="Hyperlink"/>
@@ -145,6 +148,7 @@
           </w:rPr>
           <w:t>rwmahr@uwm.edu</w:t>
         </w:r>
+        <w:proofErr w:type="spellEnd"/>
       </w:hyperlink>
       <w:r>
         <w:rPr>
@@ -166,9 +170,26 @@
           <w:color w:val="000000"/>
         </w:rPr>
         <w:tab/>
-        <w:t xml:space="preserve">Isaac Kadera – </w:t>
+        <w:t xml:space="preserve">Isaac </w:t>
+      </w:r>
+      <w:proofErr w:type="spellStart"/>
+      <w:r>
+        <w:rPr>
+          <w:rFonts w:ascii="Times" w:hAnsi="Times" w:cs="Times"/>
+          <w:color w:val="000000"/>
+        </w:rPr>
+        <w:t>Kadera</w:t>
+      </w:r>
+      <w:proofErr w:type="spellEnd"/>
+      <w:r>
+        <w:rPr>
+          <w:rFonts w:ascii="Times" w:hAnsi="Times" w:cs="Times"/>
+          <w:color w:val="000000"/>
+        </w:rPr>
+        <w:t xml:space="preserve"> – </w:t>
       </w:r>
       <w:hyperlink r:id="rId10" w:history="1">
+        <w:proofErr w:type="spellStart"/>
         <w:r>
           <w:rPr>
             <w:rStyle w:val="Hyperlink"/>
@@ -177,6 +198,7 @@
           </w:rPr>
           <w:t>iekadera@uwm.edu</w:t>
         </w:r>
+        <w:proofErr w:type="spellEnd"/>
       </w:hyperlink>
       <w:r>
         <w:rPr>
@@ -199,9 +221,25 @@
           <w:color w:val="000000"/>
         </w:rPr>
         <w:tab/>
-        <w:t xml:space="preserve">Fue Her – </w:t>
+      </w:r>
+      <w:proofErr w:type="spellStart"/>
+      <w:r>
+        <w:rPr>
+          <w:rFonts w:ascii="Times" w:hAnsi="Times" w:cs="Times"/>
+          <w:color w:val="000000"/>
+        </w:rPr>
+        <w:t>Fue</w:t>
+      </w:r>
+      <w:proofErr w:type="spellEnd"/>
+      <w:r>
+        <w:rPr>
+          <w:rFonts w:ascii="Times" w:hAnsi="Times" w:cs="Times"/>
+          <w:color w:val="000000"/>
+        </w:rPr>
+        <w:t xml:space="preserve"> Her – </w:t>
       </w:r>
       <w:hyperlink r:id="rId11" w:history="1">
+        <w:proofErr w:type="spellStart"/>
         <w:r>
           <w:rPr>
             <w:rStyle w:val="Hyperlink"/>
@@ -210,6 +248,7 @@
           </w:rPr>
           <w:t>fher@uwm.edu</w:t>
         </w:r>
+        <w:proofErr w:type="spellEnd"/>
       </w:hyperlink>
       <w:r>
         <w:rPr>
@@ -234,6 +273,7 @@
         <w:t xml:space="preserve">Andrew Krill – </w:t>
       </w:r>
       <w:hyperlink r:id="rId12" w:history="1">
+        <w:proofErr w:type="spellStart"/>
         <w:r>
           <w:rPr>
             <w:rStyle w:val="Hyperlink"/>
@@ -242,6 +282,7 @@
           </w:rPr>
           <w:t>ATKrill@uwm.edu</w:t>
         </w:r>
+        <w:proofErr w:type="spellEnd"/>
       </w:hyperlink>
       <w:r>
         <w:rPr>
@@ -471,7 +512,23 @@
           <w:rFonts w:ascii="Times New Roman" w:hAnsi="Times New Roman" w:cs="Times New Roman"/>
           <w:color w:val="000000"/>
         </w:rPr>
-        <w:t>Time commitment is a difficult thing to determine seeing one member may be able to complete the same job in a less amount of time. The goal is to complete the job. If one member is taking a substantial amount of time more than the others, it will be examined by the group as to whether his work load should be decreased.</w:t>
+        <w:t xml:space="preserve">Time commitment is </w:t>
+      </w:r>
+      <w:proofErr w:type="gramStart"/>
+      <w:r>
+        <w:rPr>
+          <w:rFonts w:ascii="Times New Roman" w:hAnsi="Times New Roman" w:cs="Times New Roman"/>
+          <w:color w:val="000000"/>
+        </w:rPr>
+        <w:t>a difficult thing</w:t>
+      </w:r>
+      <w:proofErr w:type="gramEnd"/>
+      <w:r>
+        <w:rPr>
+          <w:rFonts w:ascii="Times New Roman" w:hAnsi="Times New Roman" w:cs="Times New Roman"/>
+          <w:color w:val="000000"/>
+        </w:rPr>
+        <w:t xml:space="preserve"> to determine seeing one member may be able to complete the same job in a less amount of time. The goal is to complete the job. If one member is taking a substantial amount of time more than the others, it will be examined by the group as to whether his work load should be decreased.</w:t>
       </w:r>
     </w:p>
     <w:p>
@@ -522,7 +579,23 @@
           <w:rFonts w:ascii="Times New Roman" w:hAnsi="Times New Roman" w:cs="Times New Roman"/>
           <w:color w:val="000000"/>
         </w:rPr>
-        <w:t xml:space="preserve">Dealing with different work habits: The work habits of any particular member will not be an issue as long as the member communicates progress, produces quality work, and the work is done by the dates established by the group. If the member does not meet these standards, procedures to deal with that member are further detailed in the ground rules. </w:t>
+        <w:t xml:space="preserve">Dealing with different work habits: The work habits of any </w:t>
+      </w:r>
+      <w:proofErr w:type="gramStart"/>
+      <w:r>
+        <w:rPr>
+          <w:rFonts w:ascii="Times New Roman" w:hAnsi="Times New Roman" w:cs="Times New Roman"/>
+          <w:color w:val="000000"/>
+        </w:rPr>
+        <w:t>particular member</w:t>
+      </w:r>
+      <w:proofErr w:type="gramEnd"/>
+      <w:r>
+        <w:rPr>
+          <w:rFonts w:ascii="Times New Roman" w:hAnsi="Times New Roman" w:cs="Times New Roman"/>
+          <w:color w:val="000000"/>
+        </w:rPr>
+        <w:t xml:space="preserve"> will not be an issue as long as the member communicates progress, produces quality work, and the work is done by the dates established by the group. If the member does not meet these standards, procedures to deal with that member are further detailed in the ground rules. </w:t>
       </w:r>
     </w:p>
     <w:p>
@@ -649,7 +722,39 @@
           <w:rFonts w:ascii="Times New Roman" w:hAnsi="Times New Roman" w:cs="Times New Roman"/>
           <w:color w:val="000000"/>
         </w:rPr>
-        <w:t xml:space="preserve"> forty-five minutes. Other meetings will be scheduled as necessary. Meetings may have to take as long as it takes, however meetings longer than 1 1⁄2 hours are discouraged. The purpose of meetings is to provide reports on the current status of the project and discuss any potential changes to the project plan. Members should prepare a short status report for each meeting, and be ready to discuss any developments. Meetings once a week should be enough unless it is decided by the group that additional meetings should be scheduled. This communication will take place through the group email, team slack, or text messages. It is understood that if a meeting takes too long, members may have to leave for classes or work obligations. This type of situation will not constitute an offense.</w:t>
+        <w:t xml:space="preserve"> forty-five minutes. Other meetings will be scheduled as necessary. Meetings may have to take as long as it takes, however meetings longer than 1 1⁄2 hours are discouraged. The purpose of meetings is to provide reports on the </w:t>
+      </w:r>
+      <w:proofErr w:type="gramStart"/>
+      <w:r>
+        <w:rPr>
+          <w:rFonts w:ascii="Times New Roman" w:hAnsi="Times New Roman" w:cs="Times New Roman"/>
+          <w:color w:val="000000"/>
+        </w:rPr>
+        <w:t>current status</w:t>
+      </w:r>
+      <w:proofErr w:type="gramEnd"/>
+      <w:r>
+        <w:rPr>
+          <w:rFonts w:ascii="Times New Roman" w:hAnsi="Times New Roman" w:cs="Times New Roman"/>
+          <w:color w:val="000000"/>
+        </w:rPr>
+        <w:t xml:space="preserve"> of the project and discuss any potential changes to the project plan. Members should prepare a short status report for each </w:t>
+      </w:r>
+      <w:proofErr w:type="gramStart"/>
+      <w:r>
+        <w:rPr>
+          <w:rFonts w:ascii="Times New Roman" w:hAnsi="Times New Roman" w:cs="Times New Roman"/>
+          <w:color w:val="000000"/>
+        </w:rPr>
+        <w:t>meeting, and</w:t>
+      </w:r>
+      <w:proofErr w:type="gramEnd"/>
+      <w:r>
+        <w:rPr>
+          <w:rFonts w:ascii="Times New Roman" w:hAnsi="Times New Roman" w:cs="Times New Roman"/>
+          <w:color w:val="000000"/>
+        </w:rPr>
+        <w:t xml:space="preserve"> be ready to discuss any developments. Meetings once a week should be enough unless it is decided by the group that additional meetings should be scheduled. This communication will take place through the group email, team slack, or text messages. It is understood that if a meeting takes too long, members may have to leave for classes or work obligations. This type of situation will not constitute an offense.</w:t>
       </w:r>
     </w:p>
     <w:p>
@@ -712,7 +817,23 @@
           <w:rFonts w:ascii="Times New Roman" w:hAnsi="Times New Roman" w:cs="Times New Roman"/>
           <w:color w:val="000000"/>
         </w:rPr>
-        <w:t>An occasional missing of a meeting can be accepted, when the team is notified in advance, or in case of an emergency. If however an individual repeatedly misses a meeting without good cause, some disciplinary action may have to be taken. Acceptable justification of a missed meeting includes, but is not limited to: injury, illness, family emergency, work, conflicting class schedule, or death (yourself or other). If a meeting is missed for any other reason, the affected group members will decide as to whether the reason for missing the meeting is acceptable or in need of disciplinary action. Two meetings missed without emailed valid excuse will result in a warning being issued. Three will result in action being taken, as decided by the remaining members of the team.</w:t>
+        <w:t xml:space="preserve">An occasional missing of a meeting can be accepted, when the team is notified in advance, or in case of an emergency. </w:t>
+      </w:r>
+      <w:proofErr w:type="gramStart"/>
+      <w:r>
+        <w:rPr>
+          <w:rFonts w:ascii="Times New Roman" w:hAnsi="Times New Roman" w:cs="Times New Roman"/>
+          <w:color w:val="000000"/>
+        </w:rPr>
+        <w:t>If</w:t>
+      </w:r>
+      <w:proofErr w:type="gramEnd"/>
+      <w:r>
+        <w:rPr>
+          <w:rFonts w:ascii="Times New Roman" w:hAnsi="Times New Roman" w:cs="Times New Roman"/>
+          <w:color w:val="000000"/>
+        </w:rPr>
+        <w:t xml:space="preserve"> however an individual repeatedly misses a meeting without good cause, some disciplinary action may have to be taken. Acceptable justification of a missed meeting includes, but is not limited to: injury, illness, family emergency, work, conflicting class schedule, or death (yourself or other). If a meeting is missed for any other reason, the affected group members will decide as to whether the reason for missing the meeting is acceptable or in need of disciplinary action. Two meetings missed without emailed valid excuse will result in a warning being issued. Three will result in action being taken, as decided by the remaining members of the team.</w:t>
       </w:r>
     </w:p>
     <w:p>
@@ -803,7 +924,23 @@
           <w:rFonts w:ascii="Times New Roman" w:hAnsi="Times New Roman" w:cs="Times New Roman"/>
           <w:color w:val="000000"/>
         </w:rPr>
-        <w:t xml:space="preserve"> However if there is no good excuse for being late and the meeting is clearly underway when the individual arrives then at the end of the meeting it will be discussed as to whether disciplinary action will have to be taken. Being late to a meeting mo</w:t>
+        <w:t xml:space="preserve"> </w:t>
+      </w:r>
+      <w:proofErr w:type="gramStart"/>
+      <w:r>
+        <w:rPr>
+          <w:rFonts w:ascii="Times New Roman" w:hAnsi="Times New Roman" w:cs="Times New Roman"/>
+          <w:color w:val="000000"/>
+        </w:rPr>
+        <w:t>However</w:t>
+      </w:r>
+      <w:proofErr w:type="gramEnd"/>
+      <w:r>
+        <w:rPr>
+          <w:rFonts w:ascii="Times New Roman" w:hAnsi="Times New Roman" w:cs="Times New Roman"/>
+          <w:color w:val="000000"/>
+        </w:rPr>
+        <w:t xml:space="preserve"> if there is no good excuse for being late and the meeting is clearly underway when the individual arrives then at the end of the meeting it will be discussed as to whether disciplinary action will have to be taken. Being late to a meeting mo</w:t>
       </w:r>
       <w:r>
         <w:rPr>
@@ -965,7 +1102,23 @@
           <w:rFonts w:ascii="Times New Roman" w:hAnsi="Times New Roman" w:cs="Times New Roman"/>
           <w:color w:val="000000"/>
         </w:rPr>
-        <w:t>There is no limit to what food can be consumed during meetings as long as the facility we are meeting in allows it and people clean up after themselves. If an individual</w:t>
+        <w:t xml:space="preserve">There is no limit to what food can be consumed during meetings </w:t>
+      </w:r>
+      <w:proofErr w:type="gramStart"/>
+      <w:r>
+        <w:rPr>
+          <w:rFonts w:ascii="Times New Roman" w:hAnsi="Times New Roman" w:cs="Times New Roman"/>
+          <w:color w:val="000000"/>
+        </w:rPr>
+        <w:t>as long as</w:t>
+      </w:r>
+      <w:proofErr w:type="gramEnd"/>
+      <w:r>
+        <w:rPr>
+          <w:rFonts w:ascii="Times New Roman" w:hAnsi="Times New Roman" w:cs="Times New Roman"/>
+          <w:color w:val="000000"/>
+        </w:rPr>
+        <w:t xml:space="preserve"> the facility we are meeting in allows it and people clean up after themselves. If an individual</w:t>
       </w:r>
       <w:r>
         <w:rPr>
@@ -1000,7 +1153,23 @@
           <w:rFonts w:ascii="Times New Roman" w:hAnsi="Times New Roman" w:cs="Times New Roman"/>
           <w:color w:val="000000"/>
         </w:rPr>
-        <w:t>g continues week after week, action may be taken, as decided by a majority of the remaining members of the group</w:t>
+        <w:t xml:space="preserve">g continues week after week, action may be taken, as decided by </w:t>
+      </w:r>
+      <w:proofErr w:type="gramStart"/>
+      <w:r>
+        <w:rPr>
+          <w:rFonts w:ascii="Times New Roman" w:hAnsi="Times New Roman" w:cs="Times New Roman"/>
+          <w:color w:val="000000"/>
+        </w:rPr>
+        <w:t>a majority of</w:t>
+      </w:r>
+      <w:proofErr w:type="gramEnd"/>
+      <w:r>
+        <w:rPr>
+          <w:rFonts w:ascii="Times New Roman" w:hAnsi="Times New Roman" w:cs="Times New Roman"/>
+          <w:color w:val="000000"/>
+        </w:rPr>
+        <w:t xml:space="preserve"> the remaining members of the group</w:t>
       </w:r>
       <w:r>
         <w:rPr>
@@ -1100,7 +1269,23 @@
           <w:rFonts w:ascii="Times New Roman" w:hAnsi="Times New Roman" w:cs="Times New Roman"/>
           <w:color w:val="000000"/>
         </w:rPr>
-        <w:t>. This communication should include a simple update on ones progress of their portion of the project. When a member finishes their portion of the project, they shoul</w:t>
+        <w:t xml:space="preserve">. This communication should include a simple update on </w:t>
+      </w:r>
+      <w:proofErr w:type="gramStart"/>
+      <w:r>
+        <w:rPr>
+          <w:rFonts w:ascii="Times New Roman" w:hAnsi="Times New Roman" w:cs="Times New Roman"/>
+          <w:color w:val="000000"/>
+        </w:rPr>
+        <w:t>ones</w:t>
+      </w:r>
+      <w:proofErr w:type="gramEnd"/>
+      <w:r>
+        <w:rPr>
+          <w:rFonts w:ascii="Times New Roman" w:hAnsi="Times New Roman" w:cs="Times New Roman"/>
+          <w:color w:val="000000"/>
+        </w:rPr>
+        <w:t xml:space="preserve"> progress of their portion of the project. When a member finishes their portion of the project, they shoul</w:t>
       </w:r>
       <w:r>
         <w:rPr>
@@ -1170,7 +1355,55 @@
           <w:rFonts w:ascii="Times New Roman" w:hAnsi="Times New Roman" w:cs="Times New Roman"/>
           <w:color w:val="000000"/>
         </w:rPr>
-        <w:t xml:space="preserve">s responsibilities through the decision making process stated in part six of this section. If the member has a good reason for not responding, it will be taken into consideration as to whether there will be disciplinary action; otherwise it will be an immediate minor offense. If however, the member responds within the 24 hour time period stating they forgot, no disciplinary action will be taken. If a member is having problems with their portion of the work, they should let the rest of the group knew immediately so they can received any needed help as soon as possible. </w:t>
+        <w:t xml:space="preserve">s responsibilities through the </w:t>
+      </w:r>
+      <w:proofErr w:type="gramStart"/>
+      <w:r>
+        <w:rPr>
+          <w:rFonts w:ascii="Times New Roman" w:hAnsi="Times New Roman" w:cs="Times New Roman"/>
+          <w:color w:val="000000"/>
+        </w:rPr>
+        <w:t>decision making</w:t>
+      </w:r>
+      <w:proofErr w:type="gramEnd"/>
+      <w:r>
+        <w:rPr>
+          <w:rFonts w:ascii="Times New Roman" w:hAnsi="Times New Roman" w:cs="Times New Roman"/>
+          <w:color w:val="000000"/>
+        </w:rPr>
+        <w:t xml:space="preserve"> process stated in part six of this section. If the member has a good reason for not responding, it will be taken into consideration as to whether there will be disciplinary action; otherwise it will be an immediate minor offense. </w:t>
+      </w:r>
+      <w:proofErr w:type="gramStart"/>
+      <w:r>
+        <w:rPr>
+          <w:rFonts w:ascii="Times New Roman" w:hAnsi="Times New Roman" w:cs="Times New Roman"/>
+          <w:color w:val="000000"/>
+        </w:rPr>
+        <w:t>If</w:t>
+      </w:r>
+      <w:proofErr w:type="gramEnd"/>
+      <w:r>
+        <w:rPr>
+          <w:rFonts w:ascii="Times New Roman" w:hAnsi="Times New Roman" w:cs="Times New Roman"/>
+          <w:color w:val="000000"/>
+        </w:rPr>
+        <w:t xml:space="preserve"> however, the member responds within the 24 hour time period stating they forgot, no disciplinary action will be taken. If a member is having problems with their portion of the work, they should let the rest of the group knew immediately so they can </w:t>
+      </w:r>
+      <w:proofErr w:type="gramStart"/>
+      <w:r>
+        <w:rPr>
+          <w:rFonts w:ascii="Times New Roman" w:hAnsi="Times New Roman" w:cs="Times New Roman"/>
+          <w:color w:val="000000"/>
+        </w:rPr>
+        <w:t>received</w:t>
+      </w:r>
+      <w:proofErr w:type="gramEnd"/>
+      <w:r>
+        <w:rPr>
+          <w:rFonts w:ascii="Times New Roman" w:hAnsi="Times New Roman" w:cs="Times New Roman"/>
+          <w:color w:val="000000"/>
+        </w:rPr>
+        <w:t xml:space="preserve"> any needed help as soon as possible. </w:t>
       </w:r>
     </w:p>
     <w:p>
@@ -1240,7 +1473,23 @@
           <w:rFonts w:ascii="Times New Roman" w:hAnsi="Times New Roman" w:cs="Times New Roman"/>
           <w:color w:val="000000"/>
         </w:rPr>
-        <w:t xml:space="preserve"> reason formissing a </w:t>
+        <w:t xml:space="preserve"> reason </w:t>
+      </w:r>
+      <w:proofErr w:type="spellStart"/>
+      <w:r>
+        <w:rPr>
+          <w:rFonts w:ascii="Times New Roman" w:hAnsi="Times New Roman" w:cs="Times New Roman"/>
+          <w:color w:val="000000"/>
+        </w:rPr>
+        <w:t>formissing</w:t>
+      </w:r>
+      <w:proofErr w:type="spellEnd"/>
+      <w:r>
+        <w:rPr>
+          <w:rFonts w:ascii="Times New Roman" w:hAnsi="Times New Roman" w:cs="Times New Roman"/>
+          <w:color w:val="000000"/>
+        </w:rPr>
+        <w:t xml:space="preserve"> a </w:t>
       </w:r>
       <w:r>
         <w:rPr>
@@ -1304,14 +1553,46 @@
           <w:rFonts w:ascii="Times New Roman" w:hAnsi="Times New Roman" w:cs="Times New Roman"/>
           <w:color w:val="000000"/>
         </w:rPr>
-        <w:t>There shall be an understanding among group members that all opinions or input by any individual member is valued and will be respected, even if disagreed with. People and/or their opinions shall not in any way be degraded or dismissed but all opinions shall have equal consideration. If a member feels his opinions are being rejected without good reason, he has a right to bring it up to the group leader and/or the group. The group will then discuss the situation and either reconsider their opinions, or make a case as to why the members opinions are not being used. If there is such a disagreement, the note taker or agenda maker will record the situation as well as the member who feels disregarded. If this situation happens more than three times the member has a right to go to the TA and state their case. If the problem is not solved by the TA, the opportunity i</w:t>
-      </w:r>
-      <w:r>
-        <w:rPr>
-          <w:rFonts w:ascii="Times New Roman" w:hAnsi="Times New Roman" w:cs="Times New Roman"/>
-          <w:color w:val="000000"/>
-        </w:rPr>
-        <w:t>s then open to state their case to the professor</w:t>
+        <w:t xml:space="preserve">There shall be an understanding among group members that all opinions or input by any individual member is valued and will be respected, even if disagreed with. People and/or their opinions shall not in any way be degraded or dismissed but all opinions shall have equal consideration. If a member feels his opinions are being rejected without good reason, he has a right to bring it up to the group leader and/or the group. The group will then discuss the situation and either reconsider their </w:t>
+      </w:r>
+      <w:proofErr w:type="gramStart"/>
+      <w:r>
+        <w:rPr>
+          <w:rFonts w:ascii="Times New Roman" w:hAnsi="Times New Roman" w:cs="Times New Roman"/>
+          <w:color w:val="000000"/>
+        </w:rPr>
+        <w:t>opinions, or</w:t>
+      </w:r>
+      <w:proofErr w:type="gramEnd"/>
+      <w:r>
+        <w:rPr>
+          <w:rFonts w:ascii="Times New Roman" w:hAnsi="Times New Roman" w:cs="Times New Roman"/>
+          <w:color w:val="000000"/>
+        </w:rPr>
+        <w:t xml:space="preserve"> make a case as to why the members opinions are not being used. If there is such a disagreement, the note taker or agenda maker will record the situation as well as the member who feels disregarded. If this situation happens more than three times the member has a right to go to the TA and state their case. If the problem is not solved by the TA, the opportunity i</w:t>
+      </w:r>
+      <w:r>
+        <w:rPr>
+          <w:rFonts w:ascii="Times New Roman" w:hAnsi="Times New Roman" w:cs="Times New Roman"/>
+          <w:color w:val="000000"/>
+        </w:rPr>
+        <w:t xml:space="preserve">s then </w:t>
+      </w:r>
+      <w:proofErr w:type="gramStart"/>
+      <w:r>
+        <w:rPr>
+          <w:rFonts w:ascii="Times New Roman" w:hAnsi="Times New Roman" w:cs="Times New Roman"/>
+          <w:color w:val="000000"/>
+        </w:rPr>
+        <w:t>open</w:t>
+      </w:r>
+      <w:proofErr w:type="gramEnd"/>
+      <w:r>
+        <w:rPr>
+          <w:rFonts w:ascii="Times New Roman" w:hAnsi="Times New Roman" w:cs="Times New Roman"/>
+          <w:color w:val="000000"/>
+        </w:rPr>
+        <w:t xml:space="preserve"> to state their case to the professor</w:t>
       </w:r>
       <w:r>
         <w:rPr>
@@ -1424,7 +1705,23 @@
           <w:rFonts w:ascii="Times New Roman" w:hAnsi="Times New Roman" w:cs="Times New Roman"/>
           <w:color w:val="000000"/>
         </w:rPr>
-        <w:t xml:space="preserve"> is responsible to take notes at all the meetings and to relay the important information and any decisions made during the meeting to the other members via email by the end of the next day. They will also be responsible for recording any disciplinary actions taken toward any member of the group. </w:t>
+        <w:t xml:space="preserve"> is responsible to take notes at all the meetings and to relay the </w:t>
+      </w:r>
+      <w:proofErr w:type="gramStart"/>
+      <w:r>
+        <w:rPr>
+          <w:rFonts w:ascii="Times New Roman" w:hAnsi="Times New Roman" w:cs="Times New Roman"/>
+          <w:color w:val="000000"/>
+        </w:rPr>
+        <w:t>important information</w:t>
+      </w:r>
+      <w:proofErr w:type="gramEnd"/>
+      <w:r>
+        <w:rPr>
+          <w:rFonts w:ascii="Times New Roman" w:hAnsi="Times New Roman" w:cs="Times New Roman"/>
+          <w:color w:val="000000"/>
+        </w:rPr>
+        <w:t xml:space="preserve"> and any decisions made during the meeting to the other members via email by the end of the next day. They will also be responsible for recording any disciplinary actions taken toward any member of the group. </w:t>
       </w:r>
       <w:r>
         <w:rPr>
@@ -1599,7 +1896,23 @@
           <w:rFonts w:ascii="Times New Roman" w:hAnsi="Times New Roman" w:cs="Times New Roman"/>
           <w:color w:val="000000"/>
         </w:rPr>
-        <w:t>The delegation of responsibilities to group members will be decided in the following fashion. The responsibilities will be discussed and decided on as a group decision. Then each group member has the opportunity to volunteer for the task he may want. If a group member does not volunteer for a task, t</w:t>
+        <w:t xml:space="preserve">The delegation of responsibilities to group members will be decided in the following fashion. The responsibilities will be discussed and decided on as a group decision. Then each group member </w:t>
+      </w:r>
+      <w:proofErr w:type="gramStart"/>
+      <w:r>
+        <w:rPr>
+          <w:rFonts w:ascii="Times New Roman" w:hAnsi="Times New Roman" w:cs="Times New Roman"/>
+          <w:color w:val="000000"/>
+        </w:rPr>
+        <w:t>has the opportunity to</w:t>
+      </w:r>
+      <w:proofErr w:type="gramEnd"/>
+      <w:r>
+        <w:rPr>
+          <w:rFonts w:ascii="Times New Roman" w:hAnsi="Times New Roman" w:cs="Times New Roman"/>
+          <w:color w:val="000000"/>
+        </w:rPr>
+        <w:t xml:space="preserve"> volunteer for the task he may want. If a group member does not volunteer for a task, t</w:t>
       </w:r>
       <w:r>
         <w:rPr>
@@ -1613,7 +1926,23 @@
           <w:rFonts w:ascii="Times New Roman" w:hAnsi="Times New Roman" w:cs="Times New Roman"/>
           <w:color w:val="000000"/>
         </w:rPr>
-        <w:t>. If a group member feels the portion of responsibility is unfair, they may voice their concern and state a reason why. If a majority of the group feels this member is correct, the responsibilities will be reformed and the delega</w:t>
+        <w:t xml:space="preserve">. If a group member feels the portion of responsibility is unfair, they may voice their concern and state a reason why. If a majority of the group feels this member is correct, the responsibilities will be </w:t>
+      </w:r>
+      <w:proofErr w:type="gramStart"/>
+      <w:r>
+        <w:rPr>
+          <w:rFonts w:ascii="Times New Roman" w:hAnsi="Times New Roman" w:cs="Times New Roman"/>
+          <w:color w:val="000000"/>
+        </w:rPr>
+        <w:t>reformed</w:t>
+      </w:r>
+      <w:proofErr w:type="gramEnd"/>
+      <w:r>
+        <w:rPr>
+          <w:rFonts w:ascii="Times New Roman" w:hAnsi="Times New Roman" w:cs="Times New Roman"/>
+          <w:color w:val="000000"/>
+        </w:rPr>
+        <w:t xml:space="preserve"> and the delega</w:t>
       </w:r>
       <w:r>
         <w:rPr>
@@ -1711,7 +2040,23 @@
           <w:rFonts w:ascii="Times New Roman" w:hAnsi="Times New Roman" w:cs="Times New Roman"/>
           <w:color w:val="000000"/>
         </w:rPr>
-        <w:t>s responsibility to politely ask the member to share either more or less based on the situation. If some</w:t>
+        <w:t xml:space="preserve">s responsibility to politely ask the member to share either </w:t>
+      </w:r>
+      <w:proofErr w:type="gramStart"/>
+      <w:r>
+        <w:rPr>
+          <w:rFonts w:ascii="Times New Roman" w:hAnsi="Times New Roman" w:cs="Times New Roman"/>
+          <w:color w:val="000000"/>
+        </w:rPr>
+        <w:t>more or less based</w:t>
+      </w:r>
+      <w:proofErr w:type="gramEnd"/>
+      <w:r>
+        <w:rPr>
+          <w:rFonts w:ascii="Times New Roman" w:hAnsi="Times New Roman" w:cs="Times New Roman"/>
+          <w:color w:val="000000"/>
+        </w:rPr>
+        <w:t xml:space="preserve"> on the situation. If some</w:t>
       </w:r>
       <w:r>
         <w:rPr>
@@ -1775,8 +2120,17 @@
           <w:rFonts w:ascii="Times New Roman" w:hAnsi="Times New Roman" w:cs="Times New Roman"/>
           <w:color w:val="000000"/>
         </w:rPr>
-        <w:t>p may seize to offer work to them as theyare</w:t>
-      </w:r>
+        <w:t xml:space="preserve">p may seize to offer work to them as </w:t>
+      </w:r>
+      <w:proofErr w:type="spellStart"/>
+      <w:r>
+        <w:rPr>
+          <w:rFonts w:ascii="Times New Roman" w:hAnsi="Times New Roman" w:cs="Times New Roman"/>
+          <w:color w:val="000000"/>
+        </w:rPr>
+        <w:t>theyare</w:t>
+      </w:r>
+      <w:proofErr w:type="spellEnd"/>
       <w:r>
         <w:rPr>
           <w:rFonts w:ascii="Times New Roman" w:hAnsi="Times New Roman" w:cs="Times New Roman"/>
@@ -1918,7 +2272,23 @@
           <w:rFonts w:ascii="Times New Roman" w:hAnsi="Times New Roman" w:cs="Times New Roman"/>
           <w:color w:val="000000"/>
         </w:rPr>
-        <w:t xml:space="preserve"> in that time period.</w:t>
+        <w:t xml:space="preserve"> in that </w:t>
+      </w:r>
+      <w:proofErr w:type="gramStart"/>
+      <w:r>
+        <w:rPr>
+          <w:rFonts w:ascii="Times New Roman" w:hAnsi="Times New Roman" w:cs="Times New Roman"/>
+          <w:color w:val="000000"/>
+        </w:rPr>
+        <w:t>time period</w:t>
+      </w:r>
+      <w:proofErr w:type="gramEnd"/>
+      <w:r>
+        <w:rPr>
+          <w:rFonts w:ascii="Times New Roman" w:hAnsi="Times New Roman" w:cs="Times New Roman"/>
+          <w:color w:val="000000"/>
+        </w:rPr>
+        <w:t>.</w:t>
       </w:r>
     </w:p>
     <w:p>
@@ -2031,7 +2401,23 @@
           <w:rFonts w:ascii="Times New Roman" w:hAnsi="Times New Roman" w:cs="Times New Roman"/>
           <w:color w:val="000000"/>
         </w:rPr>
-        <w:t xml:space="preserve">The note taker will be responsible for logging any information on offenses committed by any member. This report will be sent out with the meeting notes every week so each </w:t>
+        <w:t xml:space="preserve">The note taker will be responsible for logging any information on offenses committed by any member. This report will be sent out with the meeting notes every </w:t>
+      </w:r>
+      <w:proofErr w:type="gramStart"/>
+      <w:r>
+        <w:rPr>
+          <w:rFonts w:ascii="Times New Roman" w:hAnsi="Times New Roman" w:cs="Times New Roman"/>
+          <w:color w:val="000000"/>
+        </w:rPr>
+        <w:t>week</w:t>
+      </w:r>
+      <w:proofErr w:type="gramEnd"/>
+      <w:r>
+        <w:rPr>
+          <w:rFonts w:ascii="Times New Roman" w:hAnsi="Times New Roman" w:cs="Times New Roman"/>
+          <w:color w:val="000000"/>
+        </w:rPr>
+        <w:t xml:space="preserve"> so each </w:t>
       </w:r>
       <w:r>
         <w:rPr>
@@ -2130,14 +2516,30 @@
           <w:rFonts w:ascii="Times New Roman" w:hAnsi="Times New Roman" w:cs="Times New Roman"/>
           <w:color w:val="000000"/>
         </w:rPr>
-        <w:t>feels it is unreasonable. The</w:t>
-      </w:r>
-      <w:r>
-        <w:rPr>
-          <w:rFonts w:ascii="Times New Roman" w:hAnsi="Times New Roman" w:cs="Times New Roman"/>
-          <w:color w:val="000000"/>
-        </w:rPr>
-        <w:t xml:space="preserve">record of the minor offence and </w:t>
+        <w:t xml:space="preserve">feels it is unreasonable. </w:t>
+      </w:r>
+      <w:proofErr w:type="spellStart"/>
+      <w:r>
+        <w:rPr>
+          <w:rFonts w:ascii="Times New Roman" w:hAnsi="Times New Roman" w:cs="Times New Roman"/>
+          <w:color w:val="000000"/>
+        </w:rPr>
+        <w:t>The</w:t>
+      </w:r>
+      <w:r>
+        <w:rPr>
+          <w:rFonts w:ascii="Times New Roman" w:hAnsi="Times New Roman" w:cs="Times New Roman"/>
+          <w:color w:val="000000"/>
+        </w:rPr>
+        <w:t>record</w:t>
+      </w:r>
+      <w:proofErr w:type="spellEnd"/>
+      <w:r>
+        <w:rPr>
+          <w:rFonts w:ascii="Times New Roman" w:hAnsi="Times New Roman" w:cs="Times New Roman"/>
+          <w:color w:val="000000"/>
+        </w:rPr>
+        <w:t xml:space="preserve"> of the minor offence and </w:t>
       </w:r>
       <w:r>
         <w:rPr>
@@ -2371,7 +2773,23 @@
           <w:rFonts w:ascii="Times New Roman" w:hAnsi="Times New Roman" w:cs="Times New Roman"/>
           <w:color w:val="000000"/>
         </w:rPr>
-        <w:t xml:space="preserve"> decided by a simple majority, and will be</w:t>
+        <w:t xml:space="preserve"> decided by a simple </w:t>
+      </w:r>
+      <w:proofErr w:type="gramStart"/>
+      <w:r>
+        <w:rPr>
+          <w:rFonts w:ascii="Times New Roman" w:hAnsi="Times New Roman" w:cs="Times New Roman"/>
+          <w:color w:val="000000"/>
+        </w:rPr>
+        <w:t>majority, and</w:t>
+      </w:r>
+      <w:proofErr w:type="gramEnd"/>
+      <w:r>
+        <w:rPr>
+          <w:rFonts w:ascii="Times New Roman" w:hAnsi="Times New Roman" w:cs="Times New Roman"/>
+          <w:color w:val="000000"/>
+        </w:rPr>
+        <w:t xml:space="preserve"> will be</w:t>
       </w:r>
       <w:r>
         <w:rPr>
@@ -2421,7 +2839,23 @@
           <w:rFonts w:ascii="Times New Roman" w:hAnsi="Times New Roman" w:cs="Times New Roman"/>
           <w:color w:val="000000"/>
         </w:rPr>
-        <w:t>In Good Standing: A member is considered to be in good standing if they are not currently on probation.</w:t>
+        <w:t xml:space="preserve">In Good Standing: A member </w:t>
+      </w:r>
+      <w:proofErr w:type="gramStart"/>
+      <w:r>
+        <w:rPr>
+          <w:rFonts w:ascii="Times New Roman" w:hAnsi="Times New Roman" w:cs="Times New Roman"/>
+          <w:color w:val="000000"/>
+        </w:rPr>
+        <w:t>is considered to be</w:t>
+      </w:r>
+      <w:proofErr w:type="gramEnd"/>
+      <w:r>
+        <w:rPr>
+          <w:rFonts w:ascii="Times New Roman" w:hAnsi="Times New Roman" w:cs="Times New Roman"/>
+          <w:color w:val="000000"/>
+        </w:rPr>
+        <w:t xml:space="preserve"> in good standing if they are not currently on probation.</w:t>
       </w:r>
     </w:p>
     <w:p>
@@ -2624,28 +3058,25 @@
         <w:autoSpaceDN w:val="0"/>
         <w:adjustRightInd w:val="0"/>
         <w:spacing w:after="240" w:line="360" w:lineRule="atLeast"/>
+      </w:pPr>
+      <w:r>
+        <w:rPr>
+          <w:rFonts w:ascii="Times New Roman" w:hAnsi="Times New Roman" w:cs="Times New Roman"/>
+          <w:b/>
+          <w:color w:val="000000"/>
+        </w:rPr>
+        <w:t xml:space="preserve">We, the team named </w:t>
+      </w:r>
+      <w:proofErr w:type="spellStart"/>
+      <w:r>
         <w:rPr>
           <w:rFonts w:ascii="Times" w:hAnsi="Times" w:cs="Times"/>
           <w:b/>
           <w:color w:val="000000"/>
         </w:rPr>
-      </w:pPr>
-      <w:r>
-        <w:rPr>
-          <w:rFonts w:ascii="Times New Roman" w:hAnsi="Times New Roman" w:cs="Times New Roman"/>
-          <w:b/>
-          <w:color w:val="000000"/>
-        </w:rPr>
-        <w:t xml:space="preserve">We, the team named </w:t>
-      </w:r>
-      <w:r>
-        <w:rPr>
-          <w:rFonts w:ascii="Times" w:hAnsi="Times" w:cs="Times"/>
-          <w:b/>
-          <w:color w:val="000000"/>
-        </w:rPr>
         <w:t>FastWatch</w:t>
       </w:r>
+      <w:proofErr w:type="spellEnd"/>
       <w:r>
         <w:rPr>
           <w:rFonts w:ascii="Times" w:hAnsi="Times" w:cs="Times"/>
@@ -2809,6 +3240,7 @@
         </w:rPr>
         <w:t>Name ___</w:t>
       </w:r>
+      <w:proofErr w:type="spellStart"/>
       <w:r>
         <w:rPr>
           <w:rFonts w:ascii="Times New Roman" w:hAnsi="Times New Roman" w:cs="Times New Roman"/>
@@ -2817,7 +3249,18 @@
           <w:szCs w:val="32"/>
           <w:u w:val="single"/>
         </w:rPr>
-        <w:t>Fue Her</w:t>
+        <w:t>Fue</w:t>
+      </w:r>
+      <w:proofErr w:type="spellEnd"/>
+      <w:r>
+        <w:rPr>
+          <w:rFonts w:ascii="Times New Roman" w:hAnsi="Times New Roman" w:cs="Times New Roman"/>
+          <w:color w:val="000000"/>
+          <w:sz w:val="32"/>
+          <w:szCs w:val="32"/>
+          <w:u w:val="single"/>
+        </w:rPr>
+        <w:t xml:space="preserve"> Her</w:t>
       </w:r>
       <w:r>
         <w:rPr>
@@ -2914,7 +3357,7 @@
           <w:sz w:val="32"/>
           <w:szCs w:val="32"/>
         </w:rPr>
-        <w:t>Name _________________________</w:t>
+        <w:t>Name ___</w:t>
       </w:r>
       <w:r>
         <w:rPr>
@@ -2923,7 +3366,7 @@
           <w:sz w:val="32"/>
           <w:szCs w:val="32"/>
         </w:rPr>
-        <w:t xml:space="preserve"> </w:t>
+        <w:t>Riley Mahr</w:t>
       </w:r>
       <w:r>
         <w:rPr>
@@ -2932,10 +3375,46 @@
           <w:sz w:val="32"/>
           <w:szCs w:val="32"/>
         </w:rPr>
-        <w:t>Date _______________</w:t>
+        <w:t>____________</w:t>
+      </w:r>
+      <w:r>
+        <w:rPr>
+          <w:rFonts w:ascii="Times New Roman" w:hAnsi="Times New Roman" w:cs="Times New Roman"/>
+          <w:color w:val="000000"/>
+          <w:sz w:val="32"/>
+          <w:szCs w:val="32"/>
+        </w:rPr>
+        <w:t xml:space="preserve"> </w:t>
+      </w:r>
+      <w:r>
+        <w:rPr>
+          <w:rFonts w:ascii="Times New Roman" w:hAnsi="Times New Roman" w:cs="Times New Roman"/>
+          <w:color w:val="000000"/>
+          <w:sz w:val="32"/>
+          <w:szCs w:val="32"/>
+        </w:rPr>
+        <w:t xml:space="preserve"> </w:t>
       </w:r>
       <w:bookmarkStart w:id="0" w:name="_GoBack"/>
       <w:bookmarkEnd w:id="0"/>
+      <w:r>
+        <w:rPr>
+          <w:rFonts w:ascii="Times New Roman" w:hAnsi="Times New Roman" w:cs="Times New Roman"/>
+          <w:color w:val="000000"/>
+          <w:sz w:val="32"/>
+          <w:szCs w:val="32"/>
+        </w:rPr>
+        <w:t xml:space="preserve">Date </w:t>
+      </w:r>
+      <w:r>
+        <w:rPr>
+          <w:rFonts w:ascii="Times New Roman" w:hAnsi="Times New Roman" w:cs="Times New Roman"/>
+          <w:color w:val="000000"/>
+          <w:sz w:val="32"/>
+          <w:szCs w:val="32"/>
+        </w:rPr>
+        <w:t>1/27/2018</w:t>
+      </w:r>
     </w:p>
     <w:p>
       <w:pPr>
@@ -3034,7 +3513,7 @@
 </file>
 
 <file path=word/endnotes.xml><?xml version="1.0" encoding="utf-8"?>
-<w:endnotes xmlns:wpc="http://schemas.microsoft.com/office/word/2010/wordprocessingCanvas" xmlns:mc="http://schemas.openxmlformats.org/markup-compatibility/2006" xmlns:o="urn:schemas-microsoft-com:office:office" xmlns:r="http://schemas.openxmlformats.org/officeDocument/2006/relationships" xmlns:m="http://schemas.openxmlformats.org/officeDocument/2006/math" xmlns:v="urn:schemas-microsoft-com:vml" xmlns:wp14="http://schemas.microsoft.com/office/word/2010/wordprocessingDrawing" xmlns:wp="http://schemas.openxmlformats.org/drawingml/2006/wordprocessingDrawing" xmlns:w10="urn:schemas-microsoft-com:office:word" xmlns:w="http://schemas.openxmlformats.org/wordprocessingml/2006/main" xmlns:w14="http://schemas.microsoft.com/office/word/2010/wordml" xmlns:w15="http://schemas.microsoft.com/office/word/2012/wordml" xmlns:wpg="http://schemas.microsoft.com/office/word/2010/wordprocessingGroup" xmlns:wpi="http://schemas.microsoft.com/office/word/2010/wordprocessingInk" xmlns:wne="http://schemas.microsoft.com/office/word/2006/wordml" xmlns:wps="http://schemas.microsoft.com/office/word/2010/wordprocessingShape" mc:Ignorable="w14 w15 wp14">
+<w:endnotes xmlns:wpc="http://schemas.microsoft.com/office/word/2010/wordprocessingCanvas" xmlns:cx="http://schemas.microsoft.com/office/drawing/2014/chartex" xmlns:cx1="http://schemas.microsoft.com/office/drawing/2015/9/8/chartex" xmlns:cx2="http://schemas.microsoft.com/office/drawing/2015/10/21/chartex" xmlns:cx3="http://schemas.microsoft.com/office/drawing/2016/5/9/chartex" xmlns:cx4="http://schemas.microsoft.com/office/drawing/2016/5/10/chartex" xmlns:cx5="http://schemas.microsoft.com/office/drawing/2016/5/11/chartex" xmlns:cx6="http://schemas.microsoft.com/office/drawing/2016/5/12/chartex" xmlns:cx7="http://schemas.microsoft.com/office/drawing/2016/5/13/chartex" xmlns:cx8="http://schemas.microsoft.com/office/drawing/2016/5/14/chartex" xmlns:mc="http://schemas.openxmlformats.org/markup-compatibility/2006" xmlns:aink="http://schemas.microsoft.com/office/drawing/2016/ink" xmlns:am3d="http://schemas.microsoft.com/office/drawing/2017/model3d" xmlns:o="urn:schemas-microsoft-com:office:office" xmlns:r="http://schemas.openxmlformats.org/officeDocument/2006/relationships" xmlns:m="http://schemas.openxmlformats.org/officeDocument/2006/math" xmlns:v="urn:schemas-microsoft-com:vml" xmlns:wp14="http://schemas.microsoft.com/office/word/2010/wordprocessingDrawing" xmlns:wp="http://schemas.openxmlformats.org/drawingml/2006/wordprocessingDrawing" xmlns:w10="urn:schemas-microsoft-com:office:word" xmlns:w="http://schemas.openxmlformats.org/wordprocessingml/2006/main" xmlns:w14="http://schemas.microsoft.com/office/word/2010/wordml" xmlns:w15="http://schemas.microsoft.com/office/word/2012/wordml" xmlns:w16cid="http://schemas.microsoft.com/office/word/2016/wordml/cid" xmlns:w16se="http://schemas.microsoft.com/office/word/2015/wordml/symex" xmlns:wpg="http://schemas.microsoft.com/office/word/2010/wordprocessingGroup" xmlns:wpi="http://schemas.microsoft.com/office/word/2010/wordprocessingInk" xmlns:wne="http://schemas.microsoft.com/office/word/2006/wordml" xmlns:wps="http://schemas.microsoft.com/office/word/2010/wordprocessingShape" mc:Ignorable="w14 w15 w16se w16cid wp14">
   <w:endnote w:type="separator" w:id="-1">
     <w:p>
       <w:r>
@@ -3053,7 +3532,7 @@
 </file>
 
 <file path=word/footer1.xml><?xml version="1.0" encoding="utf-8"?>
-<w:ftr xmlns:wpc="http://schemas.microsoft.com/office/word/2010/wordprocessingCanvas" xmlns:mc="http://schemas.openxmlformats.org/markup-compatibility/2006" xmlns:o="urn:schemas-microsoft-com:office:office" xmlns:r="http://schemas.openxmlformats.org/officeDocument/2006/relationships" xmlns:m="http://schemas.openxmlformats.org/officeDocument/2006/math" xmlns:v="urn:schemas-microsoft-com:vml" xmlns:wp14="http://schemas.microsoft.com/office/word/2010/wordprocessingDrawing" xmlns:wp="http://schemas.openxmlformats.org/drawingml/2006/wordprocessingDrawing" xmlns:w10="urn:schemas-microsoft-com:office:word" xmlns:w="http://schemas.openxmlformats.org/wordprocessingml/2006/main" xmlns:w14="http://schemas.microsoft.com/office/word/2010/wordml" xmlns:w15="http://schemas.microsoft.com/office/word/2012/wordml" xmlns:wpg="http://schemas.microsoft.com/office/word/2010/wordprocessingGroup" xmlns:wpi="http://schemas.microsoft.com/office/word/2010/wordprocessingInk" xmlns:wne="http://schemas.microsoft.com/office/word/2006/wordml" xmlns:wps="http://schemas.microsoft.com/office/word/2010/wordprocessingShape" mc:Ignorable="w14 w15 wp14">
+<w:ftr xmlns:wpc="http://schemas.microsoft.com/office/word/2010/wordprocessingCanvas" xmlns:cx="http://schemas.microsoft.com/office/drawing/2014/chartex" xmlns:cx1="http://schemas.microsoft.com/office/drawing/2015/9/8/chartex" xmlns:cx2="http://schemas.microsoft.com/office/drawing/2015/10/21/chartex" xmlns:cx3="http://schemas.microsoft.com/office/drawing/2016/5/9/chartex" xmlns:cx4="http://schemas.microsoft.com/office/drawing/2016/5/10/chartex" xmlns:cx5="http://schemas.microsoft.com/office/drawing/2016/5/11/chartex" xmlns:cx6="http://schemas.microsoft.com/office/drawing/2016/5/12/chartex" xmlns:cx7="http://schemas.microsoft.com/office/drawing/2016/5/13/chartex" xmlns:cx8="http://schemas.microsoft.com/office/drawing/2016/5/14/chartex" xmlns:mc="http://schemas.openxmlformats.org/markup-compatibility/2006" xmlns:aink="http://schemas.microsoft.com/office/drawing/2016/ink" xmlns:am3d="http://schemas.microsoft.com/office/drawing/2017/model3d" xmlns:o="urn:schemas-microsoft-com:office:office" xmlns:r="http://schemas.openxmlformats.org/officeDocument/2006/relationships" xmlns:m="http://schemas.openxmlformats.org/officeDocument/2006/math" xmlns:v="urn:schemas-microsoft-com:vml" xmlns:wp14="http://schemas.microsoft.com/office/word/2010/wordprocessingDrawing" xmlns:wp="http://schemas.openxmlformats.org/drawingml/2006/wordprocessingDrawing" xmlns:w10="urn:schemas-microsoft-com:office:word" xmlns:w="http://schemas.openxmlformats.org/wordprocessingml/2006/main" xmlns:w14="http://schemas.microsoft.com/office/word/2010/wordml" xmlns:w15="http://schemas.microsoft.com/office/word/2012/wordml" xmlns:w16cid="http://schemas.microsoft.com/office/word/2016/wordml/cid" xmlns:w16se="http://schemas.microsoft.com/office/word/2015/wordml/symex" xmlns:wpg="http://schemas.microsoft.com/office/word/2010/wordprocessingGroup" xmlns:wpi="http://schemas.microsoft.com/office/word/2010/wordprocessingInk" xmlns:wne="http://schemas.microsoft.com/office/word/2006/wordml" xmlns:wps="http://schemas.microsoft.com/office/word/2010/wordprocessingShape" mc:Ignorable="w14 w15 w16se w16cid wp14">
   <w:sdt>
     <w:sdtPr>
       <w:id w:val="1969059"/>
@@ -3105,7 +3584,7 @@
                 <w:b/>
                 <w:noProof/>
               </w:rPr>
-              <w:t>5</w:t>
+              <w:t>6</w:t>
             </w:r>
             <w:r>
               <w:rPr>
@@ -3161,7 +3640,7 @@
 </file>
 
 <file path=word/footnotes.xml><?xml version="1.0" encoding="utf-8"?>
-<w:footnotes xmlns:wpc="http://schemas.microsoft.com/office/word/2010/wordprocessingCanvas" xmlns:mc="http://schemas.openxmlformats.org/markup-compatibility/2006" xmlns:o="urn:schemas-microsoft-com:office:office" xmlns:r="http://schemas.openxmlformats.org/officeDocument/2006/relationships" xmlns:m="http://schemas.openxmlformats.org/officeDocument/2006/math" xmlns:v="urn:schemas-microsoft-com:vml" xmlns:wp14="http://schemas.microsoft.com/office/word/2010/wordprocessingDrawing" xmlns:wp="http://schemas.openxmlformats.org/drawingml/2006/wordprocessingDrawing" xmlns:w10="urn:schemas-microsoft-com:office:word" xmlns:w="http://schemas.openxmlformats.org/wordprocessingml/2006/main" xmlns:w14="http://schemas.microsoft.com/office/word/2010/wordml" xmlns:w15="http://schemas.microsoft.com/office/word/2012/wordml" xmlns:wpg="http://schemas.microsoft.com/office/word/2010/wordprocessingGroup" xmlns:wpi="http://schemas.microsoft.com/office/word/2010/wordprocessingInk" xmlns:wne="http://schemas.microsoft.com/office/word/2006/wordml" xmlns:wps="http://schemas.microsoft.com/office/word/2010/wordprocessingShape" mc:Ignorable="w14 w15 wp14">
+<w:footnotes xmlns:wpc="http://schemas.microsoft.com/office/word/2010/wordprocessingCanvas" xmlns:cx="http://schemas.microsoft.com/office/drawing/2014/chartex" xmlns:cx1="http://schemas.microsoft.com/office/drawing/2015/9/8/chartex" xmlns:cx2="http://schemas.microsoft.com/office/drawing/2015/10/21/chartex" xmlns:cx3="http://schemas.microsoft.com/office/drawing/2016/5/9/chartex" xmlns:cx4="http://schemas.microsoft.com/office/drawing/2016/5/10/chartex" xmlns:cx5="http://schemas.microsoft.com/office/drawing/2016/5/11/chartex" xmlns:cx6="http://schemas.microsoft.com/office/drawing/2016/5/12/chartex" xmlns:cx7="http://schemas.microsoft.com/office/drawing/2016/5/13/chartex" xmlns:cx8="http://schemas.microsoft.com/office/drawing/2016/5/14/chartex" xmlns:mc="http://schemas.openxmlformats.org/markup-compatibility/2006" xmlns:aink="http://schemas.microsoft.com/office/drawing/2016/ink" xmlns:am3d="http://schemas.microsoft.com/office/drawing/2017/model3d" xmlns:o="urn:schemas-microsoft-com:office:office" xmlns:r="http://schemas.openxmlformats.org/officeDocument/2006/relationships" xmlns:m="http://schemas.openxmlformats.org/officeDocument/2006/math" xmlns:v="urn:schemas-microsoft-com:vml" xmlns:wp14="http://schemas.microsoft.com/office/word/2010/wordprocessingDrawing" xmlns:wp="http://schemas.openxmlformats.org/drawingml/2006/wordprocessingDrawing" xmlns:w10="urn:schemas-microsoft-com:office:word" xmlns:w="http://schemas.openxmlformats.org/wordprocessingml/2006/main" xmlns:w14="http://schemas.microsoft.com/office/word/2010/wordml" xmlns:w15="http://schemas.microsoft.com/office/word/2012/wordml" xmlns:w16cid="http://schemas.microsoft.com/office/word/2016/wordml/cid" xmlns:w16se="http://schemas.microsoft.com/office/word/2015/wordml/symex" xmlns:wpg="http://schemas.microsoft.com/office/word/2010/wordprocessingGroup" xmlns:wpi="http://schemas.microsoft.com/office/word/2010/wordprocessingInk" xmlns:wne="http://schemas.microsoft.com/office/word/2006/wordml" xmlns:wps="http://schemas.microsoft.com/office/word/2010/wordprocessingShape" mc:Ignorable="w14 w15 w16se w16cid wp14">
   <w:footnote w:type="separator" w:id="-1">
     <w:p>
       <w:r>
@@ -3180,7 +3659,7 @@
 </file>
 
 <file path=word/header1.xml><?xml version="1.0" encoding="utf-8"?>
-<w:hdr xmlns:wpc="http://schemas.microsoft.com/office/word/2010/wordprocessingCanvas" xmlns:mc="http://schemas.openxmlformats.org/markup-compatibility/2006" xmlns:o="urn:schemas-microsoft-com:office:office" xmlns:r="http://schemas.openxmlformats.org/officeDocument/2006/relationships" xmlns:m="http://schemas.openxmlformats.org/officeDocument/2006/math" xmlns:v="urn:schemas-microsoft-com:vml" xmlns:wp14="http://schemas.microsoft.com/office/word/2010/wordprocessingDrawing" xmlns:wp="http://schemas.openxmlformats.org/drawingml/2006/wordprocessingDrawing" xmlns:w10="urn:schemas-microsoft-com:office:word" xmlns:w="http://schemas.openxmlformats.org/wordprocessingml/2006/main" xmlns:w14="http://schemas.microsoft.com/office/word/2010/wordml" xmlns:w15="http://schemas.microsoft.com/office/word/2012/wordml" xmlns:wpg="http://schemas.microsoft.com/office/word/2010/wordprocessingGroup" xmlns:wpi="http://schemas.microsoft.com/office/word/2010/wordprocessingInk" xmlns:wne="http://schemas.microsoft.com/office/word/2006/wordml" xmlns:wps="http://schemas.microsoft.com/office/word/2010/wordprocessingShape" mc:Ignorable="w14 w15 wp14">
+<w:hdr xmlns:wpc="http://schemas.microsoft.com/office/word/2010/wordprocessingCanvas" xmlns:cx="http://schemas.microsoft.com/office/drawing/2014/chartex" xmlns:cx1="http://schemas.microsoft.com/office/drawing/2015/9/8/chartex" xmlns:cx2="http://schemas.microsoft.com/office/drawing/2015/10/21/chartex" xmlns:cx3="http://schemas.microsoft.com/office/drawing/2016/5/9/chartex" xmlns:cx4="http://schemas.microsoft.com/office/drawing/2016/5/10/chartex" xmlns:cx5="http://schemas.microsoft.com/office/drawing/2016/5/11/chartex" xmlns:cx6="http://schemas.microsoft.com/office/drawing/2016/5/12/chartex" xmlns:cx7="http://schemas.microsoft.com/office/drawing/2016/5/13/chartex" xmlns:cx8="http://schemas.microsoft.com/office/drawing/2016/5/14/chartex" xmlns:mc="http://schemas.openxmlformats.org/markup-compatibility/2006" xmlns:aink="http://schemas.microsoft.com/office/drawing/2016/ink" xmlns:am3d="http://schemas.microsoft.com/office/drawing/2017/model3d" xmlns:o="urn:schemas-microsoft-com:office:office" xmlns:r="http://schemas.openxmlformats.org/officeDocument/2006/relationships" xmlns:m="http://schemas.openxmlformats.org/officeDocument/2006/math" xmlns:v="urn:schemas-microsoft-com:vml" xmlns:wp14="http://schemas.microsoft.com/office/word/2010/wordprocessingDrawing" xmlns:wp="http://schemas.openxmlformats.org/drawingml/2006/wordprocessingDrawing" xmlns:w10="urn:schemas-microsoft-com:office:word" xmlns:w="http://schemas.openxmlformats.org/wordprocessingml/2006/main" xmlns:w14="http://schemas.microsoft.com/office/word/2010/wordml" xmlns:w15="http://schemas.microsoft.com/office/word/2012/wordml" xmlns:w16cid="http://schemas.microsoft.com/office/word/2016/wordml/cid" xmlns:w16se="http://schemas.microsoft.com/office/word/2015/wordml/symex" xmlns:wpg="http://schemas.microsoft.com/office/word/2010/wordprocessingGroup" xmlns:wpi="http://schemas.microsoft.com/office/word/2010/wordprocessingInk" xmlns:wne="http://schemas.microsoft.com/office/word/2006/wordml" xmlns:wps="http://schemas.microsoft.com/office/word/2010/wordprocessingShape" mc:Ignorable="w14 w15 w16se w16cid wp14">
   <w:p>
     <w:pPr>
       <w:pStyle w:val="Header"/>
@@ -3249,7 +3728,7 @@
 </file>
 
 <file path=word/header2.xml><?xml version="1.0" encoding="utf-8"?>
-<w:hdr xmlns:wpc="http://schemas.microsoft.com/office/word/2010/wordprocessingCanvas" xmlns:mc="http://schemas.openxmlformats.org/markup-compatibility/2006" xmlns:o="urn:schemas-microsoft-com:office:office" xmlns:r="http://schemas.openxmlformats.org/officeDocument/2006/relationships" xmlns:m="http://schemas.openxmlformats.org/officeDocument/2006/math" xmlns:v="urn:schemas-microsoft-com:vml" xmlns:wp14="http://schemas.microsoft.com/office/word/2010/wordprocessingDrawing" xmlns:wp="http://schemas.openxmlformats.org/drawingml/2006/wordprocessingDrawing" xmlns:w10="urn:schemas-microsoft-com:office:word" xmlns:w="http://schemas.openxmlformats.org/wordprocessingml/2006/main" xmlns:w14="http://schemas.microsoft.com/office/word/2010/wordml" xmlns:w15="http://schemas.microsoft.com/office/word/2012/wordml" xmlns:wpg="http://schemas.microsoft.com/office/word/2010/wordprocessingGroup" xmlns:wpi="http://schemas.microsoft.com/office/word/2010/wordprocessingInk" xmlns:wne="http://schemas.microsoft.com/office/word/2006/wordml" xmlns:wps="http://schemas.microsoft.com/office/word/2010/wordprocessingShape" mc:Ignorable="w14 w15 wp14">
+<w:hdr xmlns:wpc="http://schemas.microsoft.com/office/word/2010/wordprocessingCanvas" xmlns:cx="http://schemas.microsoft.com/office/drawing/2014/chartex" xmlns:cx1="http://schemas.microsoft.com/office/drawing/2015/9/8/chartex" xmlns:cx2="http://schemas.microsoft.com/office/drawing/2015/10/21/chartex" xmlns:cx3="http://schemas.microsoft.com/office/drawing/2016/5/9/chartex" xmlns:cx4="http://schemas.microsoft.com/office/drawing/2016/5/10/chartex" xmlns:cx5="http://schemas.microsoft.com/office/drawing/2016/5/11/chartex" xmlns:cx6="http://schemas.microsoft.com/office/drawing/2016/5/12/chartex" xmlns:cx7="http://schemas.microsoft.com/office/drawing/2016/5/13/chartex" xmlns:cx8="http://schemas.microsoft.com/office/drawing/2016/5/14/chartex" xmlns:mc="http://schemas.openxmlformats.org/markup-compatibility/2006" xmlns:aink="http://schemas.microsoft.com/office/drawing/2016/ink" xmlns:am3d="http://schemas.microsoft.com/office/drawing/2017/model3d" xmlns:o="urn:schemas-microsoft-com:office:office" xmlns:r="http://schemas.openxmlformats.org/officeDocument/2006/relationships" xmlns:m="http://schemas.openxmlformats.org/officeDocument/2006/math" xmlns:v="urn:schemas-microsoft-com:vml" xmlns:wp14="http://schemas.microsoft.com/office/word/2010/wordprocessingDrawing" xmlns:wp="http://schemas.openxmlformats.org/drawingml/2006/wordprocessingDrawing" xmlns:w10="urn:schemas-microsoft-com:office:word" xmlns:w="http://schemas.openxmlformats.org/wordprocessingml/2006/main" xmlns:w14="http://schemas.microsoft.com/office/word/2010/wordml" xmlns:w15="http://schemas.microsoft.com/office/word/2012/wordml" xmlns:w16cid="http://schemas.microsoft.com/office/word/2016/wordml/cid" xmlns:w16se="http://schemas.microsoft.com/office/word/2015/wordml/symex" xmlns:wpg="http://schemas.microsoft.com/office/word/2010/wordprocessingGroup" xmlns:wpi="http://schemas.microsoft.com/office/word/2010/wordprocessingInk" xmlns:wne="http://schemas.microsoft.com/office/word/2006/wordml" xmlns:wps="http://schemas.microsoft.com/office/word/2010/wordprocessingShape" mc:Ignorable="w14 w15 w16se w16cid wp14">
   <w:p>
     <w:pPr>
       <w:pStyle w:val="Header"/>
@@ -3258,8 +3737,13 @@
       <w:ptab w:relativeTo="margin" w:alignment="center" w:leader="none"/>
     </w:r>
     <w:r>
-      <w:t>Group Charter: FastWatch</w:t>
+      <w:t xml:space="preserve">Group Charter: </w:t>
     </w:r>
+    <w:proofErr w:type="spellStart"/>
+    <w:r>
+      <w:t>FastWatch</w:t>
+    </w:r>
+    <w:proofErr w:type="spellEnd"/>
     <w:r>
       <w:ptab w:relativeTo="margin" w:alignment="right" w:leader="none"/>
     </w:r>
@@ -3273,8 +3757,8 @@
 </file>
 
 <file path=word/numbering.xml><?xml version="1.0" encoding="utf-8"?>
-<w:numbering xmlns:wpc="http://schemas.microsoft.com/office/word/2010/wordprocessingCanvas" xmlns:mc="http://schemas.openxmlformats.org/markup-compatibility/2006" xmlns:o="urn:schemas-microsoft-com:office:office" xmlns:r="http://schemas.openxmlformats.org/officeDocument/2006/relationships" xmlns:m="http://schemas.openxmlformats.org/officeDocument/2006/math" xmlns:v="urn:schemas-microsoft-com:vml" xmlns:wp14="http://schemas.microsoft.com/office/word/2010/wordprocessingDrawing" xmlns:wp="http://schemas.openxmlformats.org/drawingml/2006/wordprocessingDrawing" xmlns:w10="urn:schemas-microsoft-com:office:word" xmlns:w="http://schemas.openxmlformats.org/wordprocessingml/2006/main" xmlns:w14="http://schemas.microsoft.com/office/word/2010/wordml" xmlns:w15="http://schemas.microsoft.com/office/word/2012/wordml" xmlns:wpg="http://schemas.microsoft.com/office/word/2010/wordprocessingGroup" xmlns:wpi="http://schemas.microsoft.com/office/word/2010/wordprocessingInk" xmlns:wne="http://schemas.microsoft.com/office/word/2006/wordml" xmlns:wps="http://schemas.microsoft.com/office/word/2010/wordprocessingShape" mc:Ignorable="w14 w15 wp14">
-  <w:abstractNum w:abstractNumId="0">
+<w:numbering xmlns:wpc="http://schemas.microsoft.com/office/word/2010/wordprocessingCanvas" xmlns:cx="http://schemas.microsoft.com/office/drawing/2014/chartex" xmlns:cx1="http://schemas.microsoft.com/office/drawing/2015/9/8/chartex" xmlns:cx2="http://schemas.microsoft.com/office/drawing/2015/10/21/chartex" xmlns:cx3="http://schemas.microsoft.com/office/drawing/2016/5/9/chartex" xmlns:cx4="http://schemas.microsoft.com/office/drawing/2016/5/10/chartex" xmlns:cx5="http://schemas.microsoft.com/office/drawing/2016/5/11/chartex" xmlns:cx6="http://schemas.microsoft.com/office/drawing/2016/5/12/chartex" xmlns:cx7="http://schemas.microsoft.com/office/drawing/2016/5/13/chartex" xmlns:cx8="http://schemas.microsoft.com/office/drawing/2016/5/14/chartex" xmlns:mc="http://schemas.openxmlformats.org/markup-compatibility/2006" xmlns:aink="http://schemas.microsoft.com/office/drawing/2016/ink" xmlns:am3d="http://schemas.microsoft.com/office/drawing/2017/model3d" xmlns:o="urn:schemas-microsoft-com:office:office" xmlns:r="http://schemas.openxmlformats.org/officeDocument/2006/relationships" xmlns:m="http://schemas.openxmlformats.org/officeDocument/2006/math" xmlns:v="urn:schemas-microsoft-com:vml" xmlns:wp14="http://schemas.microsoft.com/office/word/2010/wordprocessingDrawing" xmlns:wp="http://schemas.openxmlformats.org/drawingml/2006/wordprocessingDrawing" xmlns:w10="urn:schemas-microsoft-com:office:word" xmlns:w="http://schemas.openxmlformats.org/wordprocessingml/2006/main" xmlns:w14="http://schemas.microsoft.com/office/word/2010/wordml" xmlns:w15="http://schemas.microsoft.com/office/word/2012/wordml" xmlns:w16cid="http://schemas.microsoft.com/office/word/2016/wordml/cid" xmlns:w16se="http://schemas.microsoft.com/office/word/2015/wordml/symex" xmlns:wpg="http://schemas.microsoft.com/office/word/2010/wordprocessingGroup" xmlns:wpi="http://schemas.microsoft.com/office/word/2010/wordprocessingInk" xmlns:wne="http://schemas.microsoft.com/office/word/2006/wordml" xmlns:wps="http://schemas.microsoft.com/office/word/2010/wordprocessingShape" mc:Ignorable="w14 w15 w16se w16cid wp14">
+  <w:abstractNum w:abstractNumId="0" w15:restartNumberingAfterBreak="0">
     <w:nsid w:val="00000001"/>
     <w:multiLevelType w:val="hybridMultilevel"/>
     <w:tmpl w:val="00000001"/>
@@ -3328,7 +3812,7 @@
       <w:lvlJc w:val="left"/>
     </w:lvl>
   </w:abstractNum>
-  <w:abstractNum w:abstractNumId="1">
+  <w:abstractNum w:abstractNumId="1" w15:restartNumberingAfterBreak="0">
     <w:nsid w:val="00000002"/>
     <w:multiLevelType w:val="hybridMultilevel"/>
     <w:tmpl w:val="90DEFE68"/>
@@ -3386,7 +3870,7 @@
       <w:lvlJc w:val="left"/>
     </w:lvl>
   </w:abstractNum>
-  <w:abstractNum w:abstractNumId="2">
+  <w:abstractNum w:abstractNumId="2" w15:restartNumberingAfterBreak="0">
     <w:nsid w:val="00000003"/>
     <w:multiLevelType w:val="hybridMultilevel"/>
     <w:tmpl w:val="00000003"/>
@@ -3440,7 +3924,7 @@
       <w:lvlJc w:val="left"/>
     </w:lvl>
   </w:abstractNum>
-  <w:abstractNum w:abstractNumId="3">
+  <w:abstractNum w:abstractNumId="3" w15:restartNumberingAfterBreak="0">
     <w:nsid w:val="00000004"/>
     <w:multiLevelType w:val="hybridMultilevel"/>
     <w:tmpl w:val="00000004"/>
@@ -3494,7 +3978,7 @@
       <w:lvlJc w:val="left"/>
     </w:lvl>
   </w:abstractNum>
-  <w:abstractNum w:abstractNumId="4">
+  <w:abstractNum w:abstractNumId="4" w15:restartNumberingAfterBreak="0">
     <w:nsid w:val="00000005"/>
     <w:multiLevelType w:val="hybridMultilevel"/>
     <w:tmpl w:val="00000005"/>
@@ -3548,7 +4032,7 @@
       <w:lvlJc w:val="left"/>
     </w:lvl>
   </w:abstractNum>
-  <w:abstractNum w:abstractNumId="5">
+  <w:abstractNum w:abstractNumId="5" w15:restartNumberingAfterBreak="0">
     <w:nsid w:val="00000006"/>
     <w:multiLevelType w:val="hybridMultilevel"/>
     <w:tmpl w:val="00000006"/>
@@ -3602,7 +4086,7 @@
       <w:lvlJc w:val="left"/>
     </w:lvl>
   </w:abstractNum>
-  <w:abstractNum w:abstractNumId="6">
+  <w:abstractNum w:abstractNumId="6" w15:restartNumberingAfterBreak="0">
     <w:nsid w:val="00000007"/>
     <w:multiLevelType w:val="hybridMultilevel"/>
     <w:tmpl w:val="00000007"/>
@@ -3656,7 +4140,7 @@
       <w:lvlJc w:val="left"/>
     </w:lvl>
   </w:abstractNum>
-  <w:abstractNum w:abstractNumId="7">
+  <w:abstractNum w:abstractNumId="7" w15:restartNumberingAfterBreak="0">
     <w:nsid w:val="00000008"/>
     <w:multiLevelType w:val="hybridMultilevel"/>
     <w:tmpl w:val="00000008"/>
@@ -3710,7 +4194,7 @@
       <w:lvlJc w:val="left"/>
     </w:lvl>
   </w:abstractNum>
-  <w:abstractNum w:abstractNumId="8">
+  <w:abstractNum w:abstractNumId="8" w15:restartNumberingAfterBreak="0">
     <w:nsid w:val="00F31FEB"/>
     <w:multiLevelType w:val="hybridMultilevel"/>
     <w:tmpl w:val="4E9E530A"/>
@@ -3801,7 +4285,7 @@
       </w:pPr>
     </w:lvl>
   </w:abstractNum>
-  <w:abstractNum w:abstractNumId="9">
+  <w:abstractNum w:abstractNumId="9" w15:restartNumberingAfterBreak="0">
     <w:nsid w:val="03FD3D2E"/>
     <w:multiLevelType w:val="hybridMultilevel"/>
     <w:tmpl w:val="11E4B7E6"/>
@@ -3916,7 +4400,7 @@
       </w:rPr>
     </w:lvl>
   </w:abstractNum>
-  <w:abstractNum w:abstractNumId="10">
+  <w:abstractNum w:abstractNumId="10" w15:restartNumberingAfterBreak="0">
     <w:nsid w:val="06464DB6"/>
     <w:multiLevelType w:val="hybridMultilevel"/>
     <w:tmpl w:val="000409EA"/>
@@ -4007,7 +4491,7 @@
       </w:pPr>
     </w:lvl>
   </w:abstractNum>
-  <w:abstractNum w:abstractNumId="11">
+  <w:abstractNum w:abstractNumId="11" w15:restartNumberingAfterBreak="0">
     <w:nsid w:val="0E86622B"/>
     <w:multiLevelType w:val="hybridMultilevel"/>
     <w:tmpl w:val="65583740"/>
@@ -4096,7 +4580,7 @@
       </w:pPr>
     </w:lvl>
   </w:abstractNum>
-  <w:abstractNum w:abstractNumId="12">
+  <w:abstractNum w:abstractNumId="12" w15:restartNumberingAfterBreak="0">
     <w:nsid w:val="2DC22A83"/>
     <w:multiLevelType w:val="hybridMultilevel"/>
     <w:tmpl w:val="47BA15F0"/>
@@ -4187,7 +4671,7 @@
       </w:pPr>
     </w:lvl>
   </w:abstractNum>
-  <w:abstractNum w:abstractNumId="13">
+  <w:abstractNum w:abstractNumId="13" w15:restartNumberingAfterBreak="0">
     <w:nsid w:val="2EFE0474"/>
     <w:multiLevelType w:val="hybridMultilevel"/>
     <w:tmpl w:val="727A33D8"/>
@@ -4278,7 +4762,7 @@
       </w:pPr>
     </w:lvl>
   </w:abstractNum>
-  <w:abstractNum w:abstractNumId="14">
+  <w:abstractNum w:abstractNumId="14" w15:restartNumberingAfterBreak="0">
     <w:nsid w:val="3503789E"/>
     <w:multiLevelType w:val="hybridMultilevel"/>
     <w:tmpl w:val="3EEC72CA"/>
@@ -4368,7 +4852,7 @@
       </w:pPr>
     </w:lvl>
   </w:abstractNum>
-  <w:abstractNum w:abstractNumId="15">
+  <w:abstractNum w:abstractNumId="15" w15:restartNumberingAfterBreak="0">
     <w:nsid w:val="387C26B6"/>
     <w:multiLevelType w:val="hybridMultilevel"/>
     <w:tmpl w:val="3BDCB068"/>
@@ -4459,7 +4943,7 @@
       </w:pPr>
     </w:lvl>
   </w:abstractNum>
-  <w:abstractNum w:abstractNumId="16">
+  <w:abstractNum w:abstractNumId="16" w15:restartNumberingAfterBreak="0">
     <w:nsid w:val="58893904"/>
     <w:multiLevelType w:val="hybridMultilevel"/>
     <w:tmpl w:val="1D78F3C4"/>
@@ -4574,7 +5058,7 @@
       </w:rPr>
     </w:lvl>
   </w:abstractNum>
-  <w:abstractNum w:abstractNumId="17">
+  <w:abstractNum w:abstractNumId="17" w15:restartNumberingAfterBreak="0">
     <w:nsid w:val="645B3D78"/>
     <w:multiLevelType w:val="hybridMultilevel"/>
     <w:tmpl w:val="AE86EA6E"/>
@@ -4745,7 +5229,7 @@
 </file>
 
 <file path=word/styles.xml><?xml version="1.0" encoding="utf-8"?>
-<w:styles xmlns:mc="http://schemas.openxmlformats.org/markup-compatibility/2006" xmlns:r="http://schemas.openxmlformats.org/officeDocument/2006/relationships" xmlns:w="http://schemas.openxmlformats.org/wordprocessingml/2006/main" xmlns:w14="http://schemas.microsoft.com/office/word/2010/wordml" xmlns:w15="http://schemas.microsoft.com/office/word/2012/wordml" mc:Ignorable="w14 w15">
+<w:styles xmlns:mc="http://schemas.openxmlformats.org/markup-compatibility/2006" xmlns:r="http://schemas.openxmlformats.org/officeDocument/2006/relationships" xmlns:w="http://schemas.openxmlformats.org/wordprocessingml/2006/main" xmlns:w14="http://schemas.microsoft.com/office/word/2010/wordml" xmlns:w15="http://schemas.microsoft.com/office/word/2012/wordml" xmlns:w16cid="http://schemas.microsoft.com/office/word/2016/wordml/cid" xmlns:w16se="http://schemas.microsoft.com/office/word/2015/wordml/symex" mc:Ignorable="w14 w15 w16se w16cid">
   <w:docDefaults>
     <w:rPrDefault>
       <w:rPr>
@@ -4757,7 +5241,7 @@
     </w:rPrDefault>
     <w:pPrDefault/>
   </w:docDefaults>
-  <w:latentStyles w:defLockedState="0" w:defUIPriority="99" w:defSemiHidden="0" w:defUnhideWhenUsed="0" w:defQFormat="0" w:count="371">
+  <w:latentStyles w:defLockedState="0" w:defUIPriority="99" w:defSemiHidden="0" w:defUnhideWhenUsed="0" w:defQFormat="0" w:count="375">
     <w:lsdException w:name="Normal" w:uiPriority="0" w:qFormat="1"/>
     <w:lsdException w:name="heading 1" w:uiPriority="9" w:qFormat="1"/>
     <w:lsdException w:name="heading 2" w:semiHidden="1" w:uiPriority="9" w:unhideWhenUsed="1" w:qFormat="1"/>
@@ -4863,7 +5347,6 @@
     <w:lsdException w:name="HTML Sample" w:semiHidden="1" w:unhideWhenUsed="1"/>
     <w:lsdException w:name="HTML Typewriter" w:semiHidden="1" w:unhideWhenUsed="1"/>
     <w:lsdException w:name="HTML Variable" w:semiHidden="1" w:unhideWhenUsed="1"/>
-    <w:lsdException w:name="Normal Table" w:semiHidden="1" w:unhideWhenUsed="1"/>
     <w:lsdException w:name="annotation subject" w:semiHidden="1" w:unhideWhenUsed="1"/>
     <w:lsdException w:name="No List" w:semiHidden="1" w:unhideWhenUsed="1"/>
     <w:lsdException w:name="Outline List 1" w:semiHidden="1" w:unhideWhenUsed="1"/>
@@ -4907,10 +5390,8 @@
     <w:lsdException w:name="Table Elegant" w:semiHidden="1" w:unhideWhenUsed="1"/>
     <w:lsdException w:name="Table Professional" w:semiHidden="1" w:unhideWhenUsed="1"/>
     <w:lsdException w:name="Table Subtle 1" w:semiHidden="1" w:unhideWhenUsed="1"/>
-    <w:lsdException w:name="Table Subtle 2" w:semiHidden="1" w:unhideWhenUsed="1"/>
     <w:lsdException w:name="Table Web 1" w:semiHidden="1" w:unhideWhenUsed="1"/>
     <w:lsdException w:name="Table Web 2" w:semiHidden="1" w:unhideWhenUsed="1"/>
-    <w:lsdException w:name="Table Web 3" w:semiHidden="1" w:unhideWhenUsed="1"/>
     <w:lsdException w:name="Balloon Text" w:semiHidden="1" w:unhideWhenUsed="1"/>
     <w:lsdException w:name="Table Grid" w:uiPriority="59"/>
     <w:lsdException w:name="Table Theme" w:semiHidden="1" w:unhideWhenUsed="1"/>
@@ -5129,6 +5610,10 @@
     <w:lsdException w:name="List Table 5 Dark Accent 6" w:uiPriority="50"/>
     <w:lsdException w:name="List Table 6 Colorful Accent 6" w:uiPriority="51"/>
     <w:lsdException w:name="List Table 7 Colorful Accent 6" w:uiPriority="52"/>
+    <w:lsdException w:name="Mention" w:semiHidden="1" w:unhideWhenUsed="1"/>
+    <w:lsdException w:name="Smart Hyperlink" w:semiHidden="1" w:unhideWhenUsed="1"/>
+    <w:lsdException w:name="Hashtag" w:semiHidden="1" w:unhideWhenUsed="1"/>
+    <w:lsdException w:name="Unresolved Mention" w:semiHidden="1" w:unhideWhenUsed="1"/>
   </w:latentStyles>
   <w:style w:type="paragraph" w:default="1" w:styleId="Normal">
     <w:name w:val="Normal"/>
@@ -5138,7 +5623,6 @@
   <w:style w:type="character" w:default="1" w:styleId="DefaultParagraphFont">
     <w:name w:val="Default Paragraph Font"/>
     <w:uiPriority w:val="1"/>
-    <w:semiHidden/>
     <w:unhideWhenUsed/>
   </w:style>
   <w:style w:type="table" w:default="1" w:styleId="TableNormal">
@@ -5257,7 +5741,7 @@
 </file>
 
 <file path=word/glossary/document.xml><?xml version="1.0" encoding="utf-8"?>
-<w:glossaryDocument xmlns:wpc="http://schemas.microsoft.com/office/word/2010/wordprocessingCanvas" xmlns:mc="http://schemas.openxmlformats.org/markup-compatibility/2006" xmlns:o="urn:schemas-microsoft-com:office:office" xmlns:r="http://schemas.openxmlformats.org/officeDocument/2006/relationships" xmlns:m="http://schemas.openxmlformats.org/officeDocument/2006/math" xmlns:v="urn:schemas-microsoft-com:vml" xmlns:wp14="http://schemas.microsoft.com/office/word/2010/wordprocessingDrawing" xmlns:wp="http://schemas.openxmlformats.org/drawingml/2006/wordprocessingDrawing" xmlns:w10="urn:schemas-microsoft-com:office:word" xmlns:w="http://schemas.openxmlformats.org/wordprocessingml/2006/main" xmlns:w14="http://schemas.microsoft.com/office/word/2010/wordml" xmlns:w15="http://schemas.microsoft.com/office/word/2012/wordml" xmlns:wpg="http://schemas.microsoft.com/office/word/2010/wordprocessingGroup" xmlns:wpi="http://schemas.microsoft.com/office/word/2010/wordprocessingInk" xmlns:wne="http://schemas.microsoft.com/office/word/2006/wordml" xmlns:wps="http://schemas.microsoft.com/office/word/2010/wordprocessingShape" mc:Ignorable="w14 w15 wp14">
+<w:glossaryDocument xmlns:wpc="http://schemas.microsoft.com/office/word/2010/wordprocessingCanvas" xmlns:cx="http://schemas.microsoft.com/office/drawing/2014/chartex" xmlns:cx1="http://schemas.microsoft.com/office/drawing/2015/9/8/chartex" xmlns:cx2="http://schemas.microsoft.com/office/drawing/2015/10/21/chartex" xmlns:cx3="http://schemas.microsoft.com/office/drawing/2016/5/9/chartex" xmlns:cx4="http://schemas.microsoft.com/office/drawing/2016/5/10/chartex" xmlns:cx5="http://schemas.microsoft.com/office/drawing/2016/5/11/chartex" xmlns:cx6="http://schemas.microsoft.com/office/drawing/2016/5/12/chartex" xmlns:cx7="http://schemas.microsoft.com/office/drawing/2016/5/13/chartex" xmlns:cx8="http://schemas.microsoft.com/office/drawing/2016/5/14/chartex" xmlns:mc="http://schemas.openxmlformats.org/markup-compatibility/2006" xmlns:aink="http://schemas.microsoft.com/office/drawing/2016/ink" xmlns:am3d="http://schemas.microsoft.com/office/drawing/2017/model3d" xmlns:o="urn:schemas-microsoft-com:office:office" xmlns:r="http://schemas.openxmlformats.org/officeDocument/2006/relationships" xmlns:m="http://schemas.openxmlformats.org/officeDocument/2006/math" xmlns:v="urn:schemas-microsoft-com:vml" xmlns:wp14="http://schemas.microsoft.com/office/word/2010/wordprocessingDrawing" xmlns:wp="http://schemas.openxmlformats.org/drawingml/2006/wordprocessingDrawing" xmlns:w10="urn:schemas-microsoft-com:office:word" xmlns:w="http://schemas.openxmlformats.org/wordprocessingml/2006/main" xmlns:w14="http://schemas.microsoft.com/office/word/2010/wordml" xmlns:w15="http://schemas.microsoft.com/office/word/2012/wordml" xmlns:w16cid="http://schemas.microsoft.com/office/word/2016/wordml/cid" xmlns:w16se="http://schemas.microsoft.com/office/word/2015/wordml/symex" xmlns:wpg="http://schemas.microsoft.com/office/word/2010/wordprocessingGroup" xmlns:wpi="http://schemas.microsoft.com/office/word/2010/wordprocessingInk" xmlns:wne="http://schemas.microsoft.com/office/word/2006/wordml" xmlns:wps="http://schemas.microsoft.com/office/word/2010/wordprocessingShape" mc:Ignorable="w14 w15 w16se w16cid wp14">
   <w:docParts>
     <w:docPart>
       <w:docPartPr>
@@ -5342,7 +5826,7 @@
 </file>
 
 <file path=word/glossary/fontTable.xml><?xml version="1.0" encoding="utf-8"?>
-<w:fonts xmlns:mc="http://schemas.openxmlformats.org/markup-compatibility/2006" xmlns:r="http://schemas.openxmlformats.org/officeDocument/2006/relationships" xmlns:w="http://schemas.openxmlformats.org/wordprocessingml/2006/main" xmlns:w14="http://schemas.microsoft.com/office/word/2010/wordml" xmlns:w15="http://schemas.microsoft.com/office/word/2012/wordml" mc:Ignorable="w14 w15">
+<w:fonts xmlns:mc="http://schemas.openxmlformats.org/markup-compatibility/2006" xmlns:r="http://schemas.openxmlformats.org/officeDocument/2006/relationships" xmlns:w="http://schemas.openxmlformats.org/wordprocessingml/2006/main" xmlns:w14="http://schemas.microsoft.com/office/word/2010/wordml" xmlns:w15="http://schemas.microsoft.com/office/word/2012/wordml" xmlns:w16cid="http://schemas.microsoft.com/office/word/2016/wordml/cid" xmlns:w16se="http://schemas.microsoft.com/office/word/2015/wordml/symex" mc:Ignorable="w14 w15 w16se w16cid">
   <w:font w:name="Times New Roman">
     <w:panose1 w:val="02020603050405020304"/>
     <w:charset w:val="00"/>
@@ -5379,13 +5863,12 @@
     <w:sig w:usb0="E00006FF" w:usb1="400004FF" w:usb2="00000000" w:usb3="00000000" w:csb0="0000019F" w:csb1="00000000"/>
   </w:font>
   <w:font w:name="MS Mincho">
-    <w:altName w:val="MS Gothic"/>
+    <w:altName w:val="ＭＳ 明朝"/>
     <w:panose1 w:val="02020609040205080304"/>
     <w:charset w:val="80"/>
-    <w:family w:val="roman"/>
-    <w:notTrueType/>
+    <w:family w:val="modern"/>
     <w:pitch w:val="fixed"/>
-    <w:sig w:usb0="00000000" w:usb1="08070000" w:usb2="00000010" w:usb3="00000000" w:csb0="00020000" w:csb1="00000000"/>
+    <w:sig w:usb0="E00002FF" w:usb1="6AC7FDFB" w:usb2="08000012" w:usb3="00000000" w:csb0="0002009F" w:csb1="00000000"/>
   </w:font>
   <w:font w:name="Tahoma">
     <w:panose1 w:val="020B0604030504040204"/>
@@ -5416,6 +5899,22 @@
     <w:pitch w:val="variable"/>
     <w:sig w:usb0="E0002AFF" w:usb1="C000247B" w:usb2="00000009" w:usb3="00000000" w:csb0="000001FF" w:csb1="00000000"/>
   </w:font>
+  <w:font w:name="Yu Mincho">
+    <w:altName w:val="游明朝"/>
+    <w:panose1 w:val="00000000000000000000"/>
+    <w:charset w:val="80"/>
+    <w:family w:val="roman"/>
+    <w:notTrueType/>
+    <w:pitch w:val="default"/>
+  </w:font>
+  <w:font w:name="Yu Gothic Light">
+    <w:altName w:val="游ゴシック Light"/>
+    <w:panose1 w:val="020B0300000000000000"/>
+    <w:charset w:val="80"/>
+    <w:family w:val="swiss"/>
+    <w:pitch w:val="variable"/>
+    <w:sig w:usb0="E00002FF" w:usb1="2AC7FDFF" w:usb2="00000016" w:usb3="00000000" w:csb0="0002009F" w:csb1="00000000"/>
+  </w:font>
   <w:font w:name="Calibri Light">
     <w:panose1 w:val="020F0302020204030204"/>
     <w:charset w:val="00"/>
@@ -5427,17 +5926,19 @@
 </file>
 
 <file path=word/glossary/settings.xml><?xml version="1.0" encoding="utf-8"?>
-<w:settings xmlns:mc="http://schemas.openxmlformats.org/markup-compatibility/2006" xmlns:o="urn:schemas-microsoft-com:office:office" xmlns:r="http://schemas.openxmlformats.org/officeDocument/2006/relationships" xmlns:m="http://schemas.openxmlformats.org/officeDocument/2006/math" xmlns:v="urn:schemas-microsoft-com:vml" xmlns:w10="urn:schemas-microsoft-com:office:word" xmlns:w="http://schemas.openxmlformats.org/wordprocessingml/2006/main" xmlns:w14="http://schemas.microsoft.com/office/word/2010/wordml" xmlns:w15="http://schemas.microsoft.com/office/word/2012/wordml" xmlns:sl="http://schemas.openxmlformats.org/schemaLibrary/2006/main" mc:Ignorable="w14 w15">
+<w:settings xmlns:mc="http://schemas.openxmlformats.org/markup-compatibility/2006" xmlns:o="urn:schemas-microsoft-com:office:office" xmlns:r="http://schemas.openxmlformats.org/officeDocument/2006/relationships" xmlns:m="http://schemas.openxmlformats.org/officeDocument/2006/math" xmlns:v="urn:schemas-microsoft-com:vml" xmlns:w10="urn:schemas-microsoft-com:office:word" xmlns:w="http://schemas.openxmlformats.org/wordprocessingml/2006/main" xmlns:w14="http://schemas.microsoft.com/office/word/2010/wordml" xmlns:w15="http://schemas.microsoft.com/office/word/2012/wordml" xmlns:w16cid="http://schemas.microsoft.com/office/word/2016/wordml/cid" xmlns:w16se="http://schemas.microsoft.com/office/word/2015/wordml/symex" xmlns:sl="http://schemas.openxmlformats.org/schemaLibrary/2006/main" mc:Ignorable="w14 w15 w16se w16cid">
   <w:view w:val="normal"/>
   <w:defaultTabStop w:val="720"/>
   <w:characterSpacingControl w:val="doNotCompress"/>
   <w:compat>
     <w:useFELayout/>
     <w:compatSetting w:name="compatibilityMode" w:uri="http://schemas.microsoft.com/office/word" w:val="12"/>
+    <w:compatSetting w:name="useWord2013TrackBottomHyphenation" w:uri="http://schemas.microsoft.com/office/word" w:val="1"/>
   </w:compat>
   <w:rsids>
     <w:rsidRoot w:val="00BC0EC2"/>
     <w:rsid w:val="0008204F"/>
+    <w:rsid w:val="00195C16"/>
     <w:rsid w:val="004C0356"/>
     <w:rsid w:val="00BC0EC2"/>
     <w:rsid w:val="00E43365"/>
@@ -5464,7 +5965,7 @@
 </file>
 
 <file path=word/glossary/styles.xml><?xml version="1.0" encoding="utf-8"?>
-<w:styles xmlns:mc="http://schemas.openxmlformats.org/markup-compatibility/2006" xmlns:r="http://schemas.openxmlformats.org/officeDocument/2006/relationships" xmlns:w="http://schemas.openxmlformats.org/wordprocessingml/2006/main" xmlns:w14="http://schemas.microsoft.com/office/word/2010/wordml" xmlns:w15="http://schemas.microsoft.com/office/word/2012/wordml" mc:Ignorable="w14 w15">
+<w:styles xmlns:mc="http://schemas.openxmlformats.org/markup-compatibility/2006" xmlns:r="http://schemas.openxmlformats.org/officeDocument/2006/relationships" xmlns:w="http://schemas.openxmlformats.org/wordprocessingml/2006/main" xmlns:w14="http://schemas.microsoft.com/office/word/2010/wordml" xmlns:w15="http://schemas.microsoft.com/office/word/2012/wordml" xmlns:w16cid="http://schemas.microsoft.com/office/word/2016/wordml/cid" xmlns:w16se="http://schemas.microsoft.com/office/word/2015/wordml/symex" mc:Ignorable="w14 w15 w16se w16cid">
   <w:docDefaults>
     <w:rPrDefault>
       <w:rPr>
@@ -5476,7 +5977,7 @@
     </w:rPrDefault>
     <w:pPrDefault/>
   </w:docDefaults>
-  <w:latentStyles w:defLockedState="0" w:defUIPriority="99" w:defSemiHidden="0" w:defUnhideWhenUsed="0" w:defQFormat="0" w:count="371">
+  <w:latentStyles w:defLockedState="0" w:defUIPriority="99" w:defSemiHidden="0" w:defUnhideWhenUsed="0" w:defQFormat="0" w:count="375">
     <w:lsdException w:name="Normal" w:uiPriority="0" w:qFormat="1"/>
     <w:lsdException w:name="heading 1" w:uiPriority="9" w:qFormat="1"/>
     <w:lsdException w:name="heading 2" w:semiHidden="1" w:uiPriority="9" w:unhideWhenUsed="1" w:qFormat="1"/>
@@ -5582,7 +6083,6 @@
     <w:lsdException w:name="HTML Sample" w:semiHidden="1" w:unhideWhenUsed="1"/>
     <w:lsdException w:name="HTML Typewriter" w:semiHidden="1" w:unhideWhenUsed="1"/>
     <w:lsdException w:name="HTML Variable" w:semiHidden="1" w:unhideWhenUsed="1"/>
-    <w:lsdException w:name="Normal Table" w:semiHidden="1" w:unhideWhenUsed="1"/>
     <w:lsdException w:name="annotation subject" w:semiHidden="1" w:unhideWhenUsed="1"/>
     <w:lsdException w:name="No List" w:semiHidden="1" w:unhideWhenUsed="1"/>
     <w:lsdException w:name="Outline List 1" w:semiHidden="1" w:unhideWhenUsed="1"/>
@@ -5626,10 +6126,8 @@
     <w:lsdException w:name="Table Elegant" w:semiHidden="1" w:unhideWhenUsed="1"/>
     <w:lsdException w:name="Table Professional" w:semiHidden="1" w:unhideWhenUsed="1"/>
     <w:lsdException w:name="Table Subtle 1" w:semiHidden="1" w:unhideWhenUsed="1"/>
-    <w:lsdException w:name="Table Subtle 2" w:semiHidden="1" w:unhideWhenUsed="1"/>
     <w:lsdException w:name="Table Web 1" w:semiHidden="1" w:unhideWhenUsed="1"/>
     <w:lsdException w:name="Table Web 2" w:semiHidden="1" w:unhideWhenUsed="1"/>
-    <w:lsdException w:name="Table Web 3" w:semiHidden="1" w:unhideWhenUsed="1"/>
     <w:lsdException w:name="Balloon Text" w:semiHidden="1" w:unhideWhenUsed="1"/>
     <w:lsdException w:name="Table Grid" w:uiPriority="59"/>
     <w:lsdException w:name="Table Theme" w:semiHidden="1" w:unhideWhenUsed="1"/>
@@ -5848,6 +6346,10 @@
     <w:lsdException w:name="List Table 5 Dark Accent 6" w:uiPriority="50"/>
     <w:lsdException w:name="List Table 6 Colorful Accent 6" w:uiPriority="51"/>
     <w:lsdException w:name="List Table 7 Colorful Accent 6" w:uiPriority="52"/>
+    <w:lsdException w:name="Mention" w:semiHidden="1" w:unhideWhenUsed="1"/>
+    <w:lsdException w:name="Smart Hyperlink" w:semiHidden="1" w:unhideWhenUsed="1"/>
+    <w:lsdException w:name="Hashtag" w:semiHidden="1" w:unhideWhenUsed="1"/>
+    <w:lsdException w:name="Unresolved Mention" w:semiHidden="1" w:unhideWhenUsed="1"/>
   </w:latentStyles>
   <w:style w:type="paragraph" w:default="1" w:styleId="Normal">
     <w:name w:val="Normal"/>
@@ -5945,7 +6447,7 @@
 </file>
 
 <file path=word/glossary/webSettings.xml><?xml version="1.0" encoding="utf-8"?>
-<w:webSettings xmlns:mc="http://schemas.openxmlformats.org/markup-compatibility/2006" xmlns:r="http://schemas.openxmlformats.org/officeDocument/2006/relationships" xmlns:w="http://schemas.openxmlformats.org/wordprocessingml/2006/main" xmlns:w14="http://schemas.microsoft.com/office/word/2010/wordml" xmlns:w15="http://schemas.microsoft.com/office/word/2012/wordml" mc:Ignorable="w14 w15">
+<w:webSettings xmlns:mc="http://schemas.openxmlformats.org/markup-compatibility/2006" xmlns:r="http://schemas.openxmlformats.org/officeDocument/2006/relationships" xmlns:w="http://schemas.openxmlformats.org/wordprocessingml/2006/main" xmlns:w14="http://schemas.microsoft.com/office/word/2010/wordml" xmlns:w15="http://schemas.microsoft.com/office/word/2012/wordml" xmlns:w16cid="http://schemas.microsoft.com/office/word/2016/wordml/cid" xmlns:w16se="http://schemas.microsoft.com/office/word/2015/wordml/symex" mc:Ignorable="w14 w15 w16se w16cid">
   <w:allowPNG/>
 </w:webSettings>
 </file>
@@ -6275,7 +6777,7 @@
 </file>
 
 <file path=customXml/itemProps1.xml><?xml version="1.0" encoding="utf-8"?>
-<ds:datastoreItem xmlns:ds="http://schemas.openxmlformats.org/officeDocument/2006/customXml" ds:itemID="{5B71D2D6-ACE9-493E-8111-E1DFD3F50AF0}">
+<ds:datastoreItem xmlns:ds="http://schemas.openxmlformats.org/officeDocument/2006/customXml" ds:itemID="{DF4F43C2-A769-4DFC-953D-7206EE484EDE}">
   <ds:schemaRefs>
     <ds:schemaRef ds:uri="http://schemas.openxmlformats.org/officeDocument/2006/bibliography"/>
   </ds:schemaRefs>

</xml_diff>

<commit_message>
moving charter back into proper file location
</commit_message>
<xml_diff>
--- a/Artifacts/Documents/FastWatch Team Charter_DRAFT.docx
+++ b/Artifacts/Documents/FastWatch Team Charter_DRAFT.docx
@@ -105,7 +105,6 @@
         <w:t xml:space="preserve">Philip Sauvey – </w:t>
       </w:r>
       <w:hyperlink r:id="rId8" w:history="1">
-        <w:proofErr w:type="spellStart"/>
         <w:r>
           <w:rPr>
             <w:rStyle w:val="Hyperlink"/>
@@ -114,7 +113,6 @@
           </w:rPr>
           <w:t>Philip.sauvey@gmail.com</w:t>
         </w:r>
-        <w:proofErr w:type="spellEnd"/>
       </w:hyperlink>
       <w:r>
         <w:rPr>
@@ -139,7 +137,6 @@
         <w:t xml:space="preserve">Riley Mahr – </w:t>
       </w:r>
       <w:hyperlink r:id="rId9" w:history="1">
-        <w:proofErr w:type="spellStart"/>
         <w:r>
           <w:rPr>
             <w:rStyle w:val="Hyperlink"/>
@@ -148,7 +145,6 @@
           </w:rPr>
           <w:t>rwmahr@uwm.edu</w:t>
         </w:r>
-        <w:proofErr w:type="spellEnd"/>
       </w:hyperlink>
       <w:r>
         <w:rPr>
@@ -170,26 +166,9 @@
           <w:color w:val="000000"/>
         </w:rPr>
         <w:tab/>
-        <w:t xml:space="preserve">Isaac </w:t>
-      </w:r>
-      <w:proofErr w:type="spellStart"/>
-      <w:r>
-        <w:rPr>
-          <w:rFonts w:ascii="Times" w:hAnsi="Times" w:cs="Times"/>
-          <w:color w:val="000000"/>
-        </w:rPr>
-        <w:t>Kadera</w:t>
-      </w:r>
-      <w:proofErr w:type="spellEnd"/>
-      <w:r>
-        <w:rPr>
-          <w:rFonts w:ascii="Times" w:hAnsi="Times" w:cs="Times"/>
-          <w:color w:val="000000"/>
-        </w:rPr>
-        <w:t xml:space="preserve"> – </w:t>
+        <w:t xml:space="preserve">Isaac Kadera – </w:t>
       </w:r>
       <w:hyperlink r:id="rId10" w:history="1">
-        <w:proofErr w:type="spellStart"/>
         <w:r>
           <w:rPr>
             <w:rStyle w:val="Hyperlink"/>
@@ -198,7 +177,6 @@
           </w:rPr>
           <w:t>iekadera@uwm.edu</w:t>
         </w:r>
-        <w:proofErr w:type="spellEnd"/>
       </w:hyperlink>
       <w:r>
         <w:rPr>
@@ -221,25 +199,9 @@
           <w:color w:val="000000"/>
         </w:rPr>
         <w:tab/>
-      </w:r>
-      <w:proofErr w:type="spellStart"/>
-      <w:r>
-        <w:rPr>
-          <w:rFonts w:ascii="Times" w:hAnsi="Times" w:cs="Times"/>
-          <w:color w:val="000000"/>
-        </w:rPr>
-        <w:t>Fue</w:t>
-      </w:r>
-      <w:proofErr w:type="spellEnd"/>
-      <w:r>
-        <w:rPr>
-          <w:rFonts w:ascii="Times" w:hAnsi="Times" w:cs="Times"/>
-          <w:color w:val="000000"/>
-        </w:rPr>
-        <w:t xml:space="preserve"> Her – </w:t>
+        <w:t xml:space="preserve">Fue Her – </w:t>
       </w:r>
       <w:hyperlink r:id="rId11" w:history="1">
-        <w:proofErr w:type="spellStart"/>
         <w:r>
           <w:rPr>
             <w:rStyle w:val="Hyperlink"/>
@@ -248,7 +210,6 @@
           </w:rPr>
           <w:t>fher@uwm.edu</w:t>
         </w:r>
-        <w:proofErr w:type="spellEnd"/>
       </w:hyperlink>
       <w:r>
         <w:rPr>
@@ -273,7 +234,6 @@
         <w:t xml:space="preserve">Andrew Krill – </w:t>
       </w:r>
       <w:hyperlink r:id="rId12" w:history="1">
-        <w:proofErr w:type="spellStart"/>
         <w:r>
           <w:rPr>
             <w:rStyle w:val="Hyperlink"/>
@@ -282,7 +242,6 @@
           </w:rPr>
           <w:t>ATKrill@uwm.edu</w:t>
         </w:r>
-        <w:proofErr w:type="spellEnd"/>
       </w:hyperlink>
       <w:r>
         <w:rPr>
@@ -512,23 +471,7 @@
           <w:rFonts w:ascii="Times New Roman" w:hAnsi="Times New Roman" w:cs="Times New Roman"/>
           <w:color w:val="000000"/>
         </w:rPr>
-        <w:t xml:space="preserve">Time commitment is </w:t>
-      </w:r>
-      <w:proofErr w:type="gramStart"/>
-      <w:r>
-        <w:rPr>
-          <w:rFonts w:ascii="Times New Roman" w:hAnsi="Times New Roman" w:cs="Times New Roman"/>
-          <w:color w:val="000000"/>
-        </w:rPr>
-        <w:t>a difficult thing</w:t>
-      </w:r>
-      <w:proofErr w:type="gramEnd"/>
-      <w:r>
-        <w:rPr>
-          <w:rFonts w:ascii="Times New Roman" w:hAnsi="Times New Roman" w:cs="Times New Roman"/>
-          <w:color w:val="000000"/>
-        </w:rPr>
-        <w:t xml:space="preserve"> to determine seeing one member may be able to complete the same job in a less amount of time. The goal is to complete the job. If one member is taking a substantial amount of time more than the others, it will be examined by the group as to whether his work load should be decreased.</w:t>
+        <w:t>Time commitment is a difficult thing to determine seeing one member may be able to complete the same job in a less amount of time. The goal is to complete the job. If one member is taking a substantial amount of time more than the others, it will be examined by the group as to whether his work load should be decreased.</w:t>
       </w:r>
     </w:p>
     <w:p>
@@ -579,23 +522,7 @@
           <w:rFonts w:ascii="Times New Roman" w:hAnsi="Times New Roman" w:cs="Times New Roman"/>
           <w:color w:val="000000"/>
         </w:rPr>
-        <w:t xml:space="preserve">Dealing with different work habits: The work habits of any </w:t>
-      </w:r>
-      <w:proofErr w:type="gramStart"/>
-      <w:r>
-        <w:rPr>
-          <w:rFonts w:ascii="Times New Roman" w:hAnsi="Times New Roman" w:cs="Times New Roman"/>
-          <w:color w:val="000000"/>
-        </w:rPr>
-        <w:t>particular member</w:t>
-      </w:r>
-      <w:proofErr w:type="gramEnd"/>
-      <w:r>
-        <w:rPr>
-          <w:rFonts w:ascii="Times New Roman" w:hAnsi="Times New Roman" w:cs="Times New Roman"/>
-          <w:color w:val="000000"/>
-        </w:rPr>
-        <w:t xml:space="preserve"> will not be an issue as long as the member communicates progress, produces quality work, and the work is done by the dates established by the group. If the member does not meet these standards, procedures to deal with that member are further detailed in the ground rules. </w:t>
+        <w:t xml:space="preserve">Dealing with different work habits: The work habits of any particular member will not be an issue as long as the member communicates progress, produces quality work, and the work is done by the dates established by the group. If the member does not meet these standards, procedures to deal with that member are further detailed in the ground rules. </w:t>
       </w:r>
     </w:p>
     <w:p>
@@ -722,39 +649,7 @@
           <w:rFonts w:ascii="Times New Roman" w:hAnsi="Times New Roman" w:cs="Times New Roman"/>
           <w:color w:val="000000"/>
         </w:rPr>
-        <w:t xml:space="preserve"> forty-five minutes. Other meetings will be scheduled as necessary. Meetings may have to take as long as it takes, however meetings longer than 1 1⁄2 hours are discouraged. The purpose of meetings is to provide reports on the </w:t>
-      </w:r>
-      <w:proofErr w:type="gramStart"/>
-      <w:r>
-        <w:rPr>
-          <w:rFonts w:ascii="Times New Roman" w:hAnsi="Times New Roman" w:cs="Times New Roman"/>
-          <w:color w:val="000000"/>
-        </w:rPr>
-        <w:t>current status</w:t>
-      </w:r>
-      <w:proofErr w:type="gramEnd"/>
-      <w:r>
-        <w:rPr>
-          <w:rFonts w:ascii="Times New Roman" w:hAnsi="Times New Roman" w:cs="Times New Roman"/>
-          <w:color w:val="000000"/>
-        </w:rPr>
-        <w:t xml:space="preserve"> of the project and discuss any potential changes to the project plan. Members should prepare a short status report for each </w:t>
-      </w:r>
-      <w:proofErr w:type="gramStart"/>
-      <w:r>
-        <w:rPr>
-          <w:rFonts w:ascii="Times New Roman" w:hAnsi="Times New Roman" w:cs="Times New Roman"/>
-          <w:color w:val="000000"/>
-        </w:rPr>
-        <w:t>meeting, and</w:t>
-      </w:r>
-      <w:proofErr w:type="gramEnd"/>
-      <w:r>
-        <w:rPr>
-          <w:rFonts w:ascii="Times New Roman" w:hAnsi="Times New Roman" w:cs="Times New Roman"/>
-          <w:color w:val="000000"/>
-        </w:rPr>
-        <w:t xml:space="preserve"> be ready to discuss any developments. Meetings once a week should be enough unless it is decided by the group that additional meetings should be scheduled. This communication will take place through the group email, team slack, or text messages. It is understood that if a meeting takes too long, members may have to leave for classes or work obligations. This type of situation will not constitute an offense.</w:t>
+        <w:t xml:space="preserve"> forty-five minutes. Other meetings will be scheduled as necessary. Meetings may have to take as long as it takes, however meetings longer than 1 1⁄2 hours are discouraged. The purpose of meetings is to provide reports on the current status of the project and discuss any potential changes to the project plan. Members should prepare a short status report for each meeting, and be ready to discuss any developments. Meetings once a week should be enough unless it is decided by the group that additional meetings should be scheduled. This communication will take place through the group email, team slack, or text messages. It is understood that if a meeting takes too long, members may have to leave for classes or work obligations. This type of situation will not constitute an offense.</w:t>
       </w:r>
     </w:p>
     <w:p>
@@ -817,23 +712,7 @@
           <w:rFonts w:ascii="Times New Roman" w:hAnsi="Times New Roman" w:cs="Times New Roman"/>
           <w:color w:val="000000"/>
         </w:rPr>
-        <w:t xml:space="preserve">An occasional missing of a meeting can be accepted, when the team is notified in advance, or in case of an emergency. </w:t>
-      </w:r>
-      <w:proofErr w:type="gramStart"/>
-      <w:r>
-        <w:rPr>
-          <w:rFonts w:ascii="Times New Roman" w:hAnsi="Times New Roman" w:cs="Times New Roman"/>
-          <w:color w:val="000000"/>
-        </w:rPr>
-        <w:t>If</w:t>
-      </w:r>
-      <w:proofErr w:type="gramEnd"/>
-      <w:r>
-        <w:rPr>
-          <w:rFonts w:ascii="Times New Roman" w:hAnsi="Times New Roman" w:cs="Times New Roman"/>
-          <w:color w:val="000000"/>
-        </w:rPr>
-        <w:t xml:space="preserve"> however an individual repeatedly misses a meeting without good cause, some disciplinary action may have to be taken. Acceptable justification of a missed meeting includes, but is not limited to: injury, illness, family emergency, work, conflicting class schedule, or death (yourself or other). If a meeting is missed for any other reason, the affected group members will decide as to whether the reason for missing the meeting is acceptable or in need of disciplinary action. Two meetings missed without emailed valid excuse will result in a warning being issued. Three will result in action being taken, as decided by the remaining members of the team.</w:t>
+        <w:t>An occasional missing of a meeting can be accepted, when the team is notified in advance, or in case of an emergency. If however an individual repeatedly misses a meeting without good cause, some disciplinary action may have to be taken. Acceptable justification of a missed meeting includes, but is not limited to: injury, illness, family emergency, work, conflicting class schedule, or death (yourself or other). If a meeting is missed for any other reason, the affected group members will decide as to whether the reason for missing the meeting is acceptable or in need of disciplinary action. Two meetings missed without emailed valid excuse will result in a warning being issued. Three will result in action being taken, as decided by the remaining members of the team.</w:t>
       </w:r>
     </w:p>
     <w:p>
@@ -924,23 +803,7 @@
           <w:rFonts w:ascii="Times New Roman" w:hAnsi="Times New Roman" w:cs="Times New Roman"/>
           <w:color w:val="000000"/>
         </w:rPr>
-        <w:t xml:space="preserve"> </w:t>
-      </w:r>
-      <w:proofErr w:type="gramStart"/>
-      <w:r>
-        <w:rPr>
-          <w:rFonts w:ascii="Times New Roman" w:hAnsi="Times New Roman" w:cs="Times New Roman"/>
-          <w:color w:val="000000"/>
-        </w:rPr>
-        <w:t>However</w:t>
-      </w:r>
-      <w:proofErr w:type="gramEnd"/>
-      <w:r>
-        <w:rPr>
-          <w:rFonts w:ascii="Times New Roman" w:hAnsi="Times New Roman" w:cs="Times New Roman"/>
-          <w:color w:val="000000"/>
-        </w:rPr>
-        <w:t xml:space="preserve"> if there is no good excuse for being late and the meeting is clearly underway when the individual arrives then at the end of the meeting it will be discussed as to whether disciplinary action will have to be taken. Being late to a meeting mo</w:t>
+        <w:t xml:space="preserve"> However if there is no good excuse for being late and the meeting is clearly underway when the individual arrives then at the end of the meeting it will be discussed as to whether disciplinary action will have to be taken. Being late to a meeting mo</w:t>
       </w:r>
       <w:r>
         <w:rPr>
@@ -1102,23 +965,7 @@
           <w:rFonts w:ascii="Times New Roman" w:hAnsi="Times New Roman" w:cs="Times New Roman"/>
           <w:color w:val="000000"/>
         </w:rPr>
-        <w:t xml:space="preserve">There is no limit to what food can be consumed during meetings </w:t>
-      </w:r>
-      <w:proofErr w:type="gramStart"/>
-      <w:r>
-        <w:rPr>
-          <w:rFonts w:ascii="Times New Roman" w:hAnsi="Times New Roman" w:cs="Times New Roman"/>
-          <w:color w:val="000000"/>
-        </w:rPr>
-        <w:t>as long as</w:t>
-      </w:r>
-      <w:proofErr w:type="gramEnd"/>
-      <w:r>
-        <w:rPr>
-          <w:rFonts w:ascii="Times New Roman" w:hAnsi="Times New Roman" w:cs="Times New Roman"/>
-          <w:color w:val="000000"/>
-        </w:rPr>
-        <w:t xml:space="preserve"> the facility we are meeting in allows it and people clean up after themselves. If an individual</w:t>
+        <w:t>There is no limit to what food can be consumed during meetings as long as the facility we are meeting in allows it and people clean up after themselves. If an individual</w:t>
       </w:r>
       <w:r>
         <w:rPr>
@@ -1153,23 +1000,7 @@
           <w:rFonts w:ascii="Times New Roman" w:hAnsi="Times New Roman" w:cs="Times New Roman"/>
           <w:color w:val="000000"/>
         </w:rPr>
-        <w:t xml:space="preserve">g continues week after week, action may be taken, as decided by </w:t>
-      </w:r>
-      <w:proofErr w:type="gramStart"/>
-      <w:r>
-        <w:rPr>
-          <w:rFonts w:ascii="Times New Roman" w:hAnsi="Times New Roman" w:cs="Times New Roman"/>
-          <w:color w:val="000000"/>
-        </w:rPr>
-        <w:t>a majority of</w:t>
-      </w:r>
-      <w:proofErr w:type="gramEnd"/>
-      <w:r>
-        <w:rPr>
-          <w:rFonts w:ascii="Times New Roman" w:hAnsi="Times New Roman" w:cs="Times New Roman"/>
-          <w:color w:val="000000"/>
-        </w:rPr>
-        <w:t xml:space="preserve"> the remaining members of the group</w:t>
+        <w:t>g continues week after week, action may be taken, as decided by a majority of the remaining members of the group</w:t>
       </w:r>
       <w:r>
         <w:rPr>
@@ -1269,23 +1100,7 @@
           <w:rFonts w:ascii="Times New Roman" w:hAnsi="Times New Roman" w:cs="Times New Roman"/>
           <w:color w:val="000000"/>
         </w:rPr>
-        <w:t xml:space="preserve">. This communication should include a simple update on </w:t>
-      </w:r>
-      <w:proofErr w:type="gramStart"/>
-      <w:r>
-        <w:rPr>
-          <w:rFonts w:ascii="Times New Roman" w:hAnsi="Times New Roman" w:cs="Times New Roman"/>
-          <w:color w:val="000000"/>
-        </w:rPr>
-        <w:t>ones</w:t>
-      </w:r>
-      <w:proofErr w:type="gramEnd"/>
-      <w:r>
-        <w:rPr>
-          <w:rFonts w:ascii="Times New Roman" w:hAnsi="Times New Roman" w:cs="Times New Roman"/>
-          <w:color w:val="000000"/>
-        </w:rPr>
-        <w:t xml:space="preserve"> progress of their portion of the project. When a member finishes their portion of the project, they shoul</w:t>
+        <w:t>. This communication should include a simple update on ones progress of their portion of the project. When a member finishes their portion of the project, they shoul</w:t>
       </w:r>
       <w:r>
         <w:rPr>
@@ -1355,55 +1170,7 @@
           <w:rFonts w:ascii="Times New Roman" w:hAnsi="Times New Roman" w:cs="Times New Roman"/>
           <w:color w:val="000000"/>
         </w:rPr>
-        <w:t xml:space="preserve">s responsibilities through the </w:t>
-      </w:r>
-      <w:proofErr w:type="gramStart"/>
-      <w:r>
-        <w:rPr>
-          <w:rFonts w:ascii="Times New Roman" w:hAnsi="Times New Roman" w:cs="Times New Roman"/>
-          <w:color w:val="000000"/>
-        </w:rPr>
-        <w:t>decision making</w:t>
-      </w:r>
-      <w:proofErr w:type="gramEnd"/>
-      <w:r>
-        <w:rPr>
-          <w:rFonts w:ascii="Times New Roman" w:hAnsi="Times New Roman" w:cs="Times New Roman"/>
-          <w:color w:val="000000"/>
-        </w:rPr>
-        <w:t xml:space="preserve"> process stated in part six of this section. If the member has a good reason for not responding, it will be taken into consideration as to whether there will be disciplinary action; otherwise it will be an immediate minor offense. </w:t>
-      </w:r>
-      <w:proofErr w:type="gramStart"/>
-      <w:r>
-        <w:rPr>
-          <w:rFonts w:ascii="Times New Roman" w:hAnsi="Times New Roman" w:cs="Times New Roman"/>
-          <w:color w:val="000000"/>
-        </w:rPr>
-        <w:t>If</w:t>
-      </w:r>
-      <w:proofErr w:type="gramEnd"/>
-      <w:r>
-        <w:rPr>
-          <w:rFonts w:ascii="Times New Roman" w:hAnsi="Times New Roman" w:cs="Times New Roman"/>
-          <w:color w:val="000000"/>
-        </w:rPr>
-        <w:t xml:space="preserve"> however, the member responds within the 24 hour time period stating they forgot, no disciplinary action will be taken. If a member is having problems with their portion of the work, they should let the rest of the group knew immediately so they can </w:t>
-      </w:r>
-      <w:proofErr w:type="gramStart"/>
-      <w:r>
-        <w:rPr>
-          <w:rFonts w:ascii="Times New Roman" w:hAnsi="Times New Roman" w:cs="Times New Roman"/>
-          <w:color w:val="000000"/>
-        </w:rPr>
-        <w:t>received</w:t>
-      </w:r>
-      <w:proofErr w:type="gramEnd"/>
-      <w:r>
-        <w:rPr>
-          <w:rFonts w:ascii="Times New Roman" w:hAnsi="Times New Roman" w:cs="Times New Roman"/>
-          <w:color w:val="000000"/>
-        </w:rPr>
-        <w:t xml:space="preserve"> any needed help as soon as possible. </w:t>
+        <w:t xml:space="preserve">s responsibilities through the decision making process stated in part six of this section. If the member has a good reason for not responding, it will be taken into consideration as to whether there will be disciplinary action; otherwise it will be an immediate minor offense. If however, the member responds within the 24 hour time period stating they forgot, no disciplinary action will be taken. If a member is having problems with their portion of the work, they should let the rest of the group knew immediately so they can received any needed help as soon as possible. </w:t>
       </w:r>
     </w:p>
     <w:p>
@@ -1473,23 +1240,7 @@
           <w:rFonts w:ascii="Times New Roman" w:hAnsi="Times New Roman" w:cs="Times New Roman"/>
           <w:color w:val="000000"/>
         </w:rPr>
-        <w:t xml:space="preserve"> reason </w:t>
-      </w:r>
-      <w:proofErr w:type="spellStart"/>
-      <w:r>
-        <w:rPr>
-          <w:rFonts w:ascii="Times New Roman" w:hAnsi="Times New Roman" w:cs="Times New Roman"/>
-          <w:color w:val="000000"/>
-        </w:rPr>
-        <w:t>formissing</w:t>
-      </w:r>
-      <w:proofErr w:type="spellEnd"/>
-      <w:r>
-        <w:rPr>
-          <w:rFonts w:ascii="Times New Roman" w:hAnsi="Times New Roman" w:cs="Times New Roman"/>
-          <w:color w:val="000000"/>
-        </w:rPr>
-        <w:t xml:space="preserve"> a </w:t>
+        <w:t xml:space="preserve"> reason formissing a </w:t>
       </w:r>
       <w:r>
         <w:rPr>
@@ -1553,46 +1304,14 @@
           <w:rFonts w:ascii="Times New Roman" w:hAnsi="Times New Roman" w:cs="Times New Roman"/>
           <w:color w:val="000000"/>
         </w:rPr>
-        <w:t xml:space="preserve">There shall be an understanding among group members that all opinions or input by any individual member is valued and will be respected, even if disagreed with. People and/or their opinions shall not in any way be degraded or dismissed but all opinions shall have equal consideration. If a member feels his opinions are being rejected without good reason, he has a right to bring it up to the group leader and/or the group. The group will then discuss the situation and either reconsider their </w:t>
-      </w:r>
-      <w:proofErr w:type="gramStart"/>
-      <w:r>
-        <w:rPr>
-          <w:rFonts w:ascii="Times New Roman" w:hAnsi="Times New Roman" w:cs="Times New Roman"/>
-          <w:color w:val="000000"/>
-        </w:rPr>
-        <w:t>opinions, or</w:t>
-      </w:r>
-      <w:proofErr w:type="gramEnd"/>
-      <w:r>
-        <w:rPr>
-          <w:rFonts w:ascii="Times New Roman" w:hAnsi="Times New Roman" w:cs="Times New Roman"/>
-          <w:color w:val="000000"/>
-        </w:rPr>
-        <w:t xml:space="preserve"> make a case as to why the members opinions are not being used. If there is such a disagreement, the note taker or agenda maker will record the situation as well as the member who feels disregarded. If this situation happens more than three times the member has a right to go to the TA and state their case. If the problem is not solved by the TA, the opportunity i</w:t>
-      </w:r>
-      <w:r>
-        <w:rPr>
-          <w:rFonts w:ascii="Times New Roman" w:hAnsi="Times New Roman" w:cs="Times New Roman"/>
-          <w:color w:val="000000"/>
-        </w:rPr>
-        <w:t xml:space="preserve">s then </w:t>
-      </w:r>
-      <w:proofErr w:type="gramStart"/>
-      <w:r>
-        <w:rPr>
-          <w:rFonts w:ascii="Times New Roman" w:hAnsi="Times New Roman" w:cs="Times New Roman"/>
-          <w:color w:val="000000"/>
-        </w:rPr>
-        <w:t>open</w:t>
-      </w:r>
-      <w:proofErr w:type="gramEnd"/>
-      <w:r>
-        <w:rPr>
-          <w:rFonts w:ascii="Times New Roman" w:hAnsi="Times New Roman" w:cs="Times New Roman"/>
-          <w:color w:val="000000"/>
-        </w:rPr>
-        <w:t xml:space="preserve"> to state their case to the professor</w:t>
+        <w:t>There shall be an understanding among group members that all opinions or input by any individual member is valued and will be respected, even if disagreed with. People and/or their opinions shall not in any way be degraded or dismissed but all opinions shall have equal consideration. If a member feels his opinions are being rejected without good reason, he has a right to bring it up to the group leader and/or the group. The group will then discuss the situation and either reconsider their opinions, or make a case as to why the members opinions are not being used. If there is such a disagreement, the note taker or agenda maker will record the situation as well as the member who feels disregarded. If this situation happens more than three times the member has a right to go to the TA and state their case. If the problem is not solved by the TA, the opportunity i</w:t>
+      </w:r>
+      <w:r>
+        <w:rPr>
+          <w:rFonts w:ascii="Times New Roman" w:hAnsi="Times New Roman" w:cs="Times New Roman"/>
+          <w:color w:val="000000"/>
+        </w:rPr>
+        <w:t>s then open to state their case to the professor</w:t>
       </w:r>
       <w:r>
         <w:rPr>
@@ -1705,23 +1424,7 @@
           <w:rFonts w:ascii="Times New Roman" w:hAnsi="Times New Roman" w:cs="Times New Roman"/>
           <w:color w:val="000000"/>
         </w:rPr>
-        <w:t xml:space="preserve"> is responsible to take notes at all the meetings and to relay the </w:t>
-      </w:r>
-      <w:proofErr w:type="gramStart"/>
-      <w:r>
-        <w:rPr>
-          <w:rFonts w:ascii="Times New Roman" w:hAnsi="Times New Roman" w:cs="Times New Roman"/>
-          <w:color w:val="000000"/>
-        </w:rPr>
-        <w:t>important information</w:t>
-      </w:r>
-      <w:proofErr w:type="gramEnd"/>
-      <w:r>
-        <w:rPr>
-          <w:rFonts w:ascii="Times New Roman" w:hAnsi="Times New Roman" w:cs="Times New Roman"/>
-          <w:color w:val="000000"/>
-        </w:rPr>
-        <w:t xml:space="preserve"> and any decisions made during the meeting to the other members via email by the end of the next day. They will also be responsible for recording any disciplinary actions taken toward any member of the group. </w:t>
+        <w:t xml:space="preserve"> is responsible to take notes at all the meetings and to relay the important information and any decisions made during the meeting to the other members via email by the end of the next day. They will also be responsible for recording any disciplinary actions taken toward any member of the group. </w:t>
       </w:r>
       <w:r>
         <w:rPr>
@@ -1896,23 +1599,7 @@
           <w:rFonts w:ascii="Times New Roman" w:hAnsi="Times New Roman" w:cs="Times New Roman"/>
           <w:color w:val="000000"/>
         </w:rPr>
-        <w:t xml:space="preserve">The delegation of responsibilities to group members will be decided in the following fashion. The responsibilities will be discussed and decided on as a group decision. Then each group member </w:t>
-      </w:r>
-      <w:proofErr w:type="gramStart"/>
-      <w:r>
-        <w:rPr>
-          <w:rFonts w:ascii="Times New Roman" w:hAnsi="Times New Roman" w:cs="Times New Roman"/>
-          <w:color w:val="000000"/>
-        </w:rPr>
-        <w:t>has the opportunity to</w:t>
-      </w:r>
-      <w:proofErr w:type="gramEnd"/>
-      <w:r>
-        <w:rPr>
-          <w:rFonts w:ascii="Times New Roman" w:hAnsi="Times New Roman" w:cs="Times New Roman"/>
-          <w:color w:val="000000"/>
-        </w:rPr>
-        <w:t xml:space="preserve"> volunteer for the task he may want. If a group member does not volunteer for a task, t</w:t>
+        <w:t>The delegation of responsibilities to group members will be decided in the following fashion. The responsibilities will be discussed and decided on as a group decision. Then each group member has the opportunity to volunteer for the task he may want. If a group member does not volunteer for a task, t</w:t>
       </w:r>
       <w:r>
         <w:rPr>
@@ -1926,23 +1613,7 @@
           <w:rFonts w:ascii="Times New Roman" w:hAnsi="Times New Roman" w:cs="Times New Roman"/>
           <w:color w:val="000000"/>
         </w:rPr>
-        <w:t xml:space="preserve">. If a group member feels the portion of responsibility is unfair, they may voice their concern and state a reason why. If a majority of the group feels this member is correct, the responsibilities will be </w:t>
-      </w:r>
-      <w:proofErr w:type="gramStart"/>
-      <w:r>
-        <w:rPr>
-          <w:rFonts w:ascii="Times New Roman" w:hAnsi="Times New Roman" w:cs="Times New Roman"/>
-          <w:color w:val="000000"/>
-        </w:rPr>
-        <w:t>reformed</w:t>
-      </w:r>
-      <w:proofErr w:type="gramEnd"/>
-      <w:r>
-        <w:rPr>
-          <w:rFonts w:ascii="Times New Roman" w:hAnsi="Times New Roman" w:cs="Times New Roman"/>
-          <w:color w:val="000000"/>
-        </w:rPr>
-        <w:t xml:space="preserve"> and the delega</w:t>
+        <w:t>. If a group member feels the portion of responsibility is unfair, they may voice their concern and state a reason why. If a majority of the group feels this member is correct, the responsibilities will be reformed and the delega</w:t>
       </w:r>
       <w:r>
         <w:rPr>
@@ -2040,23 +1711,7 @@
           <w:rFonts w:ascii="Times New Roman" w:hAnsi="Times New Roman" w:cs="Times New Roman"/>
           <w:color w:val="000000"/>
         </w:rPr>
-        <w:t xml:space="preserve">s responsibility to politely ask the member to share either </w:t>
-      </w:r>
-      <w:proofErr w:type="gramStart"/>
-      <w:r>
-        <w:rPr>
-          <w:rFonts w:ascii="Times New Roman" w:hAnsi="Times New Roman" w:cs="Times New Roman"/>
-          <w:color w:val="000000"/>
-        </w:rPr>
-        <w:t>more or less based</w:t>
-      </w:r>
-      <w:proofErr w:type="gramEnd"/>
-      <w:r>
-        <w:rPr>
-          <w:rFonts w:ascii="Times New Roman" w:hAnsi="Times New Roman" w:cs="Times New Roman"/>
-          <w:color w:val="000000"/>
-        </w:rPr>
-        <w:t xml:space="preserve"> on the situation. If some</w:t>
+        <w:t>s responsibility to politely ask the member to share either more or less based on the situation. If some</w:t>
       </w:r>
       <w:r>
         <w:rPr>
@@ -2120,17 +1775,8 @@
           <w:rFonts w:ascii="Times New Roman" w:hAnsi="Times New Roman" w:cs="Times New Roman"/>
           <w:color w:val="000000"/>
         </w:rPr>
-        <w:t xml:space="preserve">p may seize to offer work to them as </w:t>
-      </w:r>
-      <w:proofErr w:type="spellStart"/>
-      <w:r>
-        <w:rPr>
-          <w:rFonts w:ascii="Times New Roman" w:hAnsi="Times New Roman" w:cs="Times New Roman"/>
-          <w:color w:val="000000"/>
-        </w:rPr>
-        <w:t>theyare</w:t>
-      </w:r>
-      <w:proofErr w:type="spellEnd"/>
+        <w:t>p may seize to offer work to them as theyare</w:t>
+      </w:r>
       <w:r>
         <w:rPr>
           <w:rFonts w:ascii="Times New Roman" w:hAnsi="Times New Roman" w:cs="Times New Roman"/>
@@ -2272,23 +1918,7 @@
           <w:rFonts w:ascii="Times New Roman" w:hAnsi="Times New Roman" w:cs="Times New Roman"/>
           <w:color w:val="000000"/>
         </w:rPr>
-        <w:t xml:space="preserve"> in that </w:t>
-      </w:r>
-      <w:proofErr w:type="gramStart"/>
-      <w:r>
-        <w:rPr>
-          <w:rFonts w:ascii="Times New Roman" w:hAnsi="Times New Roman" w:cs="Times New Roman"/>
-          <w:color w:val="000000"/>
-        </w:rPr>
-        <w:t>time period</w:t>
-      </w:r>
-      <w:proofErr w:type="gramEnd"/>
-      <w:r>
-        <w:rPr>
-          <w:rFonts w:ascii="Times New Roman" w:hAnsi="Times New Roman" w:cs="Times New Roman"/>
-          <w:color w:val="000000"/>
-        </w:rPr>
-        <w:t>.</w:t>
+        <w:t xml:space="preserve"> in that time period.</w:t>
       </w:r>
     </w:p>
     <w:p>
@@ -2401,23 +2031,7 @@
           <w:rFonts w:ascii="Times New Roman" w:hAnsi="Times New Roman" w:cs="Times New Roman"/>
           <w:color w:val="000000"/>
         </w:rPr>
-        <w:t xml:space="preserve">The note taker will be responsible for logging any information on offenses committed by any member. This report will be sent out with the meeting notes every </w:t>
-      </w:r>
-      <w:proofErr w:type="gramStart"/>
-      <w:r>
-        <w:rPr>
-          <w:rFonts w:ascii="Times New Roman" w:hAnsi="Times New Roman" w:cs="Times New Roman"/>
-          <w:color w:val="000000"/>
-        </w:rPr>
-        <w:t>week</w:t>
-      </w:r>
-      <w:proofErr w:type="gramEnd"/>
-      <w:r>
-        <w:rPr>
-          <w:rFonts w:ascii="Times New Roman" w:hAnsi="Times New Roman" w:cs="Times New Roman"/>
-          <w:color w:val="000000"/>
-        </w:rPr>
-        <w:t xml:space="preserve"> so each </w:t>
+        <w:t xml:space="preserve">The note taker will be responsible for logging any information on offenses committed by any member. This report will be sent out with the meeting notes every week so each </w:t>
       </w:r>
       <w:r>
         <w:rPr>
@@ -2516,30 +2130,14 @@
           <w:rFonts w:ascii="Times New Roman" w:hAnsi="Times New Roman" w:cs="Times New Roman"/>
           <w:color w:val="000000"/>
         </w:rPr>
-        <w:t xml:space="preserve">feels it is unreasonable. </w:t>
-      </w:r>
-      <w:proofErr w:type="spellStart"/>
-      <w:r>
-        <w:rPr>
-          <w:rFonts w:ascii="Times New Roman" w:hAnsi="Times New Roman" w:cs="Times New Roman"/>
-          <w:color w:val="000000"/>
-        </w:rPr>
-        <w:t>The</w:t>
-      </w:r>
-      <w:r>
-        <w:rPr>
-          <w:rFonts w:ascii="Times New Roman" w:hAnsi="Times New Roman" w:cs="Times New Roman"/>
-          <w:color w:val="000000"/>
-        </w:rPr>
-        <w:t>record</w:t>
-      </w:r>
-      <w:proofErr w:type="spellEnd"/>
-      <w:r>
-        <w:rPr>
-          <w:rFonts w:ascii="Times New Roman" w:hAnsi="Times New Roman" w:cs="Times New Roman"/>
-          <w:color w:val="000000"/>
-        </w:rPr>
-        <w:t xml:space="preserve"> of the minor offence and </w:t>
+        <w:t>feels it is unreasonable. The</w:t>
+      </w:r>
+      <w:r>
+        <w:rPr>
+          <w:rFonts w:ascii="Times New Roman" w:hAnsi="Times New Roman" w:cs="Times New Roman"/>
+          <w:color w:val="000000"/>
+        </w:rPr>
+        <w:t xml:space="preserve">record of the minor offence and </w:t>
       </w:r>
       <w:r>
         <w:rPr>
@@ -2773,23 +2371,7 @@
           <w:rFonts w:ascii="Times New Roman" w:hAnsi="Times New Roman" w:cs="Times New Roman"/>
           <w:color w:val="000000"/>
         </w:rPr>
-        <w:t xml:space="preserve"> decided by a simple </w:t>
-      </w:r>
-      <w:proofErr w:type="gramStart"/>
-      <w:r>
-        <w:rPr>
-          <w:rFonts w:ascii="Times New Roman" w:hAnsi="Times New Roman" w:cs="Times New Roman"/>
-          <w:color w:val="000000"/>
-        </w:rPr>
-        <w:t>majority, and</w:t>
-      </w:r>
-      <w:proofErr w:type="gramEnd"/>
-      <w:r>
-        <w:rPr>
-          <w:rFonts w:ascii="Times New Roman" w:hAnsi="Times New Roman" w:cs="Times New Roman"/>
-          <w:color w:val="000000"/>
-        </w:rPr>
-        <w:t xml:space="preserve"> will be</w:t>
+        <w:t xml:space="preserve"> decided by a simple majority, and will be</w:t>
       </w:r>
       <w:r>
         <w:rPr>
@@ -2839,23 +2421,7 @@
           <w:rFonts w:ascii="Times New Roman" w:hAnsi="Times New Roman" w:cs="Times New Roman"/>
           <w:color w:val="000000"/>
         </w:rPr>
-        <w:t xml:space="preserve">In Good Standing: A member </w:t>
-      </w:r>
-      <w:proofErr w:type="gramStart"/>
-      <w:r>
-        <w:rPr>
-          <w:rFonts w:ascii="Times New Roman" w:hAnsi="Times New Roman" w:cs="Times New Roman"/>
-          <w:color w:val="000000"/>
-        </w:rPr>
-        <w:t>is considered to be</w:t>
-      </w:r>
-      <w:proofErr w:type="gramEnd"/>
-      <w:r>
-        <w:rPr>
-          <w:rFonts w:ascii="Times New Roman" w:hAnsi="Times New Roman" w:cs="Times New Roman"/>
-          <w:color w:val="000000"/>
-        </w:rPr>
-        <w:t xml:space="preserve"> in good standing if they are not currently on probation.</w:t>
+        <w:t>In Good Standing: A member is considered to be in good standing if they are not currently on probation.</w:t>
       </w:r>
     </w:p>
     <w:p>
@@ -3067,7 +2633,6 @@
         </w:rPr>
         <w:t xml:space="preserve">We, the team named </w:t>
       </w:r>
-      <w:proofErr w:type="spellStart"/>
       <w:r>
         <w:rPr>
           <w:rFonts w:ascii="Times" w:hAnsi="Times" w:cs="Times"/>
@@ -3076,7 +2641,6 @@
         </w:rPr>
         <w:t>FastWatch</w:t>
       </w:r>
-      <w:proofErr w:type="spellEnd"/>
       <w:r>
         <w:rPr>
           <w:rFonts w:ascii="Times" w:hAnsi="Times" w:cs="Times"/>
@@ -3240,7 +2804,6 @@
         </w:rPr>
         <w:t>Name ___</w:t>
       </w:r>
-      <w:proofErr w:type="spellStart"/>
       <w:r>
         <w:rPr>
           <w:rFonts w:ascii="Times New Roman" w:hAnsi="Times New Roman" w:cs="Times New Roman"/>
@@ -3249,18 +2812,7 @@
           <w:szCs w:val="32"/>
           <w:u w:val="single"/>
         </w:rPr>
-        <w:t>Fue</w:t>
-      </w:r>
-      <w:proofErr w:type="spellEnd"/>
-      <w:r>
-        <w:rPr>
-          <w:rFonts w:ascii="Times New Roman" w:hAnsi="Times New Roman" w:cs="Times New Roman"/>
-          <w:color w:val="000000"/>
-          <w:sz w:val="32"/>
-          <w:szCs w:val="32"/>
-          <w:u w:val="single"/>
-        </w:rPr>
-        <w:t xml:space="preserve"> Her</w:t>
+        <w:t>Fue Her</w:t>
       </w:r>
       <w:r>
         <w:rPr>
@@ -3395,8 +2947,6 @@
         </w:rPr>
         <w:t xml:space="preserve"> </w:t>
       </w:r>
-      <w:bookmarkStart w:id="0" w:name="_GoBack"/>
-      <w:bookmarkEnd w:id="0"/>
       <w:r>
         <w:rPr>
           <w:rFonts w:ascii="Times New Roman" w:hAnsi="Times New Roman" w:cs="Times New Roman"/>
@@ -3428,6 +2978,7 @@
           <w:color w:val="000000"/>
           <w:sz w:val="32"/>
           <w:szCs w:val="32"/>
+          <w:u w:val="single"/>
         </w:rPr>
       </w:pPr>
       <w:r>
@@ -3437,7 +2988,7 @@
           <w:sz w:val="32"/>
           <w:szCs w:val="32"/>
         </w:rPr>
-        <w:t>Name _________________________</w:t>
+        <w:t xml:space="preserve">Name </w:t>
       </w:r>
       <w:r>
         <w:rPr>
@@ -3445,8 +2996,9 @@
           <w:color w:val="000000"/>
           <w:sz w:val="32"/>
           <w:szCs w:val="32"/>
-        </w:rPr>
-        <w:t xml:space="preserve"> </w:t>
+          <w:u w:val="single"/>
+        </w:rPr>
+        <w:t xml:space="preserve">      Isaac Kadera                       </w:t>
       </w:r>
       <w:r>
         <w:rPr>
@@ -3455,8 +3007,29 @@
           <w:sz w:val="32"/>
           <w:szCs w:val="32"/>
         </w:rPr>
-        <w:t>Date _______________</w:t>
-      </w:r>
+        <w:t xml:space="preserve"> </w:t>
+      </w:r>
+      <w:r>
+        <w:rPr>
+          <w:rFonts w:ascii="Times New Roman" w:hAnsi="Times New Roman" w:cs="Times New Roman"/>
+          <w:color w:val="000000"/>
+          <w:sz w:val="32"/>
+          <w:szCs w:val="32"/>
+        </w:rPr>
+        <w:t xml:space="preserve">Date </w:t>
+      </w:r>
+      <w:r>
+        <w:rPr>
+          <w:rFonts w:ascii="Times New Roman" w:hAnsi="Times New Roman" w:cs="Times New Roman"/>
+          <w:color w:val="000000"/>
+          <w:sz w:val="32"/>
+          <w:szCs w:val="32"/>
+          <w:u w:val="single"/>
+        </w:rPr>
+        <w:t xml:space="preserve">1/29/2018        </w:t>
+      </w:r>
+      <w:bookmarkStart w:id="0" w:name="_GoBack"/>
+      <w:bookmarkEnd w:id="0"/>
     </w:p>
     <w:p>
       <w:pPr>
@@ -3584,7 +3157,7 @@
                 <w:b/>
                 <w:noProof/>
               </w:rPr>
-              <w:t>6</w:t>
+              <w:t>1</w:t>
             </w:r>
             <w:r>
               <w:rPr>
@@ -3737,13 +3310,8 @@
       <w:ptab w:relativeTo="margin" w:alignment="center" w:leader="none"/>
     </w:r>
     <w:r>
-      <w:t xml:space="preserve">Group Charter: </w:t>
+      <w:t>Group Charter: FastWatch</w:t>
     </w:r>
-    <w:proofErr w:type="spellStart"/>
-    <w:r>
-      <w:t>FastWatch</w:t>
-    </w:r>
-    <w:proofErr w:type="spellEnd"/>
     <w:r>
       <w:ptab w:relativeTo="margin" w:alignment="right" w:leader="none"/>
     </w:r>
@@ -5347,6 +4915,7 @@
     <w:lsdException w:name="HTML Sample" w:semiHidden="1" w:unhideWhenUsed="1"/>
     <w:lsdException w:name="HTML Typewriter" w:semiHidden="1" w:unhideWhenUsed="1"/>
     <w:lsdException w:name="HTML Variable" w:semiHidden="1" w:unhideWhenUsed="1"/>
+    <w:lsdException w:name="Normal Table" w:semiHidden="1" w:unhideWhenUsed="1"/>
     <w:lsdException w:name="annotation subject" w:semiHidden="1" w:unhideWhenUsed="1"/>
     <w:lsdException w:name="No List" w:semiHidden="1" w:unhideWhenUsed="1"/>
     <w:lsdException w:name="Outline List 1" w:semiHidden="1" w:unhideWhenUsed="1"/>
@@ -5390,8 +4959,10 @@
     <w:lsdException w:name="Table Elegant" w:semiHidden="1" w:unhideWhenUsed="1"/>
     <w:lsdException w:name="Table Professional" w:semiHidden="1" w:unhideWhenUsed="1"/>
     <w:lsdException w:name="Table Subtle 1" w:semiHidden="1" w:unhideWhenUsed="1"/>
+    <w:lsdException w:name="Table Subtle 2" w:semiHidden="1" w:unhideWhenUsed="1"/>
     <w:lsdException w:name="Table Web 1" w:semiHidden="1" w:unhideWhenUsed="1"/>
     <w:lsdException w:name="Table Web 2" w:semiHidden="1" w:unhideWhenUsed="1"/>
+    <w:lsdException w:name="Table Web 3" w:semiHidden="1" w:unhideWhenUsed="1"/>
     <w:lsdException w:name="Balloon Text" w:semiHidden="1" w:unhideWhenUsed="1"/>
     <w:lsdException w:name="Table Grid" w:uiPriority="59"/>
     <w:lsdException w:name="Table Theme" w:semiHidden="1" w:unhideWhenUsed="1"/>
@@ -5623,6 +5194,7 @@
   <w:style w:type="character" w:default="1" w:styleId="DefaultParagraphFont">
     <w:name w:val="Default Paragraph Font"/>
     <w:uiPriority w:val="1"/>
+    <w:semiHidden/>
     <w:unhideWhenUsed/>
   </w:style>
   <w:style w:type="table" w:default="1" w:styleId="TableNormal">
@@ -5901,11 +5473,10 @@
   </w:font>
   <w:font w:name="Yu Mincho">
     <w:altName w:val="游明朝"/>
-    <w:panose1 w:val="00000000000000000000"/>
     <w:charset w:val="80"/>
     <w:family w:val="roman"/>
-    <w:notTrueType/>
-    <w:pitch w:val="default"/>
+    <w:pitch w:val="variable"/>
+    <w:sig w:usb0="800002E7" w:usb1="2AC7FCFF" w:usb2="00000012" w:usb3="00000000" w:csb0="0002009F" w:csb1="00000000"/>
   </w:font>
   <w:font w:name="Yu Gothic Light">
     <w:altName w:val="游ゴシック Light"/>
@@ -5933,7 +5504,6 @@
   <w:compat>
     <w:useFELayout/>
     <w:compatSetting w:name="compatibilityMode" w:uri="http://schemas.microsoft.com/office/word" w:val="12"/>
-    <w:compatSetting w:name="useWord2013TrackBottomHyphenation" w:uri="http://schemas.microsoft.com/office/word" w:val="1"/>
   </w:compat>
   <w:rsids>
     <w:rsidRoot w:val="00BC0EC2"/>
@@ -5942,6 +5512,7 @@
     <w:rsid w:val="004C0356"/>
     <w:rsid w:val="00BC0EC2"/>
     <w:rsid w:val="00E43365"/>
+    <w:rsid w:val="00E773B0"/>
   </w:rsids>
   <m:mathPr>
     <m:mathFont m:val="Cambria Math"/>
@@ -6083,6 +5654,7 @@
     <w:lsdException w:name="HTML Sample" w:semiHidden="1" w:unhideWhenUsed="1"/>
     <w:lsdException w:name="HTML Typewriter" w:semiHidden="1" w:unhideWhenUsed="1"/>
     <w:lsdException w:name="HTML Variable" w:semiHidden="1" w:unhideWhenUsed="1"/>
+    <w:lsdException w:name="Normal Table" w:semiHidden="1" w:unhideWhenUsed="1"/>
     <w:lsdException w:name="annotation subject" w:semiHidden="1" w:unhideWhenUsed="1"/>
     <w:lsdException w:name="No List" w:semiHidden="1" w:unhideWhenUsed="1"/>
     <w:lsdException w:name="Outline List 1" w:semiHidden="1" w:unhideWhenUsed="1"/>
@@ -6126,8 +5698,10 @@
     <w:lsdException w:name="Table Elegant" w:semiHidden="1" w:unhideWhenUsed="1"/>
     <w:lsdException w:name="Table Professional" w:semiHidden="1" w:unhideWhenUsed="1"/>
     <w:lsdException w:name="Table Subtle 1" w:semiHidden="1" w:unhideWhenUsed="1"/>
+    <w:lsdException w:name="Table Subtle 2" w:semiHidden="1" w:unhideWhenUsed="1"/>
     <w:lsdException w:name="Table Web 1" w:semiHidden="1" w:unhideWhenUsed="1"/>
     <w:lsdException w:name="Table Web 2" w:semiHidden="1" w:unhideWhenUsed="1"/>
+    <w:lsdException w:name="Table Web 3" w:semiHidden="1" w:unhideWhenUsed="1"/>
     <w:lsdException w:name="Balloon Text" w:semiHidden="1" w:unhideWhenUsed="1"/>
     <w:lsdException w:name="Table Grid" w:uiPriority="59"/>
     <w:lsdException w:name="Table Theme" w:semiHidden="1" w:unhideWhenUsed="1"/>
@@ -6777,7 +6351,7 @@
 </file>
 
 <file path=customXml/itemProps1.xml><?xml version="1.0" encoding="utf-8"?>
-<ds:datastoreItem xmlns:ds="http://schemas.openxmlformats.org/officeDocument/2006/customXml" ds:itemID="{DF4F43C2-A769-4DFC-953D-7206EE484EDE}">
+<ds:datastoreItem xmlns:ds="http://schemas.openxmlformats.org/officeDocument/2006/customXml" ds:itemID="{DEA37FB0-F11E-43EA-B187-D74738A0215C}">
   <ds:schemaRefs>
     <ds:schemaRef ds:uri="http://schemas.openxmlformats.org/officeDocument/2006/bibliography"/>
   </ds:schemaRefs>

</xml_diff>

<commit_message>
Signing and adding PDF version
</commit_message>
<xml_diff>
--- a/Artifacts/Documents/FastWatch Team Charter_DRAFT.docx
+++ b/Artifacts/Documents/FastWatch Team Charter_DRAFT.docx
@@ -1,6 +1,6 @@
 
 <file path=word/document.xml><?xml version="1.0" encoding="utf-8"?>
-<w:document xmlns:wpc="http://schemas.microsoft.com/office/word/2010/wordprocessingCanvas" xmlns:cx="http://schemas.microsoft.com/office/drawing/2014/chartex" xmlns:cx1="http://schemas.microsoft.com/office/drawing/2015/9/8/chartex" xmlns:cx2="http://schemas.microsoft.com/office/drawing/2015/10/21/chartex" xmlns:cx3="http://schemas.microsoft.com/office/drawing/2016/5/9/chartex" xmlns:cx4="http://schemas.microsoft.com/office/drawing/2016/5/10/chartex" xmlns:cx5="http://schemas.microsoft.com/office/drawing/2016/5/11/chartex" xmlns:cx6="http://schemas.microsoft.com/office/drawing/2016/5/12/chartex" xmlns:cx7="http://schemas.microsoft.com/office/drawing/2016/5/13/chartex" xmlns:cx8="http://schemas.microsoft.com/office/drawing/2016/5/14/chartex" xmlns:mc="http://schemas.openxmlformats.org/markup-compatibility/2006" xmlns:aink="http://schemas.microsoft.com/office/drawing/2016/ink" xmlns:am3d="http://schemas.microsoft.com/office/drawing/2017/model3d" xmlns:o="urn:schemas-microsoft-com:office:office" xmlns:r="http://schemas.openxmlformats.org/officeDocument/2006/relationships" xmlns:m="http://schemas.openxmlformats.org/officeDocument/2006/math" xmlns:v="urn:schemas-microsoft-com:vml" xmlns:wp14="http://schemas.microsoft.com/office/word/2010/wordprocessingDrawing" xmlns:wp="http://schemas.openxmlformats.org/drawingml/2006/wordprocessingDrawing" xmlns:w10="urn:schemas-microsoft-com:office:word" xmlns:w="http://schemas.openxmlformats.org/wordprocessingml/2006/main" xmlns:w14="http://schemas.microsoft.com/office/word/2010/wordml" xmlns:w15="http://schemas.microsoft.com/office/word/2012/wordml" xmlns:w16cid="http://schemas.microsoft.com/office/word/2016/wordml/cid" xmlns:w16se="http://schemas.microsoft.com/office/word/2015/wordml/symex" xmlns:wpg="http://schemas.microsoft.com/office/word/2010/wordprocessingGroup" xmlns:wpi="http://schemas.microsoft.com/office/word/2010/wordprocessingInk" xmlns:wne="http://schemas.microsoft.com/office/word/2006/wordml" xmlns:wps="http://schemas.microsoft.com/office/word/2010/wordprocessingShape" mc:Ignorable="w14 w15 w16se w16cid wp14">
+<w:document xmlns:ve="http://schemas.openxmlformats.org/markup-compatibility/2006" xmlns:o="urn:schemas-microsoft-com:office:office" xmlns:r="http://schemas.openxmlformats.org/officeDocument/2006/relationships" xmlns:m="http://schemas.openxmlformats.org/officeDocument/2006/math" xmlns:v="urn:schemas-microsoft-com:vml" xmlns:wp="http://schemas.openxmlformats.org/drawingml/2006/wordprocessingDrawing" xmlns:w10="urn:schemas-microsoft-com:office:word" xmlns:w="http://schemas.openxmlformats.org/wordprocessingml/2006/main" xmlns:wne="http://schemas.microsoft.com/office/word/2006/wordml">
   <w:body>
     <w:p>
       <w:pPr>
@@ -102,7 +102,23 @@
           <w:rFonts w:ascii="Times" w:hAnsi="Times" w:cs="Times"/>
           <w:color w:val="000000"/>
         </w:rPr>
-        <w:t xml:space="preserve">Philip Sauvey – </w:t>
+        <w:t xml:space="preserve">Philip </w:t>
+      </w:r>
+      <w:proofErr w:type="spellStart"/>
+      <w:r>
+        <w:rPr>
+          <w:rFonts w:ascii="Times" w:hAnsi="Times" w:cs="Times"/>
+          <w:color w:val="000000"/>
+        </w:rPr>
+        <w:t>Sauvey</w:t>
+      </w:r>
+      <w:proofErr w:type="spellEnd"/>
+      <w:r>
+        <w:rPr>
+          <w:rFonts w:ascii="Times" w:hAnsi="Times" w:cs="Times"/>
+          <w:color w:val="000000"/>
+        </w:rPr>
+        <w:t xml:space="preserve"> – </w:t>
       </w:r>
       <w:hyperlink r:id="rId8" w:history="1">
         <w:r>
@@ -134,7 +150,23 @@
           <w:color w:val="000000"/>
         </w:rPr>
         <w:tab/>
-        <w:t xml:space="preserve">Riley Mahr – </w:t>
+        <w:t xml:space="preserve">Riley </w:t>
+      </w:r>
+      <w:proofErr w:type="spellStart"/>
+      <w:r>
+        <w:rPr>
+          <w:rFonts w:ascii="Times" w:hAnsi="Times" w:cs="Times"/>
+          <w:color w:val="000000"/>
+        </w:rPr>
+        <w:t>Mahr</w:t>
+      </w:r>
+      <w:proofErr w:type="spellEnd"/>
+      <w:r>
+        <w:rPr>
+          <w:rFonts w:ascii="Times" w:hAnsi="Times" w:cs="Times"/>
+          <w:color w:val="000000"/>
+        </w:rPr>
+        <w:t xml:space="preserve"> – </w:t>
       </w:r>
       <w:hyperlink r:id="rId9" w:history="1">
         <w:r>
@@ -166,7 +198,23 @@
           <w:color w:val="000000"/>
         </w:rPr>
         <w:tab/>
-        <w:t xml:space="preserve">Isaac Kadera – </w:t>
+        <w:t xml:space="preserve">Isaac </w:t>
+      </w:r>
+      <w:proofErr w:type="spellStart"/>
+      <w:r>
+        <w:rPr>
+          <w:rFonts w:ascii="Times" w:hAnsi="Times" w:cs="Times"/>
+          <w:color w:val="000000"/>
+        </w:rPr>
+        <w:t>Kadera</w:t>
+      </w:r>
+      <w:proofErr w:type="spellEnd"/>
+      <w:r>
+        <w:rPr>
+          <w:rFonts w:ascii="Times" w:hAnsi="Times" w:cs="Times"/>
+          <w:color w:val="000000"/>
+        </w:rPr>
+        <w:t xml:space="preserve"> – </w:t>
       </w:r>
       <w:hyperlink r:id="rId10" w:history="1">
         <w:r>
@@ -199,7 +247,22 @@
           <w:color w:val="000000"/>
         </w:rPr>
         <w:tab/>
-        <w:t xml:space="preserve">Fue Her – </w:t>
+      </w:r>
+      <w:proofErr w:type="spellStart"/>
+      <w:r>
+        <w:rPr>
+          <w:rFonts w:ascii="Times" w:hAnsi="Times" w:cs="Times"/>
+          <w:color w:val="000000"/>
+        </w:rPr>
+        <w:t>Fue</w:t>
+      </w:r>
+      <w:proofErr w:type="spellEnd"/>
+      <w:r>
+        <w:rPr>
+          <w:rFonts w:ascii="Times" w:hAnsi="Times" w:cs="Times"/>
+          <w:color w:val="000000"/>
+        </w:rPr>
+        <w:t xml:space="preserve"> Her – </w:t>
       </w:r>
       <w:hyperlink r:id="rId11" w:history="1">
         <w:r>
@@ -1107,7 +1170,23 @@
           <w:rFonts w:ascii="Times New Roman" w:hAnsi="Times New Roman" w:cs="Times New Roman"/>
           <w:color w:val="000000"/>
         </w:rPr>
-        <w:t>d send a message informing the others and upload the finished product to the git repository for the project</w:t>
+        <w:t xml:space="preserve">d send a message informing the others and upload the finished product to the </w:t>
+      </w:r>
+      <w:proofErr w:type="spellStart"/>
+      <w:r>
+        <w:rPr>
+          <w:rFonts w:ascii="Times New Roman" w:hAnsi="Times New Roman" w:cs="Times New Roman"/>
+          <w:color w:val="000000"/>
+        </w:rPr>
+        <w:t>git</w:t>
+      </w:r>
+      <w:proofErr w:type="spellEnd"/>
+      <w:r>
+        <w:rPr>
+          <w:rFonts w:ascii="Times New Roman" w:hAnsi="Times New Roman" w:cs="Times New Roman"/>
+          <w:color w:val="000000"/>
+        </w:rPr>
+        <w:t xml:space="preserve"> repository for the project</w:t>
       </w:r>
       <w:r>
         <w:rPr>
@@ -1240,7 +1319,23 @@
           <w:rFonts w:ascii="Times New Roman" w:hAnsi="Times New Roman" w:cs="Times New Roman"/>
           <w:color w:val="000000"/>
         </w:rPr>
-        <w:t xml:space="preserve"> reason formissing a </w:t>
+        <w:t xml:space="preserve"> reason </w:t>
+      </w:r>
+      <w:proofErr w:type="spellStart"/>
+      <w:r>
+        <w:rPr>
+          <w:rFonts w:ascii="Times New Roman" w:hAnsi="Times New Roman" w:cs="Times New Roman"/>
+          <w:color w:val="000000"/>
+        </w:rPr>
+        <w:t>formissing</w:t>
+      </w:r>
+      <w:proofErr w:type="spellEnd"/>
+      <w:r>
+        <w:rPr>
+          <w:rFonts w:ascii="Times New Roman" w:hAnsi="Times New Roman" w:cs="Times New Roman"/>
+          <w:color w:val="000000"/>
+        </w:rPr>
+        <w:t xml:space="preserve"> a </w:t>
       </w:r>
       <w:r>
         <w:rPr>
@@ -1775,8 +1870,17 @@
           <w:rFonts w:ascii="Times New Roman" w:hAnsi="Times New Roman" w:cs="Times New Roman"/>
           <w:color w:val="000000"/>
         </w:rPr>
-        <w:t>p may seize to offer work to them as theyare</w:t>
-      </w:r>
+        <w:t xml:space="preserve">p may seize to offer work to them as </w:t>
+      </w:r>
+      <w:proofErr w:type="spellStart"/>
+      <w:r>
+        <w:rPr>
+          <w:rFonts w:ascii="Times New Roman" w:hAnsi="Times New Roman" w:cs="Times New Roman"/>
+          <w:color w:val="000000"/>
+        </w:rPr>
+        <w:t>theyare</w:t>
+      </w:r>
+      <w:proofErr w:type="spellEnd"/>
       <w:r>
         <w:rPr>
           <w:rFonts w:ascii="Times New Roman" w:hAnsi="Times New Roman" w:cs="Times New Roman"/>
@@ -2130,14 +2234,30 @@
           <w:rFonts w:ascii="Times New Roman" w:hAnsi="Times New Roman" w:cs="Times New Roman"/>
           <w:color w:val="000000"/>
         </w:rPr>
-        <w:t>feels it is unreasonable. The</w:t>
-      </w:r>
-      <w:r>
-        <w:rPr>
-          <w:rFonts w:ascii="Times New Roman" w:hAnsi="Times New Roman" w:cs="Times New Roman"/>
-          <w:color w:val="000000"/>
-        </w:rPr>
-        <w:t xml:space="preserve">record of the minor offence and </w:t>
+        <w:t xml:space="preserve">feels it is unreasonable. </w:t>
+      </w:r>
+      <w:proofErr w:type="spellStart"/>
+      <w:r>
+        <w:rPr>
+          <w:rFonts w:ascii="Times New Roman" w:hAnsi="Times New Roman" w:cs="Times New Roman"/>
+          <w:color w:val="000000"/>
+        </w:rPr>
+        <w:t>The</w:t>
+      </w:r>
+      <w:r>
+        <w:rPr>
+          <w:rFonts w:ascii="Times New Roman" w:hAnsi="Times New Roman" w:cs="Times New Roman"/>
+          <w:color w:val="000000"/>
+        </w:rPr>
+        <w:t>record</w:t>
+      </w:r>
+      <w:proofErr w:type="spellEnd"/>
+      <w:r>
+        <w:rPr>
+          <w:rFonts w:ascii="Times New Roman" w:hAnsi="Times New Roman" w:cs="Times New Roman"/>
+          <w:color w:val="000000"/>
+        </w:rPr>
+        <w:t xml:space="preserve"> of the minor offence and </w:t>
       </w:r>
       <w:r>
         <w:rPr>
@@ -2633,6 +2753,7 @@
         </w:rPr>
         <w:t xml:space="preserve">We, the team named </w:t>
       </w:r>
+      <w:proofErr w:type="spellStart"/>
       <w:r>
         <w:rPr>
           <w:rFonts w:ascii="Times" w:hAnsi="Times" w:cs="Times"/>
@@ -2641,6 +2762,7 @@
         </w:rPr>
         <w:t>FastWatch</w:t>
       </w:r>
+      <w:proofErr w:type="spellEnd"/>
       <w:r>
         <w:rPr>
           <w:rFonts w:ascii="Times" w:hAnsi="Times" w:cs="Times"/>
@@ -2804,6 +2926,7 @@
         </w:rPr>
         <w:t>Name ___</w:t>
       </w:r>
+      <w:proofErr w:type="spellStart"/>
       <w:r>
         <w:rPr>
           <w:rFonts w:ascii="Times New Roman" w:hAnsi="Times New Roman" w:cs="Times New Roman"/>
@@ -2812,7 +2935,18 @@
           <w:szCs w:val="32"/>
           <w:u w:val="single"/>
         </w:rPr>
-        <w:t>Fue Her</w:t>
+        <w:t>Fue</w:t>
+      </w:r>
+      <w:proofErr w:type="spellEnd"/>
+      <w:r>
+        <w:rPr>
+          <w:rFonts w:ascii="Times New Roman" w:hAnsi="Times New Roman" w:cs="Times New Roman"/>
+          <w:color w:val="000000"/>
+          <w:sz w:val="32"/>
+          <w:szCs w:val="32"/>
+          <w:u w:val="single"/>
+        </w:rPr>
+        <w:t xml:space="preserve"> Her</w:t>
       </w:r>
       <w:r>
         <w:rPr>
@@ -2918,8 +3052,19 @@
           <w:sz w:val="32"/>
           <w:szCs w:val="32"/>
         </w:rPr>
-        <w:t>Riley Mahr</w:t>
-      </w:r>
+        <w:t xml:space="preserve">Riley </w:t>
+      </w:r>
+      <w:proofErr w:type="spellStart"/>
+      <w:r>
+        <w:rPr>
+          <w:rFonts w:ascii="Times New Roman" w:hAnsi="Times New Roman" w:cs="Times New Roman"/>
+          <w:color w:val="000000"/>
+          <w:sz w:val="32"/>
+          <w:szCs w:val="32"/>
+        </w:rPr>
+        <w:t>Mahr</w:t>
+      </w:r>
+      <w:proofErr w:type="spellEnd"/>
       <w:r>
         <w:rPr>
           <w:rFonts w:ascii="Times New Roman" w:hAnsi="Times New Roman" w:cs="Times New Roman"/>
@@ -2998,7 +3143,29 @@
           <w:szCs w:val="32"/>
           <w:u w:val="single"/>
         </w:rPr>
-        <w:t xml:space="preserve">      Isaac Kadera                       </w:t>
+        <w:t xml:space="preserve">      Isaac </w:t>
+      </w:r>
+      <w:proofErr w:type="spellStart"/>
+      <w:r>
+        <w:rPr>
+          <w:rFonts w:ascii="Times New Roman" w:hAnsi="Times New Roman" w:cs="Times New Roman"/>
+          <w:color w:val="000000"/>
+          <w:sz w:val="32"/>
+          <w:szCs w:val="32"/>
+          <w:u w:val="single"/>
+        </w:rPr>
+        <w:t>Kadera</w:t>
+      </w:r>
+      <w:proofErr w:type="spellEnd"/>
+      <w:r>
+        <w:rPr>
+          <w:rFonts w:ascii="Times New Roman" w:hAnsi="Times New Roman" w:cs="Times New Roman"/>
+          <w:color w:val="000000"/>
+          <w:sz w:val="32"/>
+          <w:szCs w:val="32"/>
+          <w:u w:val="single"/>
+        </w:rPr>
+        <w:t xml:space="preserve">                       </w:t>
       </w:r>
       <w:r>
         <w:rPr>
@@ -3050,7 +3217,7 @@
           <w:sz w:val="32"/>
           <w:szCs w:val="32"/>
         </w:rPr>
-        <w:t>Name _________________________</w:t>
+        <w:t xml:space="preserve">Name </w:t>
       </w:r>
       <w:r>
         <w:rPr>
@@ -3058,17 +3225,64 @@
           <w:color w:val="000000"/>
           <w:sz w:val="32"/>
           <w:szCs w:val="32"/>
-        </w:rPr>
-        <w:t xml:space="preserve"> </w:t>
-      </w:r>
+          <w:u w:val="single"/>
+        </w:rPr>
+        <w:t xml:space="preserve">      Philip </w:t>
+      </w:r>
+      <w:proofErr w:type="spellStart"/>
       <w:r>
         <w:rPr>
           <w:rFonts w:ascii="Times New Roman" w:hAnsi="Times New Roman" w:cs="Times New Roman"/>
           <w:color w:val="000000"/>
           <w:sz w:val="32"/>
           <w:szCs w:val="32"/>
-        </w:rPr>
-        <w:t>Date _______________</w:t>
+          <w:u w:val="single"/>
+        </w:rPr>
+        <w:t>Sauvey</w:t>
+      </w:r>
+      <w:proofErr w:type="spellEnd"/>
+      <w:r>
+        <w:rPr>
+          <w:rFonts w:ascii="Times New Roman" w:hAnsi="Times New Roman" w:cs="Times New Roman"/>
+          <w:color w:val="000000"/>
+          <w:sz w:val="32"/>
+          <w:szCs w:val="32"/>
+          <w:u w:val="single"/>
+        </w:rPr>
+        <w:t xml:space="preserve">                     </w:t>
+      </w:r>
+      <w:r>
+        <w:rPr>
+          <w:u w:val="single"/>
+        </w:rPr>
+        <w:t xml:space="preserve"> </w:t>
+      </w:r>
+      <w:r>
+        <w:rPr>
+          <w:rFonts w:ascii="Times New Roman" w:hAnsi="Times New Roman" w:cs="Times New Roman"/>
+          <w:color w:val="000000"/>
+          <w:sz w:val="32"/>
+          <w:szCs w:val="32"/>
+        </w:rPr>
+        <w:t xml:space="preserve"> </w:t>
+      </w:r>
+      <w:r>
+        <w:rPr>
+          <w:rFonts w:ascii="Times New Roman" w:hAnsi="Times New Roman" w:cs="Times New Roman"/>
+          <w:color w:val="000000"/>
+          <w:sz w:val="32"/>
+          <w:szCs w:val="32"/>
+        </w:rPr>
+        <w:t xml:space="preserve">Date </w:t>
+      </w:r>
+      <w:r>
+        <w:rPr>
+          <w:rFonts w:ascii="Times New Roman" w:hAnsi="Times New Roman" w:cs="Times New Roman"/>
+          <w:color w:val="000000"/>
+          <w:sz w:val="32"/>
+          <w:szCs w:val="32"/>
+        </w:rPr>
+        <w:t>1/29/2018</w:t>
       </w:r>
     </w:p>
     <w:p/>
@@ -3086,7 +3300,7 @@
 </file>
 
 <file path=word/endnotes.xml><?xml version="1.0" encoding="utf-8"?>
-<w:endnotes xmlns:wpc="http://schemas.microsoft.com/office/word/2010/wordprocessingCanvas" xmlns:cx="http://schemas.microsoft.com/office/drawing/2014/chartex" xmlns:cx1="http://schemas.microsoft.com/office/drawing/2015/9/8/chartex" xmlns:cx2="http://schemas.microsoft.com/office/drawing/2015/10/21/chartex" xmlns:cx3="http://schemas.microsoft.com/office/drawing/2016/5/9/chartex" xmlns:cx4="http://schemas.microsoft.com/office/drawing/2016/5/10/chartex" xmlns:cx5="http://schemas.microsoft.com/office/drawing/2016/5/11/chartex" xmlns:cx6="http://schemas.microsoft.com/office/drawing/2016/5/12/chartex" xmlns:cx7="http://schemas.microsoft.com/office/drawing/2016/5/13/chartex" xmlns:cx8="http://schemas.microsoft.com/office/drawing/2016/5/14/chartex" xmlns:mc="http://schemas.openxmlformats.org/markup-compatibility/2006" xmlns:aink="http://schemas.microsoft.com/office/drawing/2016/ink" xmlns:am3d="http://schemas.microsoft.com/office/drawing/2017/model3d" xmlns:o="urn:schemas-microsoft-com:office:office" xmlns:r="http://schemas.openxmlformats.org/officeDocument/2006/relationships" xmlns:m="http://schemas.openxmlformats.org/officeDocument/2006/math" xmlns:v="urn:schemas-microsoft-com:vml" xmlns:wp14="http://schemas.microsoft.com/office/word/2010/wordprocessingDrawing" xmlns:wp="http://schemas.openxmlformats.org/drawingml/2006/wordprocessingDrawing" xmlns:w10="urn:schemas-microsoft-com:office:word" xmlns:w="http://schemas.openxmlformats.org/wordprocessingml/2006/main" xmlns:w14="http://schemas.microsoft.com/office/word/2010/wordml" xmlns:w15="http://schemas.microsoft.com/office/word/2012/wordml" xmlns:w16cid="http://schemas.microsoft.com/office/word/2016/wordml/cid" xmlns:w16se="http://schemas.microsoft.com/office/word/2015/wordml/symex" xmlns:wpg="http://schemas.microsoft.com/office/word/2010/wordprocessingGroup" xmlns:wpi="http://schemas.microsoft.com/office/word/2010/wordprocessingInk" xmlns:wne="http://schemas.microsoft.com/office/word/2006/wordml" xmlns:wps="http://schemas.microsoft.com/office/word/2010/wordprocessingShape" mc:Ignorable="w14 w15 w16se w16cid wp14">
+<w:endnotes xmlns:ve="http://schemas.openxmlformats.org/markup-compatibility/2006" xmlns:o="urn:schemas-microsoft-com:office:office" xmlns:r="http://schemas.openxmlformats.org/officeDocument/2006/relationships" xmlns:m="http://schemas.openxmlformats.org/officeDocument/2006/math" xmlns:v="urn:schemas-microsoft-com:vml" xmlns:wp="http://schemas.openxmlformats.org/drawingml/2006/wordprocessingDrawing" xmlns:w10="urn:schemas-microsoft-com:office:word" xmlns:w="http://schemas.openxmlformats.org/wordprocessingml/2006/main" xmlns:wne="http://schemas.microsoft.com/office/word/2006/wordml">
   <w:endnote w:type="separator" w:id="-1">
     <w:p>
       <w:r>
@@ -3105,7 +3319,7 @@
 </file>
 
 <file path=word/footer1.xml><?xml version="1.0" encoding="utf-8"?>
-<w:ftr xmlns:wpc="http://schemas.microsoft.com/office/word/2010/wordprocessingCanvas" xmlns:cx="http://schemas.microsoft.com/office/drawing/2014/chartex" xmlns:cx1="http://schemas.microsoft.com/office/drawing/2015/9/8/chartex" xmlns:cx2="http://schemas.microsoft.com/office/drawing/2015/10/21/chartex" xmlns:cx3="http://schemas.microsoft.com/office/drawing/2016/5/9/chartex" xmlns:cx4="http://schemas.microsoft.com/office/drawing/2016/5/10/chartex" xmlns:cx5="http://schemas.microsoft.com/office/drawing/2016/5/11/chartex" xmlns:cx6="http://schemas.microsoft.com/office/drawing/2016/5/12/chartex" xmlns:cx7="http://schemas.microsoft.com/office/drawing/2016/5/13/chartex" xmlns:cx8="http://schemas.microsoft.com/office/drawing/2016/5/14/chartex" xmlns:mc="http://schemas.openxmlformats.org/markup-compatibility/2006" xmlns:aink="http://schemas.microsoft.com/office/drawing/2016/ink" xmlns:am3d="http://schemas.microsoft.com/office/drawing/2017/model3d" xmlns:o="urn:schemas-microsoft-com:office:office" xmlns:r="http://schemas.openxmlformats.org/officeDocument/2006/relationships" xmlns:m="http://schemas.openxmlformats.org/officeDocument/2006/math" xmlns:v="urn:schemas-microsoft-com:vml" xmlns:wp14="http://schemas.microsoft.com/office/word/2010/wordprocessingDrawing" xmlns:wp="http://schemas.openxmlformats.org/drawingml/2006/wordprocessingDrawing" xmlns:w10="urn:schemas-microsoft-com:office:word" xmlns:w="http://schemas.openxmlformats.org/wordprocessingml/2006/main" xmlns:w14="http://schemas.microsoft.com/office/word/2010/wordml" xmlns:w15="http://schemas.microsoft.com/office/word/2012/wordml" xmlns:w16cid="http://schemas.microsoft.com/office/word/2016/wordml/cid" xmlns:w16se="http://schemas.microsoft.com/office/word/2015/wordml/symex" xmlns:wpg="http://schemas.microsoft.com/office/word/2010/wordprocessingGroup" xmlns:wpi="http://schemas.microsoft.com/office/word/2010/wordprocessingInk" xmlns:wne="http://schemas.microsoft.com/office/word/2006/wordml" xmlns:wps="http://schemas.microsoft.com/office/word/2010/wordprocessingShape" mc:Ignorable="w14 w15 w16se w16cid wp14">
+<w:ftr xmlns:ve="http://schemas.openxmlformats.org/markup-compatibility/2006" xmlns:o="urn:schemas-microsoft-com:office:office" xmlns:r="http://schemas.openxmlformats.org/officeDocument/2006/relationships" xmlns:m="http://schemas.openxmlformats.org/officeDocument/2006/math" xmlns:v="urn:schemas-microsoft-com:vml" xmlns:wp="http://schemas.openxmlformats.org/drawingml/2006/wordprocessingDrawing" xmlns:w10="urn:schemas-microsoft-com:office:word" xmlns:w="http://schemas.openxmlformats.org/wordprocessingml/2006/main" xmlns:wne="http://schemas.microsoft.com/office/word/2006/wordml">
   <w:sdt>
     <w:sdtPr>
       <w:id w:val="1969059"/>
@@ -3114,7 +3328,6 @@
         <w:docPartUnique/>
       </w:docPartObj>
     </w:sdtPr>
-    <w:sdtEndPr/>
     <w:sdtContent>
       <w:sdt>
         <w:sdtPr>
@@ -3124,7 +3337,6 @@
             <w:docPartUnique/>
           </w:docPartObj>
         </w:sdtPr>
-        <w:sdtEndPr/>
         <w:sdtContent>
           <w:p>
             <w:pPr>
@@ -3157,7 +3369,7 @@
                 <w:b/>
                 <w:noProof/>
               </w:rPr>
-              <w:t>1</w:t>
+              <w:t>7</w:t>
             </w:r>
             <w:r>
               <w:rPr>
@@ -3213,7 +3425,7 @@
 </file>
 
 <file path=word/footnotes.xml><?xml version="1.0" encoding="utf-8"?>
-<w:footnotes xmlns:wpc="http://schemas.microsoft.com/office/word/2010/wordprocessingCanvas" xmlns:cx="http://schemas.microsoft.com/office/drawing/2014/chartex" xmlns:cx1="http://schemas.microsoft.com/office/drawing/2015/9/8/chartex" xmlns:cx2="http://schemas.microsoft.com/office/drawing/2015/10/21/chartex" xmlns:cx3="http://schemas.microsoft.com/office/drawing/2016/5/9/chartex" xmlns:cx4="http://schemas.microsoft.com/office/drawing/2016/5/10/chartex" xmlns:cx5="http://schemas.microsoft.com/office/drawing/2016/5/11/chartex" xmlns:cx6="http://schemas.microsoft.com/office/drawing/2016/5/12/chartex" xmlns:cx7="http://schemas.microsoft.com/office/drawing/2016/5/13/chartex" xmlns:cx8="http://schemas.microsoft.com/office/drawing/2016/5/14/chartex" xmlns:mc="http://schemas.openxmlformats.org/markup-compatibility/2006" xmlns:aink="http://schemas.microsoft.com/office/drawing/2016/ink" xmlns:am3d="http://schemas.microsoft.com/office/drawing/2017/model3d" xmlns:o="urn:schemas-microsoft-com:office:office" xmlns:r="http://schemas.openxmlformats.org/officeDocument/2006/relationships" xmlns:m="http://schemas.openxmlformats.org/officeDocument/2006/math" xmlns:v="urn:schemas-microsoft-com:vml" xmlns:wp14="http://schemas.microsoft.com/office/word/2010/wordprocessingDrawing" xmlns:wp="http://schemas.openxmlformats.org/drawingml/2006/wordprocessingDrawing" xmlns:w10="urn:schemas-microsoft-com:office:word" xmlns:w="http://schemas.openxmlformats.org/wordprocessingml/2006/main" xmlns:w14="http://schemas.microsoft.com/office/word/2010/wordml" xmlns:w15="http://schemas.microsoft.com/office/word/2012/wordml" xmlns:w16cid="http://schemas.microsoft.com/office/word/2016/wordml/cid" xmlns:w16se="http://schemas.microsoft.com/office/word/2015/wordml/symex" xmlns:wpg="http://schemas.microsoft.com/office/word/2010/wordprocessingGroup" xmlns:wpi="http://schemas.microsoft.com/office/word/2010/wordprocessingInk" xmlns:wne="http://schemas.microsoft.com/office/word/2006/wordml" xmlns:wps="http://schemas.microsoft.com/office/word/2010/wordprocessingShape" mc:Ignorable="w14 w15 w16se w16cid wp14">
+<w:footnotes xmlns:ve="http://schemas.openxmlformats.org/markup-compatibility/2006" xmlns:o="urn:schemas-microsoft-com:office:office" xmlns:r="http://schemas.openxmlformats.org/officeDocument/2006/relationships" xmlns:m="http://schemas.openxmlformats.org/officeDocument/2006/math" xmlns:v="urn:schemas-microsoft-com:vml" xmlns:wp="http://schemas.openxmlformats.org/drawingml/2006/wordprocessingDrawing" xmlns:w10="urn:schemas-microsoft-com:office:word" xmlns:w="http://schemas.openxmlformats.org/wordprocessingml/2006/main" xmlns:wne="http://schemas.microsoft.com/office/word/2006/wordml">
   <w:footnote w:type="separator" w:id="-1">
     <w:p>
       <w:r>
@@ -3232,7 +3444,7 @@
 </file>
 
 <file path=word/header1.xml><?xml version="1.0" encoding="utf-8"?>
-<w:hdr xmlns:wpc="http://schemas.microsoft.com/office/word/2010/wordprocessingCanvas" xmlns:cx="http://schemas.microsoft.com/office/drawing/2014/chartex" xmlns:cx1="http://schemas.microsoft.com/office/drawing/2015/9/8/chartex" xmlns:cx2="http://schemas.microsoft.com/office/drawing/2015/10/21/chartex" xmlns:cx3="http://schemas.microsoft.com/office/drawing/2016/5/9/chartex" xmlns:cx4="http://schemas.microsoft.com/office/drawing/2016/5/10/chartex" xmlns:cx5="http://schemas.microsoft.com/office/drawing/2016/5/11/chartex" xmlns:cx6="http://schemas.microsoft.com/office/drawing/2016/5/12/chartex" xmlns:cx7="http://schemas.microsoft.com/office/drawing/2016/5/13/chartex" xmlns:cx8="http://schemas.microsoft.com/office/drawing/2016/5/14/chartex" xmlns:mc="http://schemas.openxmlformats.org/markup-compatibility/2006" xmlns:aink="http://schemas.microsoft.com/office/drawing/2016/ink" xmlns:am3d="http://schemas.microsoft.com/office/drawing/2017/model3d" xmlns:o="urn:schemas-microsoft-com:office:office" xmlns:r="http://schemas.openxmlformats.org/officeDocument/2006/relationships" xmlns:m="http://schemas.openxmlformats.org/officeDocument/2006/math" xmlns:v="urn:schemas-microsoft-com:vml" xmlns:wp14="http://schemas.microsoft.com/office/word/2010/wordprocessingDrawing" xmlns:wp="http://schemas.openxmlformats.org/drawingml/2006/wordprocessingDrawing" xmlns:w10="urn:schemas-microsoft-com:office:word" xmlns:w="http://schemas.openxmlformats.org/wordprocessingml/2006/main" xmlns:w14="http://schemas.microsoft.com/office/word/2010/wordml" xmlns:w15="http://schemas.microsoft.com/office/word/2012/wordml" xmlns:w16cid="http://schemas.microsoft.com/office/word/2016/wordml/cid" xmlns:w16se="http://schemas.microsoft.com/office/word/2015/wordml/symex" xmlns:wpg="http://schemas.microsoft.com/office/word/2010/wordprocessingGroup" xmlns:wpi="http://schemas.microsoft.com/office/word/2010/wordprocessingInk" xmlns:wne="http://schemas.microsoft.com/office/word/2006/wordml" xmlns:wps="http://schemas.microsoft.com/office/word/2010/wordprocessingShape" mc:Ignorable="w14 w15 w16se w16cid wp14">
+<w:hdr xmlns:ve="http://schemas.openxmlformats.org/markup-compatibility/2006" xmlns:o="urn:schemas-microsoft-com:office:office" xmlns:r="http://schemas.openxmlformats.org/officeDocument/2006/relationships" xmlns:m="http://schemas.openxmlformats.org/officeDocument/2006/math" xmlns:v="urn:schemas-microsoft-com:vml" xmlns:wp="http://schemas.openxmlformats.org/drawingml/2006/wordprocessingDrawing" xmlns:w10="urn:schemas-microsoft-com:office:word" xmlns:w="http://schemas.openxmlformats.org/wordprocessingml/2006/main" xmlns:wne="http://schemas.microsoft.com/office/word/2006/wordml">
   <w:p>
     <w:pPr>
       <w:pStyle w:val="Header"/>
@@ -3246,7 +3458,6 @@
         <w:temporary/>
         <w:showingPlcHdr/>
       </w:sdtPr>
-      <w:sdtEndPr/>
       <w:sdtContent>
         <w:r>
           <w:t>[Type text]</w:t>
@@ -3265,7 +3476,6 @@
         <w:temporary/>
         <w:showingPlcHdr/>
       </w:sdtPr>
-      <w:sdtEndPr/>
       <w:sdtContent>
         <w:r>
           <w:t>[Type text]</w:t>
@@ -3284,7 +3494,6 @@
         <w:temporary/>
         <w:showingPlcHdr/>
       </w:sdtPr>
-      <w:sdtEndPr/>
       <w:sdtContent>
         <w:r>
           <w:t>[Type text]</w:t>
@@ -3301,7 +3510,7 @@
 </file>
 
 <file path=word/header2.xml><?xml version="1.0" encoding="utf-8"?>
-<w:hdr xmlns:wpc="http://schemas.microsoft.com/office/word/2010/wordprocessingCanvas" xmlns:cx="http://schemas.microsoft.com/office/drawing/2014/chartex" xmlns:cx1="http://schemas.microsoft.com/office/drawing/2015/9/8/chartex" xmlns:cx2="http://schemas.microsoft.com/office/drawing/2015/10/21/chartex" xmlns:cx3="http://schemas.microsoft.com/office/drawing/2016/5/9/chartex" xmlns:cx4="http://schemas.microsoft.com/office/drawing/2016/5/10/chartex" xmlns:cx5="http://schemas.microsoft.com/office/drawing/2016/5/11/chartex" xmlns:cx6="http://schemas.microsoft.com/office/drawing/2016/5/12/chartex" xmlns:cx7="http://schemas.microsoft.com/office/drawing/2016/5/13/chartex" xmlns:cx8="http://schemas.microsoft.com/office/drawing/2016/5/14/chartex" xmlns:mc="http://schemas.openxmlformats.org/markup-compatibility/2006" xmlns:aink="http://schemas.microsoft.com/office/drawing/2016/ink" xmlns:am3d="http://schemas.microsoft.com/office/drawing/2017/model3d" xmlns:o="urn:schemas-microsoft-com:office:office" xmlns:r="http://schemas.openxmlformats.org/officeDocument/2006/relationships" xmlns:m="http://schemas.openxmlformats.org/officeDocument/2006/math" xmlns:v="urn:schemas-microsoft-com:vml" xmlns:wp14="http://schemas.microsoft.com/office/word/2010/wordprocessingDrawing" xmlns:wp="http://schemas.openxmlformats.org/drawingml/2006/wordprocessingDrawing" xmlns:w10="urn:schemas-microsoft-com:office:word" xmlns:w="http://schemas.openxmlformats.org/wordprocessingml/2006/main" xmlns:w14="http://schemas.microsoft.com/office/word/2010/wordml" xmlns:w15="http://schemas.microsoft.com/office/word/2012/wordml" xmlns:w16cid="http://schemas.microsoft.com/office/word/2016/wordml/cid" xmlns:w16se="http://schemas.microsoft.com/office/word/2015/wordml/symex" xmlns:wpg="http://schemas.microsoft.com/office/word/2010/wordprocessingGroup" xmlns:wpi="http://schemas.microsoft.com/office/word/2010/wordprocessingInk" xmlns:wne="http://schemas.microsoft.com/office/word/2006/wordml" xmlns:wps="http://schemas.microsoft.com/office/word/2010/wordprocessingShape" mc:Ignorable="w14 w15 w16se w16cid wp14">
+<w:hdr xmlns:ve="http://schemas.openxmlformats.org/markup-compatibility/2006" xmlns:o="urn:schemas-microsoft-com:office:office" xmlns:r="http://schemas.openxmlformats.org/officeDocument/2006/relationships" xmlns:m="http://schemas.openxmlformats.org/officeDocument/2006/math" xmlns:v="urn:schemas-microsoft-com:vml" xmlns:wp="http://schemas.openxmlformats.org/drawingml/2006/wordprocessingDrawing" xmlns:w10="urn:schemas-microsoft-com:office:word" xmlns:w="http://schemas.openxmlformats.org/wordprocessingml/2006/main" xmlns:wne="http://schemas.microsoft.com/office/word/2006/wordml">
   <w:p>
     <w:pPr>
       <w:pStyle w:val="Header"/>
@@ -3310,8 +3519,13 @@
       <w:ptab w:relativeTo="margin" w:alignment="center" w:leader="none"/>
     </w:r>
     <w:r>
-      <w:t>Group Charter: FastWatch</w:t>
+      <w:t xml:space="preserve">Group Charter: </w:t>
     </w:r>
+    <w:proofErr w:type="spellStart"/>
+    <w:r>
+      <w:t>FastWatch</w:t>
+    </w:r>
+    <w:proofErr w:type="spellEnd"/>
     <w:r>
       <w:ptab w:relativeTo="margin" w:alignment="right" w:leader="none"/>
     </w:r>
@@ -3325,8 +3539,8 @@
 </file>
 
 <file path=word/numbering.xml><?xml version="1.0" encoding="utf-8"?>
-<w:numbering xmlns:wpc="http://schemas.microsoft.com/office/word/2010/wordprocessingCanvas" xmlns:cx="http://schemas.microsoft.com/office/drawing/2014/chartex" xmlns:cx1="http://schemas.microsoft.com/office/drawing/2015/9/8/chartex" xmlns:cx2="http://schemas.microsoft.com/office/drawing/2015/10/21/chartex" xmlns:cx3="http://schemas.microsoft.com/office/drawing/2016/5/9/chartex" xmlns:cx4="http://schemas.microsoft.com/office/drawing/2016/5/10/chartex" xmlns:cx5="http://schemas.microsoft.com/office/drawing/2016/5/11/chartex" xmlns:cx6="http://schemas.microsoft.com/office/drawing/2016/5/12/chartex" xmlns:cx7="http://schemas.microsoft.com/office/drawing/2016/5/13/chartex" xmlns:cx8="http://schemas.microsoft.com/office/drawing/2016/5/14/chartex" xmlns:mc="http://schemas.openxmlformats.org/markup-compatibility/2006" xmlns:aink="http://schemas.microsoft.com/office/drawing/2016/ink" xmlns:am3d="http://schemas.microsoft.com/office/drawing/2017/model3d" xmlns:o="urn:schemas-microsoft-com:office:office" xmlns:r="http://schemas.openxmlformats.org/officeDocument/2006/relationships" xmlns:m="http://schemas.openxmlformats.org/officeDocument/2006/math" xmlns:v="urn:schemas-microsoft-com:vml" xmlns:wp14="http://schemas.microsoft.com/office/word/2010/wordprocessingDrawing" xmlns:wp="http://schemas.openxmlformats.org/drawingml/2006/wordprocessingDrawing" xmlns:w10="urn:schemas-microsoft-com:office:word" xmlns:w="http://schemas.openxmlformats.org/wordprocessingml/2006/main" xmlns:w14="http://schemas.microsoft.com/office/word/2010/wordml" xmlns:w15="http://schemas.microsoft.com/office/word/2012/wordml" xmlns:w16cid="http://schemas.microsoft.com/office/word/2016/wordml/cid" xmlns:w16se="http://schemas.microsoft.com/office/word/2015/wordml/symex" xmlns:wpg="http://schemas.microsoft.com/office/word/2010/wordprocessingGroup" xmlns:wpi="http://schemas.microsoft.com/office/word/2010/wordprocessingInk" xmlns:wne="http://schemas.microsoft.com/office/word/2006/wordml" xmlns:wps="http://schemas.microsoft.com/office/word/2010/wordprocessingShape" mc:Ignorable="w14 w15 w16se w16cid wp14">
-  <w:abstractNum w:abstractNumId="0" w15:restartNumberingAfterBreak="0">
+<w:numbering xmlns:ve="http://schemas.openxmlformats.org/markup-compatibility/2006" xmlns:o="urn:schemas-microsoft-com:office:office" xmlns:r="http://schemas.openxmlformats.org/officeDocument/2006/relationships" xmlns:m="http://schemas.openxmlformats.org/officeDocument/2006/math" xmlns:v="urn:schemas-microsoft-com:vml" xmlns:wp="http://schemas.openxmlformats.org/drawingml/2006/wordprocessingDrawing" xmlns:w10="urn:schemas-microsoft-com:office:word" xmlns:w="http://schemas.openxmlformats.org/wordprocessingml/2006/main" xmlns:wne="http://schemas.microsoft.com/office/word/2006/wordml">
+  <w:abstractNum w:abstractNumId="0">
     <w:nsid w:val="00000001"/>
     <w:multiLevelType w:val="hybridMultilevel"/>
     <w:tmpl w:val="00000001"/>
@@ -3380,7 +3594,7 @@
       <w:lvlJc w:val="left"/>
     </w:lvl>
   </w:abstractNum>
-  <w:abstractNum w:abstractNumId="1" w15:restartNumberingAfterBreak="0">
+  <w:abstractNum w:abstractNumId="1">
     <w:nsid w:val="00000002"/>
     <w:multiLevelType w:val="hybridMultilevel"/>
     <w:tmpl w:val="90DEFE68"/>
@@ -3438,7 +3652,7 @@
       <w:lvlJc w:val="left"/>
     </w:lvl>
   </w:abstractNum>
-  <w:abstractNum w:abstractNumId="2" w15:restartNumberingAfterBreak="0">
+  <w:abstractNum w:abstractNumId="2">
     <w:nsid w:val="00000003"/>
     <w:multiLevelType w:val="hybridMultilevel"/>
     <w:tmpl w:val="00000003"/>
@@ -3492,7 +3706,7 @@
       <w:lvlJc w:val="left"/>
     </w:lvl>
   </w:abstractNum>
-  <w:abstractNum w:abstractNumId="3" w15:restartNumberingAfterBreak="0">
+  <w:abstractNum w:abstractNumId="3">
     <w:nsid w:val="00000004"/>
     <w:multiLevelType w:val="hybridMultilevel"/>
     <w:tmpl w:val="00000004"/>
@@ -3546,7 +3760,7 @@
       <w:lvlJc w:val="left"/>
     </w:lvl>
   </w:abstractNum>
-  <w:abstractNum w:abstractNumId="4" w15:restartNumberingAfterBreak="0">
+  <w:abstractNum w:abstractNumId="4">
     <w:nsid w:val="00000005"/>
     <w:multiLevelType w:val="hybridMultilevel"/>
     <w:tmpl w:val="00000005"/>
@@ -3600,7 +3814,7 @@
       <w:lvlJc w:val="left"/>
     </w:lvl>
   </w:abstractNum>
-  <w:abstractNum w:abstractNumId="5" w15:restartNumberingAfterBreak="0">
+  <w:abstractNum w:abstractNumId="5">
     <w:nsid w:val="00000006"/>
     <w:multiLevelType w:val="hybridMultilevel"/>
     <w:tmpl w:val="00000006"/>
@@ -3654,7 +3868,7 @@
       <w:lvlJc w:val="left"/>
     </w:lvl>
   </w:abstractNum>
-  <w:abstractNum w:abstractNumId="6" w15:restartNumberingAfterBreak="0">
+  <w:abstractNum w:abstractNumId="6">
     <w:nsid w:val="00000007"/>
     <w:multiLevelType w:val="hybridMultilevel"/>
     <w:tmpl w:val="00000007"/>
@@ -3708,7 +3922,7 @@
       <w:lvlJc w:val="left"/>
     </w:lvl>
   </w:abstractNum>
-  <w:abstractNum w:abstractNumId="7" w15:restartNumberingAfterBreak="0">
+  <w:abstractNum w:abstractNumId="7">
     <w:nsid w:val="00000008"/>
     <w:multiLevelType w:val="hybridMultilevel"/>
     <w:tmpl w:val="00000008"/>
@@ -3762,7 +3976,7 @@
       <w:lvlJc w:val="left"/>
     </w:lvl>
   </w:abstractNum>
-  <w:abstractNum w:abstractNumId="8" w15:restartNumberingAfterBreak="0">
+  <w:abstractNum w:abstractNumId="8">
     <w:nsid w:val="00F31FEB"/>
     <w:multiLevelType w:val="hybridMultilevel"/>
     <w:tmpl w:val="4E9E530A"/>
@@ -3853,7 +4067,7 @@
       </w:pPr>
     </w:lvl>
   </w:abstractNum>
-  <w:abstractNum w:abstractNumId="9" w15:restartNumberingAfterBreak="0">
+  <w:abstractNum w:abstractNumId="9">
     <w:nsid w:val="03FD3D2E"/>
     <w:multiLevelType w:val="hybridMultilevel"/>
     <w:tmpl w:val="11E4B7E6"/>
@@ -3968,7 +4182,7 @@
       </w:rPr>
     </w:lvl>
   </w:abstractNum>
-  <w:abstractNum w:abstractNumId="10" w15:restartNumberingAfterBreak="0">
+  <w:abstractNum w:abstractNumId="10">
     <w:nsid w:val="06464DB6"/>
     <w:multiLevelType w:val="hybridMultilevel"/>
     <w:tmpl w:val="000409EA"/>
@@ -4059,7 +4273,7 @@
       </w:pPr>
     </w:lvl>
   </w:abstractNum>
-  <w:abstractNum w:abstractNumId="11" w15:restartNumberingAfterBreak="0">
+  <w:abstractNum w:abstractNumId="11">
     <w:nsid w:val="0E86622B"/>
     <w:multiLevelType w:val="hybridMultilevel"/>
     <w:tmpl w:val="65583740"/>
@@ -4148,7 +4362,7 @@
       </w:pPr>
     </w:lvl>
   </w:abstractNum>
-  <w:abstractNum w:abstractNumId="12" w15:restartNumberingAfterBreak="0">
+  <w:abstractNum w:abstractNumId="12">
     <w:nsid w:val="2DC22A83"/>
     <w:multiLevelType w:val="hybridMultilevel"/>
     <w:tmpl w:val="47BA15F0"/>
@@ -4239,7 +4453,7 @@
       </w:pPr>
     </w:lvl>
   </w:abstractNum>
-  <w:abstractNum w:abstractNumId="13" w15:restartNumberingAfterBreak="0">
+  <w:abstractNum w:abstractNumId="13">
     <w:nsid w:val="2EFE0474"/>
     <w:multiLevelType w:val="hybridMultilevel"/>
     <w:tmpl w:val="727A33D8"/>
@@ -4330,7 +4544,7 @@
       </w:pPr>
     </w:lvl>
   </w:abstractNum>
-  <w:abstractNum w:abstractNumId="14" w15:restartNumberingAfterBreak="0">
+  <w:abstractNum w:abstractNumId="14">
     <w:nsid w:val="3503789E"/>
     <w:multiLevelType w:val="hybridMultilevel"/>
     <w:tmpl w:val="3EEC72CA"/>
@@ -4420,7 +4634,7 @@
       </w:pPr>
     </w:lvl>
   </w:abstractNum>
-  <w:abstractNum w:abstractNumId="15" w15:restartNumberingAfterBreak="0">
+  <w:abstractNum w:abstractNumId="15">
     <w:nsid w:val="387C26B6"/>
     <w:multiLevelType w:val="hybridMultilevel"/>
     <w:tmpl w:val="3BDCB068"/>
@@ -4511,7 +4725,7 @@
       </w:pPr>
     </w:lvl>
   </w:abstractNum>
-  <w:abstractNum w:abstractNumId="16" w15:restartNumberingAfterBreak="0">
+  <w:abstractNum w:abstractNumId="16">
     <w:nsid w:val="58893904"/>
     <w:multiLevelType w:val="hybridMultilevel"/>
     <w:tmpl w:val="1D78F3C4"/>
@@ -4626,7 +4840,7 @@
       </w:rPr>
     </w:lvl>
   </w:abstractNum>
-  <w:abstractNum w:abstractNumId="17" w15:restartNumberingAfterBreak="0">
+  <w:abstractNum w:abstractNumId="17">
     <w:nsid w:val="645B3D78"/>
     <w:multiLevelType w:val="hybridMultilevel"/>
     <w:tmpl w:val="AE86EA6E"/>
@@ -4797,7 +5011,7 @@
 </file>
 
 <file path=word/styles.xml><?xml version="1.0" encoding="utf-8"?>
-<w:styles xmlns:mc="http://schemas.openxmlformats.org/markup-compatibility/2006" xmlns:r="http://schemas.openxmlformats.org/officeDocument/2006/relationships" xmlns:w="http://schemas.openxmlformats.org/wordprocessingml/2006/main" xmlns:w14="http://schemas.microsoft.com/office/word/2010/wordml" xmlns:w15="http://schemas.microsoft.com/office/word/2012/wordml" xmlns:w16cid="http://schemas.microsoft.com/office/word/2016/wordml/cid" xmlns:w16se="http://schemas.microsoft.com/office/word/2015/wordml/symex" mc:Ignorable="w14 w15 w16se w16cid">
+<w:styles xmlns:r="http://schemas.openxmlformats.org/officeDocument/2006/relationships" xmlns:w="http://schemas.openxmlformats.org/wordprocessingml/2006/main">
   <w:docDefaults>
     <w:rPrDefault>
       <w:rPr>
@@ -4809,382 +5023,144 @@
     </w:rPrDefault>
     <w:pPrDefault/>
   </w:docDefaults>
-  <w:latentStyles w:defLockedState="0" w:defUIPriority="99" w:defSemiHidden="0" w:defUnhideWhenUsed="0" w:defQFormat="0" w:count="375">
-    <w:lsdException w:name="Normal" w:uiPriority="0" w:qFormat="1"/>
-    <w:lsdException w:name="heading 1" w:uiPriority="9" w:qFormat="1"/>
-    <w:lsdException w:name="heading 2" w:semiHidden="1" w:uiPriority="9" w:unhideWhenUsed="1" w:qFormat="1"/>
-    <w:lsdException w:name="heading 3" w:semiHidden="1" w:uiPriority="9" w:unhideWhenUsed="1" w:qFormat="1"/>
-    <w:lsdException w:name="heading 4" w:semiHidden="1" w:uiPriority="9" w:unhideWhenUsed="1" w:qFormat="1"/>
-    <w:lsdException w:name="heading 5" w:semiHidden="1" w:uiPriority="9" w:unhideWhenUsed="1" w:qFormat="1"/>
-    <w:lsdException w:name="heading 6" w:semiHidden="1" w:uiPriority="9" w:unhideWhenUsed="1" w:qFormat="1"/>
-    <w:lsdException w:name="heading 7" w:semiHidden="1" w:uiPriority="9" w:unhideWhenUsed="1" w:qFormat="1"/>
-    <w:lsdException w:name="heading 8" w:semiHidden="1" w:uiPriority="9" w:unhideWhenUsed="1" w:qFormat="1"/>
-    <w:lsdException w:name="heading 9" w:semiHidden="1" w:uiPriority="9" w:unhideWhenUsed="1" w:qFormat="1"/>
-    <w:lsdException w:name="index 1" w:semiHidden="1" w:unhideWhenUsed="1"/>
-    <w:lsdException w:name="index 2" w:semiHidden="1" w:unhideWhenUsed="1"/>
-    <w:lsdException w:name="index 3" w:semiHidden="1" w:unhideWhenUsed="1"/>
-    <w:lsdException w:name="index 4" w:semiHidden="1" w:unhideWhenUsed="1"/>
-    <w:lsdException w:name="index 5" w:semiHidden="1" w:unhideWhenUsed="1"/>
-    <w:lsdException w:name="index 6" w:semiHidden="1" w:unhideWhenUsed="1"/>
-    <w:lsdException w:name="index 7" w:semiHidden="1" w:unhideWhenUsed="1"/>
-    <w:lsdException w:name="index 8" w:semiHidden="1" w:unhideWhenUsed="1"/>
-    <w:lsdException w:name="index 9" w:semiHidden="1" w:unhideWhenUsed="1"/>
-    <w:lsdException w:name="toc 1" w:semiHidden="1" w:uiPriority="39" w:unhideWhenUsed="1"/>
-    <w:lsdException w:name="toc 2" w:semiHidden="1" w:uiPriority="39" w:unhideWhenUsed="1"/>
-    <w:lsdException w:name="toc 3" w:semiHidden="1" w:uiPriority="39" w:unhideWhenUsed="1"/>
-    <w:lsdException w:name="toc 4" w:semiHidden="1" w:uiPriority="39" w:unhideWhenUsed="1"/>
-    <w:lsdException w:name="toc 5" w:semiHidden="1" w:uiPriority="39" w:unhideWhenUsed="1"/>
-    <w:lsdException w:name="toc 6" w:semiHidden="1" w:uiPriority="39" w:unhideWhenUsed="1"/>
-    <w:lsdException w:name="toc 7" w:semiHidden="1" w:uiPriority="39" w:unhideWhenUsed="1"/>
-    <w:lsdException w:name="toc 8" w:semiHidden="1" w:uiPriority="39" w:unhideWhenUsed="1"/>
-    <w:lsdException w:name="toc 9" w:semiHidden="1" w:uiPriority="39" w:unhideWhenUsed="1"/>
-    <w:lsdException w:name="Normal Indent" w:semiHidden="1" w:unhideWhenUsed="1"/>
-    <w:lsdException w:name="footnote text" w:semiHidden="1" w:unhideWhenUsed="1"/>
-    <w:lsdException w:name="annotation text" w:semiHidden="1" w:unhideWhenUsed="1"/>
-    <w:lsdException w:name="header" w:semiHidden="1" w:unhideWhenUsed="1"/>
-    <w:lsdException w:name="footer" w:semiHidden="1" w:unhideWhenUsed="1"/>
-    <w:lsdException w:name="index heading" w:semiHidden="1" w:unhideWhenUsed="1"/>
-    <w:lsdException w:name="caption" w:semiHidden="1" w:uiPriority="35" w:unhideWhenUsed="1" w:qFormat="1"/>
-    <w:lsdException w:name="table of figures" w:semiHidden="1" w:unhideWhenUsed="1"/>
-    <w:lsdException w:name="envelope address" w:semiHidden="1" w:unhideWhenUsed="1"/>
-    <w:lsdException w:name="envelope return" w:semiHidden="1" w:unhideWhenUsed="1"/>
-    <w:lsdException w:name="footnote reference" w:semiHidden="1" w:unhideWhenUsed="1"/>
-    <w:lsdException w:name="annotation reference" w:semiHidden="1" w:unhideWhenUsed="1"/>
-    <w:lsdException w:name="line number" w:semiHidden="1" w:unhideWhenUsed="1"/>
-    <w:lsdException w:name="page number" w:semiHidden="1" w:unhideWhenUsed="1"/>
-    <w:lsdException w:name="endnote reference" w:semiHidden="1" w:unhideWhenUsed="1"/>
-    <w:lsdException w:name="endnote text" w:semiHidden="1" w:unhideWhenUsed="1"/>
-    <w:lsdException w:name="table of authorities" w:semiHidden="1" w:unhideWhenUsed="1"/>
-    <w:lsdException w:name="macro" w:semiHidden="1" w:unhideWhenUsed="1"/>
-    <w:lsdException w:name="toa heading" w:semiHidden="1" w:unhideWhenUsed="1"/>
-    <w:lsdException w:name="List" w:semiHidden="1" w:unhideWhenUsed="1"/>
-    <w:lsdException w:name="List Bullet" w:semiHidden="1" w:unhideWhenUsed="1"/>
-    <w:lsdException w:name="List Number" w:semiHidden="1" w:unhideWhenUsed="1"/>
-    <w:lsdException w:name="List 2" w:semiHidden="1" w:unhideWhenUsed="1"/>
-    <w:lsdException w:name="List 3" w:semiHidden="1" w:unhideWhenUsed="1"/>
-    <w:lsdException w:name="List 4" w:semiHidden="1" w:unhideWhenUsed="1"/>
-    <w:lsdException w:name="List 5" w:semiHidden="1" w:unhideWhenUsed="1"/>
-    <w:lsdException w:name="List Bullet 2" w:semiHidden="1" w:unhideWhenUsed="1"/>
-    <w:lsdException w:name="List Bullet 3" w:semiHidden="1" w:unhideWhenUsed="1"/>
-    <w:lsdException w:name="List Bullet 4" w:semiHidden="1" w:unhideWhenUsed="1"/>
-    <w:lsdException w:name="List Bullet 5" w:semiHidden="1" w:unhideWhenUsed="1"/>
-    <w:lsdException w:name="List Number 2" w:semiHidden="1" w:unhideWhenUsed="1"/>
-    <w:lsdException w:name="List Number 3" w:semiHidden="1" w:unhideWhenUsed="1"/>
-    <w:lsdException w:name="List Number 4" w:semiHidden="1" w:unhideWhenUsed="1"/>
-    <w:lsdException w:name="List Number 5" w:semiHidden="1" w:unhideWhenUsed="1"/>
-    <w:lsdException w:name="Title" w:uiPriority="10" w:qFormat="1"/>
-    <w:lsdException w:name="Closing" w:semiHidden="1" w:unhideWhenUsed="1"/>
-    <w:lsdException w:name="Signature" w:semiHidden="1" w:unhideWhenUsed="1"/>
-    <w:lsdException w:name="Default Paragraph Font" w:semiHidden="1" w:uiPriority="1" w:unhideWhenUsed="1"/>
-    <w:lsdException w:name="Body Text" w:semiHidden="1" w:unhideWhenUsed="1"/>
-    <w:lsdException w:name="Body Text Indent" w:semiHidden="1" w:unhideWhenUsed="1"/>
-    <w:lsdException w:name="List Continue" w:semiHidden="1" w:unhideWhenUsed="1"/>
-    <w:lsdException w:name="List Continue 2" w:semiHidden="1" w:unhideWhenUsed="1"/>
-    <w:lsdException w:name="List Continue 3" w:semiHidden="1" w:unhideWhenUsed="1"/>
-    <w:lsdException w:name="List Continue 4" w:semiHidden="1" w:unhideWhenUsed="1"/>
-    <w:lsdException w:name="List Continue 5" w:semiHidden="1" w:unhideWhenUsed="1"/>
-    <w:lsdException w:name="Message Header" w:semiHidden="1" w:unhideWhenUsed="1"/>
-    <w:lsdException w:name="Subtitle" w:uiPriority="11" w:qFormat="1"/>
-    <w:lsdException w:name="Salutation" w:semiHidden="1" w:unhideWhenUsed="1"/>
-    <w:lsdException w:name="Date" w:semiHidden="1" w:unhideWhenUsed="1"/>
-    <w:lsdException w:name="Body Text First Indent" w:semiHidden="1" w:unhideWhenUsed="1"/>
-    <w:lsdException w:name="Body Text First Indent 2" w:semiHidden="1" w:unhideWhenUsed="1"/>
-    <w:lsdException w:name="Note Heading" w:semiHidden="1" w:unhideWhenUsed="1"/>
-    <w:lsdException w:name="Body Text 2" w:semiHidden="1" w:unhideWhenUsed="1"/>
-    <w:lsdException w:name="Body Text 3" w:semiHidden="1" w:unhideWhenUsed="1"/>
-    <w:lsdException w:name="Body Text Indent 2" w:semiHidden="1" w:unhideWhenUsed="1"/>
-    <w:lsdException w:name="Body Text Indent 3" w:semiHidden="1" w:unhideWhenUsed="1"/>
-    <w:lsdException w:name="Block Text" w:semiHidden="1" w:unhideWhenUsed="1"/>
-    <w:lsdException w:name="Hyperlink" w:semiHidden="1" w:unhideWhenUsed="1"/>
-    <w:lsdException w:name="FollowedHyperlink" w:semiHidden="1" w:unhideWhenUsed="1"/>
-    <w:lsdException w:name="Strong" w:uiPriority="22" w:qFormat="1"/>
-    <w:lsdException w:name="Emphasis" w:uiPriority="20" w:qFormat="1"/>
-    <w:lsdException w:name="Document Map" w:semiHidden="1" w:unhideWhenUsed="1"/>
-    <w:lsdException w:name="Plain Text" w:semiHidden="1" w:unhideWhenUsed="1"/>
-    <w:lsdException w:name="E-mail Signature" w:semiHidden="1" w:unhideWhenUsed="1"/>
-    <w:lsdException w:name="HTML Top of Form" w:semiHidden="1" w:unhideWhenUsed="1"/>
-    <w:lsdException w:name="HTML Bottom of Form" w:semiHidden="1" w:unhideWhenUsed="1"/>
-    <w:lsdException w:name="Normal (Web)" w:semiHidden="1" w:unhideWhenUsed="1"/>
-    <w:lsdException w:name="HTML Acronym" w:semiHidden="1" w:unhideWhenUsed="1"/>
-    <w:lsdException w:name="HTML Address" w:semiHidden="1" w:unhideWhenUsed="1"/>
-    <w:lsdException w:name="HTML Cite" w:semiHidden="1" w:unhideWhenUsed="1"/>
-    <w:lsdException w:name="HTML Code" w:semiHidden="1" w:unhideWhenUsed="1"/>
-    <w:lsdException w:name="HTML Definition" w:semiHidden="1" w:unhideWhenUsed="1"/>
-    <w:lsdException w:name="HTML Keyboard" w:semiHidden="1" w:unhideWhenUsed="1"/>
-    <w:lsdException w:name="HTML Preformatted" w:semiHidden="1" w:unhideWhenUsed="1"/>
-    <w:lsdException w:name="HTML Sample" w:semiHidden="1" w:unhideWhenUsed="1"/>
-    <w:lsdException w:name="HTML Typewriter" w:semiHidden="1" w:unhideWhenUsed="1"/>
-    <w:lsdException w:name="HTML Variable" w:semiHidden="1" w:unhideWhenUsed="1"/>
-    <w:lsdException w:name="Normal Table" w:semiHidden="1" w:unhideWhenUsed="1"/>
-    <w:lsdException w:name="annotation subject" w:semiHidden="1" w:unhideWhenUsed="1"/>
-    <w:lsdException w:name="No List" w:semiHidden="1" w:unhideWhenUsed="1"/>
-    <w:lsdException w:name="Outline List 1" w:semiHidden="1" w:unhideWhenUsed="1"/>
-    <w:lsdException w:name="Outline List 2" w:semiHidden="1" w:unhideWhenUsed="1"/>
-    <w:lsdException w:name="Outline List 3" w:semiHidden="1" w:unhideWhenUsed="1"/>
-    <w:lsdException w:name="Table Simple 1" w:semiHidden="1" w:unhideWhenUsed="1"/>
-    <w:lsdException w:name="Table Simple 2" w:semiHidden="1" w:unhideWhenUsed="1"/>
-    <w:lsdException w:name="Table Simple 3" w:semiHidden="1" w:unhideWhenUsed="1"/>
-    <w:lsdException w:name="Table Classic 1" w:semiHidden="1" w:unhideWhenUsed="1"/>
-    <w:lsdException w:name="Table Classic 2" w:semiHidden="1" w:unhideWhenUsed="1"/>
-    <w:lsdException w:name="Table Classic 3" w:semiHidden="1" w:unhideWhenUsed="1"/>
-    <w:lsdException w:name="Table Classic 4" w:semiHidden="1" w:unhideWhenUsed="1"/>
-    <w:lsdException w:name="Table Colorful 1" w:semiHidden="1" w:unhideWhenUsed="1"/>
-    <w:lsdException w:name="Table Colorful 2" w:semiHidden="1" w:unhideWhenUsed="1"/>
-    <w:lsdException w:name="Table Colorful 3" w:semiHidden="1" w:unhideWhenUsed="1"/>
-    <w:lsdException w:name="Table Columns 1" w:semiHidden="1" w:unhideWhenUsed="1"/>
-    <w:lsdException w:name="Table Columns 2" w:semiHidden="1" w:unhideWhenUsed="1"/>
-    <w:lsdException w:name="Table Columns 3" w:semiHidden="1" w:unhideWhenUsed="1"/>
-    <w:lsdException w:name="Table Columns 4" w:semiHidden="1" w:unhideWhenUsed="1"/>
-    <w:lsdException w:name="Table Columns 5" w:semiHidden="1" w:unhideWhenUsed="1"/>
-    <w:lsdException w:name="Table Grid 1" w:semiHidden="1" w:unhideWhenUsed="1"/>
-    <w:lsdException w:name="Table Grid 2" w:semiHidden="1" w:unhideWhenUsed="1"/>
-    <w:lsdException w:name="Table Grid 3" w:semiHidden="1" w:unhideWhenUsed="1"/>
-    <w:lsdException w:name="Table Grid 4" w:semiHidden="1" w:unhideWhenUsed="1"/>
-    <w:lsdException w:name="Table Grid 5" w:semiHidden="1" w:unhideWhenUsed="1"/>
-    <w:lsdException w:name="Table Grid 6" w:semiHidden="1" w:unhideWhenUsed="1"/>
-    <w:lsdException w:name="Table Grid 7" w:semiHidden="1" w:unhideWhenUsed="1"/>
-    <w:lsdException w:name="Table Grid 8" w:semiHidden="1" w:unhideWhenUsed="1"/>
-    <w:lsdException w:name="Table List 1" w:semiHidden="1" w:unhideWhenUsed="1"/>
-    <w:lsdException w:name="Table List 2" w:semiHidden="1" w:unhideWhenUsed="1"/>
-    <w:lsdException w:name="Table List 3" w:semiHidden="1" w:unhideWhenUsed="1"/>
-    <w:lsdException w:name="Table List 4" w:semiHidden="1" w:unhideWhenUsed="1"/>
-    <w:lsdException w:name="Table List 5" w:semiHidden="1" w:unhideWhenUsed="1"/>
-    <w:lsdException w:name="Table List 6" w:semiHidden="1" w:unhideWhenUsed="1"/>
-    <w:lsdException w:name="Table List 7" w:semiHidden="1" w:unhideWhenUsed="1"/>
-    <w:lsdException w:name="Table List 8" w:semiHidden="1" w:unhideWhenUsed="1"/>
-    <w:lsdException w:name="Table 3D effects 1" w:semiHidden="1" w:unhideWhenUsed="1"/>
-    <w:lsdException w:name="Table 3D effects 2" w:semiHidden="1" w:unhideWhenUsed="1"/>
-    <w:lsdException w:name="Table 3D effects 3" w:semiHidden="1" w:unhideWhenUsed="1"/>
-    <w:lsdException w:name="Table Contemporary" w:semiHidden="1" w:unhideWhenUsed="1"/>
-    <w:lsdException w:name="Table Elegant" w:semiHidden="1" w:unhideWhenUsed="1"/>
-    <w:lsdException w:name="Table Professional" w:semiHidden="1" w:unhideWhenUsed="1"/>
-    <w:lsdException w:name="Table Subtle 1" w:semiHidden="1" w:unhideWhenUsed="1"/>
-    <w:lsdException w:name="Table Subtle 2" w:semiHidden="1" w:unhideWhenUsed="1"/>
-    <w:lsdException w:name="Table Web 1" w:semiHidden="1" w:unhideWhenUsed="1"/>
-    <w:lsdException w:name="Table Web 2" w:semiHidden="1" w:unhideWhenUsed="1"/>
-    <w:lsdException w:name="Table Web 3" w:semiHidden="1" w:unhideWhenUsed="1"/>
-    <w:lsdException w:name="Balloon Text" w:semiHidden="1" w:unhideWhenUsed="1"/>
-    <w:lsdException w:name="Table Grid" w:uiPriority="59"/>
-    <w:lsdException w:name="Table Theme" w:semiHidden="1" w:unhideWhenUsed="1"/>
-    <w:lsdException w:name="Placeholder Text" w:semiHidden="1"/>
-    <w:lsdException w:name="No Spacing" w:uiPriority="1" w:qFormat="1"/>
-    <w:lsdException w:name="Light Shading" w:uiPriority="60"/>
-    <w:lsdException w:name="Light List" w:uiPriority="61"/>
-    <w:lsdException w:name="Light Grid" w:uiPriority="62"/>
-    <w:lsdException w:name="Medium Shading 1" w:uiPriority="63"/>
-    <w:lsdException w:name="Medium Shading 2" w:uiPriority="64"/>
-    <w:lsdException w:name="Medium List 1" w:uiPriority="65"/>
-    <w:lsdException w:name="Medium List 2" w:uiPriority="66"/>
-    <w:lsdException w:name="Medium Grid 1" w:uiPriority="67"/>
-    <w:lsdException w:name="Medium Grid 2" w:uiPriority="68"/>
-    <w:lsdException w:name="Medium Grid 3" w:uiPriority="69"/>
-    <w:lsdException w:name="Dark List" w:uiPriority="70"/>
-    <w:lsdException w:name="Colorful Shading" w:uiPriority="71"/>
-    <w:lsdException w:name="Colorful List" w:uiPriority="72"/>
-    <w:lsdException w:name="Colorful Grid" w:uiPriority="73"/>
-    <w:lsdException w:name="Light Shading Accent 1" w:uiPriority="60"/>
-    <w:lsdException w:name="Light List Accent 1" w:uiPriority="61"/>
-    <w:lsdException w:name="Light Grid Accent 1" w:uiPriority="62"/>
-    <w:lsdException w:name="Medium Shading 1 Accent 1" w:uiPriority="63"/>
-    <w:lsdException w:name="Medium Shading 2 Accent 1" w:uiPriority="64"/>
-    <w:lsdException w:name="Medium List 1 Accent 1" w:uiPriority="65"/>
-    <w:lsdException w:name="Revision" w:semiHidden="1"/>
-    <w:lsdException w:name="List Paragraph" w:uiPriority="34" w:qFormat="1"/>
-    <w:lsdException w:name="Quote" w:uiPriority="29" w:qFormat="1"/>
-    <w:lsdException w:name="Intense Quote" w:uiPriority="30" w:qFormat="1"/>
-    <w:lsdException w:name="Medium List 2 Accent 1" w:uiPriority="66"/>
-    <w:lsdException w:name="Medium Grid 1 Accent 1" w:uiPriority="67"/>
-    <w:lsdException w:name="Medium Grid 2 Accent 1" w:uiPriority="68"/>
-    <w:lsdException w:name="Medium Grid 3 Accent 1" w:uiPriority="69"/>
-    <w:lsdException w:name="Dark List Accent 1" w:uiPriority="70"/>
-    <w:lsdException w:name="Colorful Shading Accent 1" w:uiPriority="71"/>
-    <w:lsdException w:name="Colorful List Accent 1" w:uiPriority="72"/>
-    <w:lsdException w:name="Colorful Grid Accent 1" w:uiPriority="73"/>
-    <w:lsdException w:name="Light Shading Accent 2" w:uiPriority="60"/>
-    <w:lsdException w:name="Light List Accent 2" w:uiPriority="61"/>
-    <w:lsdException w:name="Light Grid Accent 2" w:uiPriority="62"/>
-    <w:lsdException w:name="Medium Shading 1 Accent 2" w:uiPriority="63"/>
-    <w:lsdException w:name="Medium Shading 2 Accent 2" w:uiPriority="64"/>
-    <w:lsdException w:name="Medium List 1 Accent 2" w:uiPriority="65"/>
-    <w:lsdException w:name="Medium List 2 Accent 2" w:uiPriority="66"/>
-    <w:lsdException w:name="Medium Grid 1 Accent 2" w:uiPriority="67"/>
-    <w:lsdException w:name="Medium Grid 2 Accent 2" w:uiPriority="68"/>
-    <w:lsdException w:name="Medium Grid 3 Accent 2" w:uiPriority="69"/>
-    <w:lsdException w:name="Dark List Accent 2" w:uiPriority="70"/>
-    <w:lsdException w:name="Colorful Shading Accent 2" w:uiPriority="71"/>
-    <w:lsdException w:name="Colorful List Accent 2" w:uiPriority="72"/>
-    <w:lsdException w:name="Colorful Grid Accent 2" w:uiPriority="73"/>
-    <w:lsdException w:name="Light Shading Accent 3" w:uiPriority="60"/>
-    <w:lsdException w:name="Light List Accent 3" w:uiPriority="61"/>
-    <w:lsdException w:name="Light Grid Accent 3" w:uiPriority="62"/>
-    <w:lsdException w:name="Medium Shading 1 Accent 3" w:uiPriority="63"/>
-    <w:lsdException w:name="Medium Shading 2 Accent 3" w:uiPriority="64"/>
-    <w:lsdException w:name="Medium List 1 Accent 3" w:uiPriority="65"/>
-    <w:lsdException w:name="Medium List 2 Accent 3" w:uiPriority="66"/>
-    <w:lsdException w:name="Medium Grid 1 Accent 3" w:uiPriority="67"/>
-    <w:lsdException w:name="Medium Grid 2 Accent 3" w:uiPriority="68"/>
-    <w:lsdException w:name="Medium Grid 3 Accent 3" w:uiPriority="69"/>
-    <w:lsdException w:name="Dark List Accent 3" w:uiPriority="70"/>
-    <w:lsdException w:name="Colorful Shading Accent 3" w:uiPriority="71"/>
-    <w:lsdException w:name="Colorful List Accent 3" w:uiPriority="72"/>
-    <w:lsdException w:name="Colorful Grid Accent 3" w:uiPriority="73"/>
-    <w:lsdException w:name="Light Shading Accent 4" w:uiPriority="60"/>
-    <w:lsdException w:name="Light List Accent 4" w:uiPriority="61"/>
-    <w:lsdException w:name="Light Grid Accent 4" w:uiPriority="62"/>
-    <w:lsdException w:name="Medium Shading 1 Accent 4" w:uiPriority="63"/>
-    <w:lsdException w:name="Medium Shading 2 Accent 4" w:uiPriority="64"/>
-    <w:lsdException w:name="Medium List 1 Accent 4" w:uiPriority="65"/>
-    <w:lsdException w:name="Medium List 2 Accent 4" w:uiPriority="66"/>
-    <w:lsdException w:name="Medium Grid 1 Accent 4" w:uiPriority="67"/>
-    <w:lsdException w:name="Medium Grid 2 Accent 4" w:uiPriority="68"/>
-    <w:lsdException w:name="Medium Grid 3 Accent 4" w:uiPriority="69"/>
-    <w:lsdException w:name="Dark List Accent 4" w:uiPriority="70"/>
-    <w:lsdException w:name="Colorful Shading Accent 4" w:uiPriority="71"/>
-    <w:lsdException w:name="Colorful List Accent 4" w:uiPriority="72"/>
-    <w:lsdException w:name="Colorful Grid Accent 4" w:uiPriority="73"/>
-    <w:lsdException w:name="Light Shading Accent 5" w:uiPriority="60"/>
-    <w:lsdException w:name="Light List Accent 5" w:uiPriority="61"/>
-    <w:lsdException w:name="Light Grid Accent 5" w:uiPriority="62"/>
-    <w:lsdException w:name="Medium Shading 1 Accent 5" w:uiPriority="63"/>
-    <w:lsdException w:name="Medium Shading 2 Accent 5" w:uiPriority="64"/>
-    <w:lsdException w:name="Medium List 1 Accent 5" w:uiPriority="65"/>
-    <w:lsdException w:name="Medium List 2 Accent 5" w:uiPriority="66"/>
-    <w:lsdException w:name="Medium Grid 1 Accent 5" w:uiPriority="67"/>
-    <w:lsdException w:name="Medium Grid 2 Accent 5" w:uiPriority="68"/>
-    <w:lsdException w:name="Medium Grid 3 Accent 5" w:uiPriority="69"/>
-    <w:lsdException w:name="Dark List Accent 5" w:uiPriority="70"/>
-    <w:lsdException w:name="Colorful Shading Accent 5" w:uiPriority="71"/>
-    <w:lsdException w:name="Colorful List Accent 5" w:uiPriority="72"/>
-    <w:lsdException w:name="Colorful Grid Accent 5" w:uiPriority="73"/>
-    <w:lsdException w:name="Light Shading Accent 6" w:uiPriority="60"/>
-    <w:lsdException w:name="Light List Accent 6" w:uiPriority="61"/>
-    <w:lsdException w:name="Light Grid Accent 6" w:uiPriority="62"/>
-    <w:lsdException w:name="Medium Shading 1 Accent 6" w:uiPriority="63"/>
-    <w:lsdException w:name="Medium Shading 2 Accent 6" w:uiPriority="64"/>
-    <w:lsdException w:name="Medium List 1 Accent 6" w:uiPriority="65"/>
-    <w:lsdException w:name="Medium List 2 Accent 6" w:uiPriority="66"/>
-    <w:lsdException w:name="Medium Grid 1 Accent 6" w:uiPriority="67"/>
-    <w:lsdException w:name="Medium Grid 2 Accent 6" w:uiPriority="68"/>
-    <w:lsdException w:name="Medium Grid 3 Accent 6" w:uiPriority="69"/>
-    <w:lsdException w:name="Dark List Accent 6" w:uiPriority="70"/>
-    <w:lsdException w:name="Colorful Shading Accent 6" w:uiPriority="71"/>
-    <w:lsdException w:name="Colorful List Accent 6" w:uiPriority="72"/>
-    <w:lsdException w:name="Colorful Grid Accent 6" w:uiPriority="73"/>
-    <w:lsdException w:name="Subtle Emphasis" w:uiPriority="19" w:qFormat="1"/>
-    <w:lsdException w:name="Intense Emphasis" w:uiPriority="21" w:qFormat="1"/>
-    <w:lsdException w:name="Subtle Reference" w:uiPriority="31" w:qFormat="1"/>
-    <w:lsdException w:name="Intense Reference" w:uiPriority="32" w:qFormat="1"/>
-    <w:lsdException w:name="Book Title" w:uiPriority="33" w:qFormat="1"/>
-    <w:lsdException w:name="Bibliography" w:semiHidden="1" w:uiPriority="37" w:unhideWhenUsed="1"/>
-    <w:lsdException w:name="TOC Heading" w:semiHidden="1" w:uiPriority="39" w:unhideWhenUsed="1" w:qFormat="1"/>
-    <w:lsdException w:name="Plain Table 1" w:uiPriority="41"/>
-    <w:lsdException w:name="Plain Table 2" w:uiPriority="42"/>
-    <w:lsdException w:name="Plain Table 3" w:uiPriority="43"/>
-    <w:lsdException w:name="Plain Table 4" w:uiPriority="44"/>
-    <w:lsdException w:name="Plain Table 5" w:uiPriority="45"/>
-    <w:lsdException w:name="Grid Table Light" w:uiPriority="40"/>
-    <w:lsdException w:name="Grid Table 1 Light" w:uiPriority="46"/>
-    <w:lsdException w:name="Grid Table 2" w:uiPriority="47"/>
-    <w:lsdException w:name="Grid Table 3" w:uiPriority="48"/>
-    <w:lsdException w:name="Grid Table 4" w:uiPriority="49"/>
-    <w:lsdException w:name="Grid Table 5 Dark" w:uiPriority="50"/>
-    <w:lsdException w:name="Grid Table 6 Colorful" w:uiPriority="51"/>
-    <w:lsdException w:name="Grid Table 7 Colorful" w:uiPriority="52"/>
-    <w:lsdException w:name="Grid Table 1 Light Accent 1" w:uiPriority="46"/>
-    <w:lsdException w:name="Grid Table 2 Accent 1" w:uiPriority="47"/>
-    <w:lsdException w:name="Grid Table 3 Accent 1" w:uiPriority="48"/>
-    <w:lsdException w:name="Grid Table 4 Accent 1" w:uiPriority="49"/>
-    <w:lsdException w:name="Grid Table 5 Dark Accent 1" w:uiPriority="50"/>
-    <w:lsdException w:name="Grid Table 6 Colorful Accent 1" w:uiPriority="51"/>
-    <w:lsdException w:name="Grid Table 7 Colorful Accent 1" w:uiPriority="52"/>
-    <w:lsdException w:name="Grid Table 1 Light Accent 2" w:uiPriority="46"/>
-    <w:lsdException w:name="Grid Table 2 Accent 2" w:uiPriority="47"/>
-    <w:lsdException w:name="Grid Table 3 Accent 2" w:uiPriority="48"/>
-    <w:lsdException w:name="Grid Table 4 Accent 2" w:uiPriority="49"/>
-    <w:lsdException w:name="Grid Table 5 Dark Accent 2" w:uiPriority="50"/>
-    <w:lsdException w:name="Grid Table 6 Colorful Accent 2" w:uiPriority="51"/>
-    <w:lsdException w:name="Grid Table 7 Colorful Accent 2" w:uiPriority="52"/>
-    <w:lsdException w:name="Grid Table 1 Light Accent 3" w:uiPriority="46"/>
-    <w:lsdException w:name="Grid Table 2 Accent 3" w:uiPriority="47"/>
-    <w:lsdException w:name="Grid Table 3 Accent 3" w:uiPriority="48"/>
-    <w:lsdException w:name="Grid Table 4 Accent 3" w:uiPriority="49"/>
-    <w:lsdException w:name="Grid Table 5 Dark Accent 3" w:uiPriority="50"/>
-    <w:lsdException w:name="Grid Table 6 Colorful Accent 3" w:uiPriority="51"/>
-    <w:lsdException w:name="Grid Table 7 Colorful Accent 3" w:uiPriority="52"/>
-    <w:lsdException w:name="Grid Table 1 Light Accent 4" w:uiPriority="46"/>
-    <w:lsdException w:name="Grid Table 2 Accent 4" w:uiPriority="47"/>
-    <w:lsdException w:name="Grid Table 3 Accent 4" w:uiPriority="48"/>
-    <w:lsdException w:name="Grid Table 4 Accent 4" w:uiPriority="49"/>
-    <w:lsdException w:name="Grid Table 5 Dark Accent 4" w:uiPriority="50"/>
-    <w:lsdException w:name="Grid Table 6 Colorful Accent 4" w:uiPriority="51"/>
-    <w:lsdException w:name="Grid Table 7 Colorful Accent 4" w:uiPriority="52"/>
-    <w:lsdException w:name="Grid Table 1 Light Accent 5" w:uiPriority="46"/>
-    <w:lsdException w:name="Grid Table 2 Accent 5" w:uiPriority="47"/>
-    <w:lsdException w:name="Grid Table 3 Accent 5" w:uiPriority="48"/>
-    <w:lsdException w:name="Grid Table 4 Accent 5" w:uiPriority="49"/>
-    <w:lsdException w:name="Grid Table 5 Dark Accent 5" w:uiPriority="50"/>
-    <w:lsdException w:name="Grid Table 6 Colorful Accent 5" w:uiPriority="51"/>
-    <w:lsdException w:name="Grid Table 7 Colorful Accent 5" w:uiPriority="52"/>
-    <w:lsdException w:name="Grid Table 1 Light Accent 6" w:uiPriority="46"/>
-    <w:lsdException w:name="Grid Table 2 Accent 6" w:uiPriority="47"/>
-    <w:lsdException w:name="Grid Table 3 Accent 6" w:uiPriority="48"/>
-    <w:lsdException w:name="Grid Table 4 Accent 6" w:uiPriority="49"/>
-    <w:lsdException w:name="Grid Table 5 Dark Accent 6" w:uiPriority="50"/>
-    <w:lsdException w:name="Grid Table 6 Colorful Accent 6" w:uiPriority="51"/>
-    <w:lsdException w:name="Grid Table 7 Colorful Accent 6" w:uiPriority="52"/>
-    <w:lsdException w:name="List Table 1 Light" w:uiPriority="46"/>
-    <w:lsdException w:name="List Table 2" w:uiPriority="47"/>
-    <w:lsdException w:name="List Table 3" w:uiPriority="48"/>
-    <w:lsdException w:name="List Table 4" w:uiPriority="49"/>
-    <w:lsdException w:name="List Table 5 Dark" w:uiPriority="50"/>
-    <w:lsdException w:name="List Table 6 Colorful" w:uiPriority="51"/>
-    <w:lsdException w:name="List Table 7 Colorful" w:uiPriority="52"/>
-    <w:lsdException w:name="List Table 1 Light Accent 1" w:uiPriority="46"/>
-    <w:lsdException w:name="List Table 2 Accent 1" w:uiPriority="47"/>
-    <w:lsdException w:name="List Table 3 Accent 1" w:uiPriority="48"/>
-    <w:lsdException w:name="List Table 4 Accent 1" w:uiPriority="49"/>
-    <w:lsdException w:name="List Table 5 Dark Accent 1" w:uiPriority="50"/>
-    <w:lsdException w:name="List Table 6 Colorful Accent 1" w:uiPriority="51"/>
-    <w:lsdException w:name="List Table 7 Colorful Accent 1" w:uiPriority="52"/>
-    <w:lsdException w:name="List Table 1 Light Accent 2" w:uiPriority="46"/>
-    <w:lsdException w:name="List Table 2 Accent 2" w:uiPriority="47"/>
-    <w:lsdException w:name="List Table 3 Accent 2" w:uiPriority="48"/>
-    <w:lsdException w:name="List Table 4 Accent 2" w:uiPriority="49"/>
-    <w:lsdException w:name="List Table 5 Dark Accent 2" w:uiPriority="50"/>
-    <w:lsdException w:name="List Table 6 Colorful Accent 2" w:uiPriority="51"/>
-    <w:lsdException w:name="List Table 7 Colorful Accent 2" w:uiPriority="52"/>
-    <w:lsdException w:name="List Table 1 Light Accent 3" w:uiPriority="46"/>
-    <w:lsdException w:name="List Table 2 Accent 3" w:uiPriority="47"/>
-    <w:lsdException w:name="List Table 3 Accent 3" w:uiPriority="48"/>
-    <w:lsdException w:name="List Table 4 Accent 3" w:uiPriority="49"/>
-    <w:lsdException w:name="List Table 5 Dark Accent 3" w:uiPriority="50"/>
-    <w:lsdException w:name="List Table 6 Colorful Accent 3" w:uiPriority="51"/>
-    <w:lsdException w:name="List Table 7 Colorful Accent 3" w:uiPriority="52"/>
-    <w:lsdException w:name="List Table 1 Light Accent 4" w:uiPriority="46"/>
-    <w:lsdException w:name="List Table 2 Accent 4" w:uiPriority="47"/>
-    <w:lsdException w:name="List Table 3 Accent 4" w:uiPriority="48"/>
-    <w:lsdException w:name="List Table 4 Accent 4" w:uiPriority="49"/>
-    <w:lsdException w:name="List Table 5 Dark Accent 4" w:uiPriority="50"/>
-    <w:lsdException w:name="List Table 6 Colorful Accent 4" w:uiPriority="51"/>
-    <w:lsdException w:name="List Table 7 Colorful Accent 4" w:uiPriority="52"/>
-    <w:lsdException w:name="List Table 1 Light Accent 5" w:uiPriority="46"/>
-    <w:lsdException w:name="List Table 2 Accent 5" w:uiPriority="47"/>
-    <w:lsdException w:name="List Table 3 Accent 5" w:uiPriority="48"/>
-    <w:lsdException w:name="List Table 4 Accent 5" w:uiPriority="49"/>
-    <w:lsdException w:name="List Table 5 Dark Accent 5" w:uiPriority="50"/>
-    <w:lsdException w:name="List Table 6 Colorful Accent 5" w:uiPriority="51"/>
-    <w:lsdException w:name="List Table 7 Colorful Accent 5" w:uiPriority="52"/>
-    <w:lsdException w:name="List Table 1 Light Accent 6" w:uiPriority="46"/>
-    <w:lsdException w:name="List Table 2 Accent 6" w:uiPriority="47"/>
-    <w:lsdException w:name="List Table 3 Accent 6" w:uiPriority="48"/>
-    <w:lsdException w:name="List Table 4 Accent 6" w:uiPriority="49"/>
-    <w:lsdException w:name="List Table 5 Dark Accent 6" w:uiPriority="50"/>
-    <w:lsdException w:name="List Table 6 Colorful Accent 6" w:uiPriority="51"/>
-    <w:lsdException w:name="List Table 7 Colorful Accent 6" w:uiPriority="52"/>
-    <w:lsdException w:name="Mention" w:semiHidden="1" w:unhideWhenUsed="1"/>
-    <w:lsdException w:name="Smart Hyperlink" w:semiHidden="1" w:unhideWhenUsed="1"/>
-    <w:lsdException w:name="Hashtag" w:semiHidden="1" w:unhideWhenUsed="1"/>
-    <w:lsdException w:name="Unresolved Mention" w:semiHidden="1" w:unhideWhenUsed="1"/>
+  <w:latentStyles w:defLockedState="0" w:defUIPriority="99" w:defSemiHidden="1" w:defUnhideWhenUsed="1" w:defQFormat="0" w:count="267">
+    <w:lsdException w:name="Normal" w:semiHidden="0" w:uiPriority="0" w:unhideWhenUsed="0" w:qFormat="1"/>
+    <w:lsdException w:name="heading 1" w:semiHidden="0" w:uiPriority="9" w:unhideWhenUsed="0" w:qFormat="1"/>
+    <w:lsdException w:name="heading 2" w:uiPriority="9" w:qFormat="1"/>
+    <w:lsdException w:name="heading 3" w:uiPriority="9" w:qFormat="1"/>
+    <w:lsdException w:name="heading 4" w:uiPriority="9" w:qFormat="1"/>
+    <w:lsdException w:name="heading 5" w:uiPriority="9" w:qFormat="1"/>
+    <w:lsdException w:name="heading 6" w:uiPriority="9" w:qFormat="1"/>
+    <w:lsdException w:name="heading 7" w:uiPriority="9" w:qFormat="1"/>
+    <w:lsdException w:name="heading 8" w:uiPriority="9" w:qFormat="1"/>
+    <w:lsdException w:name="heading 9" w:uiPriority="9" w:qFormat="1"/>
+    <w:lsdException w:name="toc 1" w:uiPriority="39"/>
+    <w:lsdException w:name="toc 2" w:uiPriority="39"/>
+    <w:lsdException w:name="toc 3" w:uiPriority="39"/>
+    <w:lsdException w:name="toc 4" w:uiPriority="39"/>
+    <w:lsdException w:name="toc 5" w:uiPriority="39"/>
+    <w:lsdException w:name="toc 6" w:uiPriority="39"/>
+    <w:lsdException w:name="toc 7" w:uiPriority="39"/>
+    <w:lsdException w:name="toc 8" w:uiPriority="39"/>
+    <w:lsdException w:name="toc 9" w:uiPriority="39"/>
+    <w:lsdException w:name="caption" w:uiPriority="35" w:qFormat="1"/>
+    <w:lsdException w:name="Title" w:semiHidden="0" w:uiPriority="10" w:unhideWhenUsed="0" w:qFormat="1"/>
+    <w:lsdException w:name="Default Paragraph Font" w:uiPriority="1"/>
+    <w:lsdException w:name="Subtitle" w:semiHidden="0" w:uiPriority="11" w:unhideWhenUsed="0" w:qFormat="1"/>
+    <w:lsdException w:name="Strong" w:semiHidden="0" w:uiPriority="22" w:unhideWhenUsed="0" w:qFormat="1"/>
+    <w:lsdException w:name="Emphasis" w:semiHidden="0" w:uiPriority="20" w:unhideWhenUsed="0" w:qFormat="1"/>
+    <w:lsdException w:name="Table Grid" w:semiHidden="0" w:uiPriority="59" w:unhideWhenUsed="0"/>
+    <w:lsdException w:name="Placeholder Text" w:unhideWhenUsed="0"/>
+    <w:lsdException w:name="No Spacing" w:semiHidden="0" w:uiPriority="1" w:unhideWhenUsed="0" w:qFormat="1"/>
+    <w:lsdException w:name="Light Shading" w:semiHidden="0" w:uiPriority="60" w:unhideWhenUsed="0"/>
+    <w:lsdException w:name="Light List" w:semiHidden="0" w:uiPriority="61" w:unhideWhenUsed="0"/>
+    <w:lsdException w:name="Light Grid" w:semiHidden="0" w:uiPriority="62" w:unhideWhenUsed="0"/>
+    <w:lsdException w:name="Medium Shading 1" w:semiHidden="0" w:uiPriority="63" w:unhideWhenUsed="0"/>
+    <w:lsdException w:name="Medium Shading 2" w:semiHidden="0" w:uiPriority="64" w:unhideWhenUsed="0"/>
+    <w:lsdException w:name="Medium List 1" w:semiHidden="0" w:uiPriority="65" w:unhideWhenUsed="0"/>
+    <w:lsdException w:name="Medium List 2" w:semiHidden="0" w:uiPriority="66" w:unhideWhenUsed="0"/>
+    <w:lsdException w:name="Medium Grid 1" w:semiHidden="0" w:uiPriority="67" w:unhideWhenUsed="0"/>
+    <w:lsdException w:name="Medium Grid 2" w:semiHidden="0" w:uiPriority="68" w:unhideWhenUsed="0"/>
+    <w:lsdException w:name="Medium Grid 3" w:semiHidden="0" w:uiPriority="69" w:unhideWhenUsed="0"/>
+    <w:lsdException w:name="Dark List" w:semiHidden="0" w:uiPriority="70" w:unhideWhenUsed="0"/>
+    <w:lsdException w:name="Colorful Shading" w:semiHidden="0" w:uiPriority="71" w:unhideWhenUsed="0"/>
+    <w:lsdException w:name="Colorful List" w:semiHidden="0" w:uiPriority="72" w:unhideWhenUsed="0"/>
+    <w:lsdException w:name="Colorful Grid" w:semiHidden="0" w:uiPriority="73" w:unhideWhenUsed="0"/>
+    <w:lsdException w:name="Light Shading Accent 1" w:semiHidden="0" w:uiPriority="60" w:unhideWhenUsed="0"/>
+    <w:lsdException w:name="Light List Accent 1" w:semiHidden="0" w:uiPriority="61" w:unhideWhenUsed="0"/>
+    <w:lsdException w:name="Light Grid Accent 1" w:semiHidden="0" w:uiPriority="62" w:unhideWhenUsed="0"/>
+    <w:lsdException w:name="Medium Shading 1 Accent 1" w:semiHidden="0" w:uiPriority="63" w:unhideWhenUsed="0"/>
+    <w:lsdException w:name="Medium Shading 2 Accent 1" w:semiHidden="0" w:uiPriority="64" w:unhideWhenUsed="0"/>
+    <w:lsdException w:name="Medium List 1 Accent 1" w:semiHidden="0" w:uiPriority="65" w:unhideWhenUsed="0"/>
+    <w:lsdException w:name="Revision" w:unhideWhenUsed="0"/>
+    <w:lsdException w:name="List Paragraph" w:semiHidden="0" w:uiPriority="34" w:unhideWhenUsed="0" w:qFormat="1"/>
+    <w:lsdException w:name="Quote" w:semiHidden="0" w:uiPriority="29" w:unhideWhenUsed="0" w:qFormat="1"/>
+    <w:lsdException w:name="Intense Quote" w:semiHidden="0" w:uiPriority="30" w:unhideWhenUsed="0" w:qFormat="1"/>
+    <w:lsdException w:name="Medium List 2 Accent 1" w:semiHidden="0" w:uiPriority="66" w:unhideWhenUsed="0"/>
+    <w:lsdException w:name="Medium Grid 1 Accent 1" w:semiHidden="0" w:uiPriority="67" w:unhideWhenUsed="0"/>
+    <w:lsdException w:name="Medium Grid 2 Accent 1" w:semiHidden="0" w:uiPriority="68" w:unhideWhenUsed="0"/>
+    <w:lsdException w:name="Medium Grid 3 Accent 1" w:semiHidden="0" w:uiPriority="69" w:unhideWhenUsed="0"/>
+    <w:lsdException w:name="Dark List Accent 1" w:semiHidden="0" w:uiPriority="70" w:unhideWhenUsed="0"/>
+    <w:lsdException w:name="Colorful Shading Accent 1" w:semiHidden="0" w:uiPriority="71" w:unhideWhenUsed="0"/>
+    <w:lsdException w:name="Colorful List Accent 1" w:semiHidden="0" w:uiPriority="72" w:unhideWhenUsed="0"/>
+    <w:lsdException w:name="Colorful Grid Accent 1" w:semiHidden="0" w:uiPriority="73" w:unhideWhenUsed="0"/>
+    <w:lsdException w:name="Light Shading Accent 2" w:semiHidden="0" w:uiPriority="60" w:unhideWhenUsed="0"/>
+    <w:lsdException w:name="Light List Accent 2" w:semiHidden="0" w:uiPriority="61" w:unhideWhenUsed="0"/>
+    <w:lsdException w:name="Light Grid Accent 2" w:semiHidden="0" w:uiPriority="62" w:unhideWhenUsed="0"/>
+    <w:lsdException w:name="Medium Shading 1 Accent 2" w:semiHidden="0" w:uiPriority="63" w:unhideWhenUsed="0"/>
+    <w:lsdException w:name="Medium Shading 2 Accent 2" w:semiHidden="0" w:uiPriority="64" w:unhideWhenUsed="0"/>
+    <w:lsdException w:name="Medium List 1 Accent 2" w:semiHidden="0" w:uiPriority="65" w:unhideWhenUsed="0"/>
+    <w:lsdException w:name="Medium List 2 Accent 2" w:semiHidden="0" w:uiPriority="66" w:unhideWhenUsed="0"/>
+    <w:lsdException w:name="Medium Grid 1 Accent 2" w:semiHidden="0" w:uiPriority="67" w:unhideWhenUsed="0"/>
+    <w:lsdException w:name="Medium Grid 2 Accent 2" w:semiHidden="0" w:uiPriority="68" w:unhideWhenUsed="0"/>
+    <w:lsdException w:name="Medium Grid 3 Accent 2" w:semiHidden="0" w:uiPriority="69" w:unhideWhenUsed="0"/>
+    <w:lsdException w:name="Dark List Accent 2" w:semiHidden="0" w:uiPriority="70" w:unhideWhenUsed="0"/>
+    <w:lsdException w:name="Colorful Shading Accent 2" w:semiHidden="0" w:uiPriority="71" w:unhideWhenUsed="0"/>
+    <w:lsdException w:name="Colorful List Accent 2" w:semiHidden="0" w:uiPriority="72" w:unhideWhenUsed="0"/>
+    <w:lsdException w:name="Colorful Grid Accent 2" w:semiHidden="0" w:uiPriority="73" w:unhideWhenUsed="0"/>
+    <w:lsdException w:name="Light Shading Accent 3" w:semiHidden="0" w:uiPriority="60" w:unhideWhenUsed="0"/>
+    <w:lsdException w:name="Light List Accent 3" w:semiHidden="0" w:uiPriority="61" w:unhideWhenUsed="0"/>
+    <w:lsdException w:name="Light Grid Accent 3" w:semiHidden="0" w:uiPriority="62" w:unhideWhenUsed="0"/>
+    <w:lsdException w:name="Medium Shading 1 Accent 3" w:semiHidden="0" w:uiPriority="63" w:unhideWhenUsed="0"/>
+    <w:lsdException w:name="Medium Shading 2 Accent 3" w:semiHidden="0" w:uiPriority="64" w:unhideWhenUsed="0"/>
+    <w:lsdException w:name="Medium List 1 Accent 3" w:semiHidden="0" w:uiPriority="65" w:unhideWhenUsed="0"/>
+    <w:lsdException w:name="Medium List 2 Accent 3" w:semiHidden="0" w:uiPriority="66" w:unhideWhenUsed="0"/>
+    <w:lsdException w:name="Medium Grid 1 Accent 3" w:semiHidden="0" w:uiPriority="67" w:unhideWhenUsed="0"/>
+    <w:lsdException w:name="Medium Grid 2 Accent 3" w:semiHidden="0" w:uiPriority="68" w:unhideWhenUsed="0"/>
+    <w:lsdException w:name="Medium Grid 3 Accent 3" w:semiHidden="0" w:uiPriority="69" w:unhideWhenUsed="0"/>
+    <w:lsdException w:name="Dark List Accent 3" w:semiHidden="0" w:uiPriority="70" w:unhideWhenUsed="0"/>
+    <w:lsdException w:name="Colorful Shading Accent 3" w:semiHidden="0" w:uiPriority="71" w:unhideWhenUsed="0"/>
+    <w:lsdException w:name="Colorful List Accent 3" w:semiHidden="0" w:uiPriority="72" w:unhideWhenUsed="0"/>
+    <w:lsdException w:name="Colorful Grid Accent 3" w:semiHidden="0" w:uiPriority="73" w:unhideWhenUsed="0"/>
+    <w:lsdException w:name="Light Shading Accent 4" w:semiHidden="0" w:uiPriority="60" w:unhideWhenUsed="0"/>
+    <w:lsdException w:name="Light List Accent 4" w:semiHidden="0" w:uiPriority="61" w:unhideWhenUsed="0"/>
+    <w:lsdException w:name="Light Grid Accent 4" w:semiHidden="0" w:uiPriority="62" w:unhideWhenUsed="0"/>
+    <w:lsdException w:name="Medium Shading 1 Accent 4" w:semiHidden="0" w:uiPriority="63" w:unhideWhenUsed="0"/>
+    <w:lsdException w:name="Medium Shading 2 Accent 4" w:semiHidden="0" w:uiPriority="64" w:unhideWhenUsed="0"/>
+    <w:lsdException w:name="Medium List 1 Accent 4" w:semiHidden="0" w:uiPriority="65" w:unhideWhenUsed="0"/>
+    <w:lsdException w:name="Medium List 2 Accent 4" w:semiHidden="0" w:uiPriority="66" w:unhideWhenUsed="0"/>
+    <w:lsdException w:name="Medium Grid 1 Accent 4" w:semiHidden="0" w:uiPriority="67" w:unhideWhenUsed="0"/>
+    <w:lsdException w:name="Medium Grid 2 Accent 4" w:semiHidden="0" w:uiPriority="68" w:unhideWhenUsed="0"/>
+    <w:lsdException w:name="Medium Grid 3 Accent 4" w:semiHidden="0" w:uiPriority="69" w:unhideWhenUsed="0"/>
+    <w:lsdException w:name="Dark List Accent 4" w:semiHidden="0" w:uiPriority="70" w:unhideWhenUsed="0"/>
+    <w:lsdException w:name="Colorful Shading Accent 4" w:semiHidden="0" w:uiPriority="71" w:unhideWhenUsed="0"/>
+    <w:lsdException w:name="Colorful List Accent 4" w:semiHidden="0" w:uiPriority="72" w:unhideWhenUsed="0"/>
+    <w:lsdException w:name="Colorful Grid Accent 4" w:semiHidden="0" w:uiPriority="73" w:unhideWhenUsed="0"/>
+    <w:lsdException w:name="Light Shading Accent 5" w:semiHidden="0" w:uiPriority="60" w:unhideWhenUsed="0"/>
+    <w:lsdException w:name="Light List Accent 5" w:semiHidden="0" w:uiPriority="61" w:unhideWhenUsed="0"/>
+    <w:lsdException w:name="Light Grid Accent 5" w:semiHidden="0" w:uiPriority="62" w:unhideWhenUsed="0"/>
+    <w:lsdException w:name="Medium Shading 1 Accent 5" w:semiHidden="0" w:uiPriority="63" w:unhideWhenUsed="0"/>
+    <w:lsdException w:name="Medium Shading 2 Accent 5" w:semiHidden="0" w:uiPriority="64" w:unhideWhenUsed="0"/>
+    <w:lsdException w:name="Medium List 1 Accent 5" w:semiHidden="0" w:uiPriority="65" w:unhideWhenUsed="0"/>
+    <w:lsdException w:name="Medium List 2 Accent 5" w:semiHidden="0" w:uiPriority="66" w:unhideWhenUsed="0"/>
+    <w:lsdException w:name="Medium Grid 1 Accent 5" w:semiHidden="0" w:uiPriority="67" w:unhideWhenUsed="0"/>
+    <w:lsdException w:name="Medium Grid 2 Accent 5" w:semiHidden="0" w:uiPriority="68" w:unhideWhenUsed="0"/>
+    <w:lsdException w:name="Medium Grid 3 Accent 5" w:semiHidden="0" w:uiPriority="69" w:unhideWhenUsed="0"/>
+    <w:lsdException w:name="Dark List Accent 5" w:semiHidden="0" w:uiPriority="70" w:unhideWhenUsed="0"/>
+    <w:lsdException w:name="Colorful Shading Accent 5" w:semiHidden="0" w:uiPriority="71" w:unhideWhenUsed="0"/>
+    <w:lsdException w:name="Colorful List Accent 5" w:semiHidden="0" w:uiPriority="72" w:unhideWhenUsed="0"/>
+    <w:lsdException w:name="Colorful Grid Accent 5" w:semiHidden="0" w:uiPriority="73" w:unhideWhenUsed="0"/>
+    <w:lsdException w:name="Light Shading Accent 6" w:semiHidden="0" w:uiPriority="60" w:unhideWhenUsed="0"/>
+    <w:lsdException w:name="Light List Accent 6" w:semiHidden="0" w:uiPriority="61" w:unhideWhenUsed="0"/>
+    <w:lsdException w:name="Light Grid Accent 6" w:semiHidden="0" w:uiPriority="62" w:unhideWhenUsed="0"/>
+    <w:lsdException w:name="Medium Shading 1 Accent 6" w:semiHidden="0" w:uiPriority="63" w:unhideWhenUsed="0"/>
+    <w:lsdException w:name="Medium Shading 2 Accent 6" w:semiHidden="0" w:uiPriority="64" w:unhideWhenUsed="0"/>
+    <w:lsdException w:name="Medium List 1 Accent 6" w:semiHidden="0" w:uiPriority="65" w:unhideWhenUsed="0"/>
+    <w:lsdException w:name="Medium List 2 Accent 6" w:semiHidden="0" w:uiPriority="66" w:unhideWhenUsed="0"/>
+    <w:lsdException w:name="Medium Grid 1 Accent 6" w:semiHidden="0" w:uiPriority="67" w:unhideWhenUsed="0"/>
+    <w:lsdException w:name="Medium Grid 2 Accent 6" w:semiHidden="0" w:uiPriority="68" w:unhideWhenUsed="0"/>
+    <w:lsdException w:name="Medium Grid 3 Accent 6" w:semiHidden="0" w:uiPriority="69" w:unhideWhenUsed="0"/>
+    <w:lsdException w:name="Dark List Accent 6" w:semiHidden="0" w:uiPriority="70" w:unhideWhenUsed="0"/>
+    <w:lsdException w:name="Colorful Shading Accent 6" w:semiHidden="0" w:uiPriority="71" w:unhideWhenUsed="0"/>
+    <w:lsdException w:name="Colorful List Accent 6" w:semiHidden="0" w:uiPriority="72" w:unhideWhenUsed="0"/>
+    <w:lsdException w:name="Colorful Grid Accent 6" w:semiHidden="0" w:uiPriority="73" w:unhideWhenUsed="0"/>
+    <w:lsdException w:name="Subtle Emphasis" w:semiHidden="0" w:uiPriority="19" w:unhideWhenUsed="0" w:qFormat="1"/>
+    <w:lsdException w:name="Intense Emphasis" w:semiHidden="0" w:uiPriority="21" w:unhideWhenUsed="0" w:qFormat="1"/>
+    <w:lsdException w:name="Subtle Reference" w:semiHidden="0" w:uiPriority="31" w:unhideWhenUsed="0" w:qFormat="1"/>
+    <w:lsdException w:name="Intense Reference" w:semiHidden="0" w:uiPriority="32" w:unhideWhenUsed="0" w:qFormat="1"/>
+    <w:lsdException w:name="Book Title" w:semiHidden="0" w:uiPriority="33" w:unhideWhenUsed="0" w:qFormat="1"/>
+    <w:lsdException w:name="Bibliography" w:uiPriority="37"/>
+    <w:lsdException w:name="TOC Heading" w:uiPriority="39" w:qFormat="1"/>
   </w:latentStyles>
   <w:style w:type="paragraph" w:default="1" w:styleId="Normal">
     <w:name w:val="Normal"/>
@@ -5194,7 +5170,6 @@
   <w:style w:type="character" w:default="1" w:styleId="DefaultParagraphFont">
     <w:name w:val="Default Paragraph Font"/>
     <w:uiPriority w:val="1"/>
-    <w:semiHidden/>
     <w:unhideWhenUsed/>
   </w:style>
   <w:style w:type="table" w:default="1" w:styleId="TableNormal">
@@ -5202,6 +5177,7 @@
     <w:uiPriority w:val="99"/>
     <w:semiHidden/>
     <w:unhideWhenUsed/>
+    <w:qFormat/>
     <w:tblPr>
       <w:tblInd w:w="0" w:type="dxa"/>
       <w:tblCellMar>
@@ -5313,7 +5289,7 @@
 </file>
 
 <file path=word/glossary/document.xml><?xml version="1.0" encoding="utf-8"?>
-<w:glossaryDocument xmlns:wpc="http://schemas.microsoft.com/office/word/2010/wordprocessingCanvas" xmlns:cx="http://schemas.microsoft.com/office/drawing/2014/chartex" xmlns:cx1="http://schemas.microsoft.com/office/drawing/2015/9/8/chartex" xmlns:cx2="http://schemas.microsoft.com/office/drawing/2015/10/21/chartex" xmlns:cx3="http://schemas.microsoft.com/office/drawing/2016/5/9/chartex" xmlns:cx4="http://schemas.microsoft.com/office/drawing/2016/5/10/chartex" xmlns:cx5="http://schemas.microsoft.com/office/drawing/2016/5/11/chartex" xmlns:cx6="http://schemas.microsoft.com/office/drawing/2016/5/12/chartex" xmlns:cx7="http://schemas.microsoft.com/office/drawing/2016/5/13/chartex" xmlns:cx8="http://schemas.microsoft.com/office/drawing/2016/5/14/chartex" xmlns:mc="http://schemas.openxmlformats.org/markup-compatibility/2006" xmlns:aink="http://schemas.microsoft.com/office/drawing/2016/ink" xmlns:am3d="http://schemas.microsoft.com/office/drawing/2017/model3d" xmlns:o="urn:schemas-microsoft-com:office:office" xmlns:r="http://schemas.openxmlformats.org/officeDocument/2006/relationships" xmlns:m="http://schemas.openxmlformats.org/officeDocument/2006/math" xmlns:v="urn:schemas-microsoft-com:vml" xmlns:wp14="http://schemas.microsoft.com/office/word/2010/wordprocessingDrawing" xmlns:wp="http://schemas.openxmlformats.org/drawingml/2006/wordprocessingDrawing" xmlns:w10="urn:schemas-microsoft-com:office:word" xmlns:w="http://schemas.openxmlformats.org/wordprocessingml/2006/main" xmlns:w14="http://schemas.microsoft.com/office/word/2010/wordml" xmlns:w15="http://schemas.microsoft.com/office/word/2012/wordml" xmlns:w16cid="http://schemas.microsoft.com/office/word/2016/wordml/cid" xmlns:w16se="http://schemas.microsoft.com/office/word/2015/wordml/symex" xmlns:wpg="http://schemas.microsoft.com/office/word/2010/wordprocessingGroup" xmlns:wpi="http://schemas.microsoft.com/office/word/2010/wordprocessingInk" xmlns:wne="http://schemas.microsoft.com/office/word/2006/wordml" xmlns:wps="http://schemas.microsoft.com/office/word/2010/wordprocessingShape" mc:Ignorable="w14 w15 w16se w16cid wp14">
+<w:glossaryDocument xmlns:ve="http://schemas.openxmlformats.org/markup-compatibility/2006" xmlns:o="urn:schemas-microsoft-com:office:office" xmlns:r="http://schemas.openxmlformats.org/officeDocument/2006/relationships" xmlns:m="http://schemas.openxmlformats.org/officeDocument/2006/math" xmlns:v="urn:schemas-microsoft-com:vml" xmlns:wp="http://schemas.openxmlformats.org/drawingml/2006/wordprocessingDrawing" xmlns:w10="urn:schemas-microsoft-com:office:word" xmlns:w="http://schemas.openxmlformats.org/wordprocessingml/2006/main" xmlns:wne="http://schemas.microsoft.com/office/word/2006/wordml">
   <w:docParts>
     <w:docPart>
       <w:docPartPr>
@@ -5398,13 +5374,13 @@
 </file>
 
 <file path=word/glossary/fontTable.xml><?xml version="1.0" encoding="utf-8"?>
-<w:fonts xmlns:mc="http://schemas.openxmlformats.org/markup-compatibility/2006" xmlns:r="http://schemas.openxmlformats.org/officeDocument/2006/relationships" xmlns:w="http://schemas.openxmlformats.org/wordprocessingml/2006/main" xmlns:w14="http://schemas.microsoft.com/office/word/2010/wordml" xmlns:w15="http://schemas.microsoft.com/office/word/2012/wordml" xmlns:w16cid="http://schemas.microsoft.com/office/word/2016/wordml/cid" xmlns:w16se="http://schemas.microsoft.com/office/word/2015/wordml/symex" mc:Ignorable="w14 w15 w16se w16cid">
+<w:fonts xmlns:r="http://schemas.openxmlformats.org/officeDocument/2006/relationships" xmlns:w="http://schemas.openxmlformats.org/wordprocessingml/2006/main">
   <w:font w:name="Times New Roman">
     <w:panose1 w:val="02020603050405020304"/>
     <w:charset w:val="00"/>
     <w:family w:val="roman"/>
     <w:pitch w:val="variable"/>
-    <w:sig w:usb0="E0002EFF" w:usb1="C000785B" w:usb2="00000009" w:usb3="00000000" w:csb0="000001FF" w:csb1="00000000"/>
+    <w:sig w:usb0="E0002AFF" w:usb1="C0007841" w:usb2="00000009" w:usb3="00000000" w:csb0="000001FF" w:csb1="00000000"/>
   </w:font>
   <w:font w:name="Symbol">
     <w:panose1 w:val="05050102010706020507"/>
@@ -5418,7 +5394,7 @@
     <w:charset w:val="00"/>
     <w:family w:val="modern"/>
     <w:pitch w:val="fixed"/>
-    <w:sig w:usb0="E0002EFF" w:usb1="C0007843" w:usb2="00000009" w:usb3="00000000" w:csb0="000001FF" w:csb1="00000000"/>
+    <w:sig w:usb0="E0002AFF" w:usb1="C0007843" w:usb2="00000009" w:usb3="00000000" w:csb0="000001FF" w:csb1="00000000"/>
   </w:font>
   <w:font w:name="Wingdings">
     <w:panose1 w:val="05000000000000000000"/>
@@ -5432,7 +5408,7 @@
     <w:charset w:val="00"/>
     <w:family w:val="roman"/>
     <w:pitch w:val="variable"/>
-    <w:sig w:usb0="E00006FF" w:usb1="400004FF" w:usb2="00000000" w:usb3="00000000" w:csb0="0000019F" w:csb1="00000000"/>
+    <w:sig w:usb0="E00002FF" w:usb1="400004FF" w:usb2="00000000" w:usb3="00000000" w:csb0="0000019F" w:csb1="00000000"/>
   </w:font>
   <w:font w:name="MS Mincho">
     <w:altName w:val="ＭＳ 明朝"/>
@@ -5440,21 +5416,22 @@
     <w:charset w:val="80"/>
     <w:family w:val="modern"/>
     <w:pitch w:val="fixed"/>
-    <w:sig w:usb0="E00002FF" w:usb1="6AC7FDFB" w:usb2="08000012" w:usb3="00000000" w:csb0="0002009F" w:csb1="00000000"/>
+    <w:sig w:usb0="E00002FF" w:usb1="6AC7FDFB" w:usb2="00000012" w:usb3="00000000" w:csb0="0002009F" w:csb1="00000000"/>
   </w:font>
   <w:font w:name="Tahoma">
     <w:panose1 w:val="020B0604030504040204"/>
     <w:charset w:val="00"/>
     <w:family w:val="swiss"/>
+    <w:notTrueType/>
     <w:pitch w:val="variable"/>
-    <w:sig w:usb0="E1002EFF" w:usb1="C000605B" w:usb2="00000029" w:usb3="00000000" w:csb0="000101FF" w:csb1="00000000"/>
+    <w:sig w:usb0="00000003" w:usb1="00000000" w:usb2="00000000" w:usb3="00000000" w:csb0="00000001" w:csb1="00000000"/>
   </w:font>
   <w:font w:name="Times">
     <w:panose1 w:val="02020603050405020304"/>
     <w:charset w:val="00"/>
     <w:family w:val="roman"/>
     <w:pitch w:val="variable"/>
-    <w:sig w:usb0="E0002EFF" w:usb1="C000785B" w:usb2="00000009" w:usb3="00000000" w:csb0="000001FF" w:csb1="00000000"/>
+    <w:sig w:usb0="E0002AFF" w:usb1="C0007841" w:usb2="00000009" w:usb3="00000000" w:csb0="000001FF" w:csb1="00000000"/>
   </w:font>
   <w:font w:name="MS Gothic">
     <w:altName w:val="ＭＳ ゴシック"/>
@@ -5462,54 +5439,32 @@
     <w:charset w:val="80"/>
     <w:family w:val="modern"/>
     <w:pitch w:val="fixed"/>
-    <w:sig w:usb0="E00002FF" w:usb1="6AC7FDFB" w:usb2="08000012" w:usb3="00000000" w:csb0="0002009F" w:csb1="00000000"/>
+    <w:sig w:usb0="E00002FF" w:usb1="6AC7FDFB" w:usb2="00000012" w:usb3="00000000" w:csb0="0002009F" w:csb1="00000000"/>
   </w:font>
   <w:font w:name="Calibri">
     <w:panose1 w:val="020F0502020204030204"/>
     <w:charset w:val="00"/>
     <w:family w:val="swiss"/>
     <w:pitch w:val="variable"/>
-    <w:sig w:usb0="E0002AFF" w:usb1="C000247B" w:usb2="00000009" w:usb3="00000000" w:csb0="000001FF" w:csb1="00000000"/>
-  </w:font>
-  <w:font w:name="Yu Mincho">
-    <w:altName w:val="游明朝"/>
-    <w:charset w:val="80"/>
-    <w:family w:val="roman"/>
-    <w:pitch w:val="variable"/>
-    <w:sig w:usb0="800002E7" w:usb1="2AC7FCFF" w:usb2="00000012" w:usb3="00000000" w:csb0="0002009F" w:csb1="00000000"/>
-  </w:font>
-  <w:font w:name="Yu Gothic Light">
-    <w:altName w:val="游ゴシック Light"/>
-    <w:panose1 w:val="020B0300000000000000"/>
-    <w:charset w:val="80"/>
-    <w:family w:val="swiss"/>
-    <w:pitch w:val="variable"/>
-    <w:sig w:usb0="E00002FF" w:usb1="2AC7FDFF" w:usb2="00000016" w:usb3="00000000" w:csb0="0002009F" w:csb1="00000000"/>
-  </w:font>
-  <w:font w:name="Calibri Light">
-    <w:panose1 w:val="020F0302020204030204"/>
-    <w:charset w:val="00"/>
-    <w:family w:val="swiss"/>
-    <w:pitch w:val="variable"/>
-    <w:sig w:usb0="E0002AFF" w:usb1="C000247B" w:usb2="00000009" w:usb3="00000000" w:csb0="000001FF" w:csb1="00000000"/>
+    <w:sig w:usb0="E10002FF" w:usb1="4000ACFF" w:usb2="00000009" w:usb3="00000000" w:csb0="0000019F" w:csb1="00000000"/>
   </w:font>
 </w:fonts>
 </file>
 
 <file path=word/glossary/settings.xml><?xml version="1.0" encoding="utf-8"?>
-<w:settings xmlns:mc="http://schemas.openxmlformats.org/markup-compatibility/2006" xmlns:o="urn:schemas-microsoft-com:office:office" xmlns:r="http://schemas.openxmlformats.org/officeDocument/2006/relationships" xmlns:m="http://schemas.openxmlformats.org/officeDocument/2006/math" xmlns:v="urn:schemas-microsoft-com:vml" xmlns:w10="urn:schemas-microsoft-com:office:word" xmlns:w="http://schemas.openxmlformats.org/wordprocessingml/2006/main" xmlns:w14="http://schemas.microsoft.com/office/word/2010/wordml" xmlns:w15="http://schemas.microsoft.com/office/word/2012/wordml" xmlns:w16cid="http://schemas.microsoft.com/office/word/2016/wordml/cid" xmlns:w16se="http://schemas.microsoft.com/office/word/2015/wordml/symex" xmlns:sl="http://schemas.openxmlformats.org/schemaLibrary/2006/main" mc:Ignorable="w14 w15 w16se w16cid">
+<w:settings xmlns:o="urn:schemas-microsoft-com:office:office" xmlns:r="http://schemas.openxmlformats.org/officeDocument/2006/relationships" xmlns:m="http://schemas.openxmlformats.org/officeDocument/2006/math" xmlns:v="urn:schemas-microsoft-com:vml" xmlns:w10="urn:schemas-microsoft-com:office:word" xmlns:w="http://schemas.openxmlformats.org/wordprocessingml/2006/main" xmlns:sl="http://schemas.openxmlformats.org/schemaLibrary/2006/main">
   <w:view w:val="normal"/>
   <w:defaultTabStop w:val="720"/>
   <w:characterSpacingControl w:val="doNotCompress"/>
   <w:compat>
     <w:useFELayout/>
-    <w:compatSetting w:name="compatibilityMode" w:uri="http://schemas.microsoft.com/office/word" w:val="12"/>
   </w:compat>
   <w:rsids>
     <w:rsidRoot w:val="00BC0EC2"/>
     <w:rsid w:val="0008204F"/>
     <w:rsid w:val="00195C16"/>
     <w:rsid w:val="004C0356"/>
+    <w:rsid w:val="006A0D8A"/>
     <w:rsid w:val="00BC0EC2"/>
     <w:rsid w:val="00E43365"/>
     <w:rsid w:val="00E773B0"/>
@@ -5527,7 +5482,7 @@
     <m:intLim m:val="subSup"/>
     <m:naryLim m:val="undOvr"/>
   </m:mathPr>
-  <w:themeFontLang w:val="en-US" w:eastAsia="ja-JP"/>
+  <w:themeFontLang w:val="en-US"/>
   <w:clrSchemeMapping w:bg1="light1" w:t1="dark1" w:bg2="light2" w:t2="dark2" w:accent1="accent1" w:accent2="accent2" w:accent3="accent3" w:accent4="accent4" w:accent5="accent5" w:accent6="accent6" w:hyperlink="hyperlink" w:followedHyperlink="followedHyperlink"/>
   <w:doNotAutoCompressPictures/>
   <w:decimalSymbol w:val="."/>
@@ -5536,7 +5491,7 @@
 </file>
 
 <file path=word/glossary/styles.xml><?xml version="1.0" encoding="utf-8"?>
-<w:styles xmlns:mc="http://schemas.openxmlformats.org/markup-compatibility/2006" xmlns:r="http://schemas.openxmlformats.org/officeDocument/2006/relationships" xmlns:w="http://schemas.openxmlformats.org/wordprocessingml/2006/main" xmlns:w14="http://schemas.microsoft.com/office/word/2010/wordml" xmlns:w15="http://schemas.microsoft.com/office/word/2012/wordml" xmlns:w16cid="http://schemas.microsoft.com/office/word/2016/wordml/cid" xmlns:w16se="http://schemas.microsoft.com/office/word/2015/wordml/symex" mc:Ignorable="w14 w15 w16se w16cid">
+<w:styles xmlns:r="http://schemas.openxmlformats.org/officeDocument/2006/relationships" xmlns:w="http://schemas.openxmlformats.org/wordprocessingml/2006/main">
   <w:docDefaults>
     <w:rPrDefault>
       <w:rPr>
@@ -5548,382 +5503,144 @@
     </w:rPrDefault>
     <w:pPrDefault/>
   </w:docDefaults>
-  <w:latentStyles w:defLockedState="0" w:defUIPriority="99" w:defSemiHidden="0" w:defUnhideWhenUsed="0" w:defQFormat="0" w:count="375">
-    <w:lsdException w:name="Normal" w:uiPriority="0" w:qFormat="1"/>
-    <w:lsdException w:name="heading 1" w:uiPriority="9" w:qFormat="1"/>
-    <w:lsdException w:name="heading 2" w:semiHidden="1" w:uiPriority="9" w:unhideWhenUsed="1" w:qFormat="1"/>
-    <w:lsdException w:name="heading 3" w:semiHidden="1" w:uiPriority="9" w:unhideWhenUsed="1" w:qFormat="1"/>
-    <w:lsdException w:name="heading 4" w:semiHidden="1" w:uiPriority="9" w:unhideWhenUsed="1" w:qFormat="1"/>
-    <w:lsdException w:name="heading 5" w:semiHidden="1" w:uiPriority="9" w:unhideWhenUsed="1" w:qFormat="1"/>
-    <w:lsdException w:name="heading 6" w:semiHidden="1" w:uiPriority="9" w:unhideWhenUsed="1" w:qFormat="1"/>
-    <w:lsdException w:name="heading 7" w:semiHidden="1" w:uiPriority="9" w:unhideWhenUsed="1" w:qFormat="1"/>
-    <w:lsdException w:name="heading 8" w:semiHidden="1" w:uiPriority="9" w:unhideWhenUsed="1" w:qFormat="1"/>
-    <w:lsdException w:name="heading 9" w:semiHidden="1" w:uiPriority="9" w:unhideWhenUsed="1" w:qFormat="1"/>
-    <w:lsdException w:name="index 1" w:semiHidden="1" w:unhideWhenUsed="1"/>
-    <w:lsdException w:name="index 2" w:semiHidden="1" w:unhideWhenUsed="1"/>
-    <w:lsdException w:name="index 3" w:semiHidden="1" w:unhideWhenUsed="1"/>
-    <w:lsdException w:name="index 4" w:semiHidden="1" w:unhideWhenUsed="1"/>
-    <w:lsdException w:name="index 5" w:semiHidden="1" w:unhideWhenUsed="1"/>
-    <w:lsdException w:name="index 6" w:semiHidden="1" w:unhideWhenUsed="1"/>
-    <w:lsdException w:name="index 7" w:semiHidden="1" w:unhideWhenUsed="1"/>
-    <w:lsdException w:name="index 8" w:semiHidden="1" w:unhideWhenUsed="1"/>
-    <w:lsdException w:name="index 9" w:semiHidden="1" w:unhideWhenUsed="1"/>
-    <w:lsdException w:name="toc 1" w:semiHidden="1" w:uiPriority="39" w:unhideWhenUsed="1"/>
-    <w:lsdException w:name="toc 2" w:semiHidden="1" w:uiPriority="39" w:unhideWhenUsed="1"/>
-    <w:lsdException w:name="toc 3" w:semiHidden="1" w:uiPriority="39" w:unhideWhenUsed="1"/>
-    <w:lsdException w:name="toc 4" w:semiHidden="1" w:uiPriority="39" w:unhideWhenUsed="1"/>
-    <w:lsdException w:name="toc 5" w:semiHidden="1" w:uiPriority="39" w:unhideWhenUsed="1"/>
-    <w:lsdException w:name="toc 6" w:semiHidden="1" w:uiPriority="39" w:unhideWhenUsed="1"/>
-    <w:lsdException w:name="toc 7" w:semiHidden="1" w:uiPriority="39" w:unhideWhenUsed="1"/>
-    <w:lsdException w:name="toc 8" w:semiHidden="1" w:uiPriority="39" w:unhideWhenUsed="1"/>
-    <w:lsdException w:name="toc 9" w:semiHidden="1" w:uiPriority="39" w:unhideWhenUsed="1"/>
-    <w:lsdException w:name="Normal Indent" w:semiHidden="1" w:unhideWhenUsed="1"/>
-    <w:lsdException w:name="footnote text" w:semiHidden="1" w:unhideWhenUsed="1"/>
-    <w:lsdException w:name="annotation text" w:semiHidden="1" w:unhideWhenUsed="1"/>
-    <w:lsdException w:name="header" w:semiHidden="1" w:unhideWhenUsed="1"/>
-    <w:lsdException w:name="footer" w:semiHidden="1" w:unhideWhenUsed="1"/>
-    <w:lsdException w:name="index heading" w:semiHidden="1" w:unhideWhenUsed="1"/>
-    <w:lsdException w:name="caption" w:semiHidden="1" w:uiPriority="35" w:unhideWhenUsed="1" w:qFormat="1"/>
-    <w:lsdException w:name="table of figures" w:semiHidden="1" w:unhideWhenUsed="1"/>
-    <w:lsdException w:name="envelope address" w:semiHidden="1" w:unhideWhenUsed="1"/>
-    <w:lsdException w:name="envelope return" w:semiHidden="1" w:unhideWhenUsed="1"/>
-    <w:lsdException w:name="footnote reference" w:semiHidden="1" w:unhideWhenUsed="1"/>
-    <w:lsdException w:name="annotation reference" w:semiHidden="1" w:unhideWhenUsed="1"/>
-    <w:lsdException w:name="line number" w:semiHidden="1" w:unhideWhenUsed="1"/>
-    <w:lsdException w:name="page number" w:semiHidden="1" w:unhideWhenUsed="1"/>
-    <w:lsdException w:name="endnote reference" w:semiHidden="1" w:unhideWhenUsed="1"/>
-    <w:lsdException w:name="endnote text" w:semiHidden="1" w:unhideWhenUsed="1"/>
-    <w:lsdException w:name="table of authorities" w:semiHidden="1" w:unhideWhenUsed="1"/>
-    <w:lsdException w:name="macro" w:semiHidden="1" w:unhideWhenUsed="1"/>
-    <w:lsdException w:name="toa heading" w:semiHidden="1" w:unhideWhenUsed="1"/>
-    <w:lsdException w:name="List" w:semiHidden="1" w:unhideWhenUsed="1"/>
-    <w:lsdException w:name="List Bullet" w:semiHidden="1" w:unhideWhenUsed="1"/>
-    <w:lsdException w:name="List Number" w:semiHidden="1" w:unhideWhenUsed="1"/>
-    <w:lsdException w:name="List 2" w:semiHidden="1" w:unhideWhenUsed="1"/>
-    <w:lsdException w:name="List 3" w:semiHidden="1" w:unhideWhenUsed="1"/>
-    <w:lsdException w:name="List 4" w:semiHidden="1" w:unhideWhenUsed="1"/>
-    <w:lsdException w:name="List 5" w:semiHidden="1" w:unhideWhenUsed="1"/>
-    <w:lsdException w:name="List Bullet 2" w:semiHidden="1" w:unhideWhenUsed="1"/>
-    <w:lsdException w:name="List Bullet 3" w:semiHidden="1" w:unhideWhenUsed="1"/>
-    <w:lsdException w:name="List Bullet 4" w:semiHidden="1" w:unhideWhenUsed="1"/>
-    <w:lsdException w:name="List Bullet 5" w:semiHidden="1" w:unhideWhenUsed="1"/>
-    <w:lsdException w:name="List Number 2" w:semiHidden="1" w:unhideWhenUsed="1"/>
-    <w:lsdException w:name="List Number 3" w:semiHidden="1" w:unhideWhenUsed="1"/>
-    <w:lsdException w:name="List Number 4" w:semiHidden="1" w:unhideWhenUsed="1"/>
-    <w:lsdException w:name="List Number 5" w:semiHidden="1" w:unhideWhenUsed="1"/>
-    <w:lsdException w:name="Title" w:uiPriority="10" w:qFormat="1"/>
-    <w:lsdException w:name="Closing" w:semiHidden="1" w:unhideWhenUsed="1"/>
-    <w:lsdException w:name="Signature" w:semiHidden="1" w:unhideWhenUsed="1"/>
-    <w:lsdException w:name="Default Paragraph Font" w:semiHidden="1" w:uiPriority="1" w:unhideWhenUsed="1"/>
-    <w:lsdException w:name="Body Text" w:semiHidden="1" w:unhideWhenUsed="1"/>
-    <w:lsdException w:name="Body Text Indent" w:semiHidden="1" w:unhideWhenUsed="1"/>
-    <w:lsdException w:name="List Continue" w:semiHidden="1" w:unhideWhenUsed="1"/>
-    <w:lsdException w:name="List Continue 2" w:semiHidden="1" w:unhideWhenUsed="1"/>
-    <w:lsdException w:name="List Continue 3" w:semiHidden="1" w:unhideWhenUsed="1"/>
-    <w:lsdException w:name="List Continue 4" w:semiHidden="1" w:unhideWhenUsed="1"/>
-    <w:lsdException w:name="List Continue 5" w:semiHidden="1" w:unhideWhenUsed="1"/>
-    <w:lsdException w:name="Message Header" w:semiHidden="1" w:unhideWhenUsed="1"/>
-    <w:lsdException w:name="Subtitle" w:uiPriority="11" w:qFormat="1"/>
-    <w:lsdException w:name="Salutation" w:semiHidden="1" w:unhideWhenUsed="1"/>
-    <w:lsdException w:name="Date" w:semiHidden="1" w:unhideWhenUsed="1"/>
-    <w:lsdException w:name="Body Text First Indent" w:semiHidden="1" w:unhideWhenUsed="1"/>
-    <w:lsdException w:name="Body Text First Indent 2" w:semiHidden="1" w:unhideWhenUsed="1"/>
-    <w:lsdException w:name="Note Heading" w:semiHidden="1" w:unhideWhenUsed="1"/>
-    <w:lsdException w:name="Body Text 2" w:semiHidden="1" w:unhideWhenUsed="1"/>
-    <w:lsdException w:name="Body Text 3" w:semiHidden="1" w:unhideWhenUsed="1"/>
-    <w:lsdException w:name="Body Text Indent 2" w:semiHidden="1" w:unhideWhenUsed="1"/>
-    <w:lsdException w:name="Body Text Indent 3" w:semiHidden="1" w:unhideWhenUsed="1"/>
-    <w:lsdException w:name="Block Text" w:semiHidden="1" w:unhideWhenUsed="1"/>
-    <w:lsdException w:name="Hyperlink" w:semiHidden="1" w:unhideWhenUsed="1"/>
-    <w:lsdException w:name="FollowedHyperlink" w:semiHidden="1" w:unhideWhenUsed="1"/>
-    <w:lsdException w:name="Strong" w:uiPriority="22" w:qFormat="1"/>
-    <w:lsdException w:name="Emphasis" w:uiPriority="20" w:qFormat="1"/>
-    <w:lsdException w:name="Document Map" w:semiHidden="1" w:unhideWhenUsed="1"/>
-    <w:lsdException w:name="Plain Text" w:semiHidden="1" w:unhideWhenUsed="1"/>
-    <w:lsdException w:name="E-mail Signature" w:semiHidden="1" w:unhideWhenUsed="1"/>
-    <w:lsdException w:name="HTML Top of Form" w:semiHidden="1" w:unhideWhenUsed="1"/>
-    <w:lsdException w:name="HTML Bottom of Form" w:semiHidden="1" w:unhideWhenUsed="1"/>
-    <w:lsdException w:name="Normal (Web)" w:semiHidden="1" w:unhideWhenUsed="1"/>
-    <w:lsdException w:name="HTML Acronym" w:semiHidden="1" w:unhideWhenUsed="1"/>
-    <w:lsdException w:name="HTML Address" w:semiHidden="1" w:unhideWhenUsed="1"/>
-    <w:lsdException w:name="HTML Cite" w:semiHidden="1" w:unhideWhenUsed="1"/>
-    <w:lsdException w:name="HTML Code" w:semiHidden="1" w:unhideWhenUsed="1"/>
-    <w:lsdException w:name="HTML Definition" w:semiHidden="1" w:unhideWhenUsed="1"/>
-    <w:lsdException w:name="HTML Keyboard" w:semiHidden="1" w:unhideWhenUsed="1"/>
-    <w:lsdException w:name="HTML Preformatted" w:semiHidden="1" w:unhideWhenUsed="1"/>
-    <w:lsdException w:name="HTML Sample" w:semiHidden="1" w:unhideWhenUsed="1"/>
-    <w:lsdException w:name="HTML Typewriter" w:semiHidden="1" w:unhideWhenUsed="1"/>
-    <w:lsdException w:name="HTML Variable" w:semiHidden="1" w:unhideWhenUsed="1"/>
-    <w:lsdException w:name="Normal Table" w:semiHidden="1" w:unhideWhenUsed="1"/>
-    <w:lsdException w:name="annotation subject" w:semiHidden="1" w:unhideWhenUsed="1"/>
-    <w:lsdException w:name="No List" w:semiHidden="1" w:unhideWhenUsed="1"/>
-    <w:lsdException w:name="Outline List 1" w:semiHidden="1" w:unhideWhenUsed="1"/>
-    <w:lsdException w:name="Outline List 2" w:semiHidden="1" w:unhideWhenUsed="1"/>
-    <w:lsdException w:name="Outline List 3" w:semiHidden="1" w:unhideWhenUsed="1"/>
-    <w:lsdException w:name="Table Simple 1" w:semiHidden="1" w:unhideWhenUsed="1"/>
-    <w:lsdException w:name="Table Simple 2" w:semiHidden="1" w:unhideWhenUsed="1"/>
-    <w:lsdException w:name="Table Simple 3" w:semiHidden="1" w:unhideWhenUsed="1"/>
-    <w:lsdException w:name="Table Classic 1" w:semiHidden="1" w:unhideWhenUsed="1"/>
-    <w:lsdException w:name="Table Classic 2" w:semiHidden="1" w:unhideWhenUsed="1"/>
-    <w:lsdException w:name="Table Classic 3" w:semiHidden="1" w:unhideWhenUsed="1"/>
-    <w:lsdException w:name="Table Classic 4" w:semiHidden="1" w:unhideWhenUsed="1"/>
-    <w:lsdException w:name="Table Colorful 1" w:semiHidden="1" w:unhideWhenUsed="1"/>
-    <w:lsdException w:name="Table Colorful 2" w:semiHidden="1" w:unhideWhenUsed="1"/>
-    <w:lsdException w:name="Table Colorful 3" w:semiHidden="1" w:unhideWhenUsed="1"/>
-    <w:lsdException w:name="Table Columns 1" w:semiHidden="1" w:unhideWhenUsed="1"/>
-    <w:lsdException w:name="Table Columns 2" w:semiHidden="1" w:unhideWhenUsed="1"/>
-    <w:lsdException w:name="Table Columns 3" w:semiHidden="1" w:unhideWhenUsed="1"/>
-    <w:lsdException w:name="Table Columns 4" w:semiHidden="1" w:unhideWhenUsed="1"/>
-    <w:lsdException w:name="Table Columns 5" w:semiHidden="1" w:unhideWhenUsed="1"/>
-    <w:lsdException w:name="Table Grid 1" w:semiHidden="1" w:unhideWhenUsed="1"/>
-    <w:lsdException w:name="Table Grid 2" w:semiHidden="1" w:unhideWhenUsed="1"/>
-    <w:lsdException w:name="Table Grid 3" w:semiHidden="1" w:unhideWhenUsed="1"/>
-    <w:lsdException w:name="Table Grid 4" w:semiHidden="1" w:unhideWhenUsed="1"/>
-    <w:lsdException w:name="Table Grid 5" w:semiHidden="1" w:unhideWhenUsed="1"/>
-    <w:lsdException w:name="Table Grid 6" w:semiHidden="1" w:unhideWhenUsed="1"/>
-    <w:lsdException w:name="Table Grid 7" w:semiHidden="1" w:unhideWhenUsed="1"/>
-    <w:lsdException w:name="Table Grid 8" w:semiHidden="1" w:unhideWhenUsed="1"/>
-    <w:lsdException w:name="Table List 1" w:semiHidden="1" w:unhideWhenUsed="1"/>
-    <w:lsdException w:name="Table List 2" w:semiHidden="1" w:unhideWhenUsed="1"/>
-    <w:lsdException w:name="Table List 3" w:semiHidden="1" w:unhideWhenUsed="1"/>
-    <w:lsdException w:name="Table List 4" w:semiHidden="1" w:unhideWhenUsed="1"/>
-    <w:lsdException w:name="Table List 5" w:semiHidden="1" w:unhideWhenUsed="1"/>
-    <w:lsdException w:name="Table List 6" w:semiHidden="1" w:unhideWhenUsed="1"/>
-    <w:lsdException w:name="Table List 7" w:semiHidden="1" w:unhideWhenUsed="1"/>
-    <w:lsdException w:name="Table List 8" w:semiHidden="1" w:unhideWhenUsed="1"/>
-    <w:lsdException w:name="Table 3D effects 1" w:semiHidden="1" w:unhideWhenUsed="1"/>
-    <w:lsdException w:name="Table 3D effects 2" w:semiHidden="1" w:unhideWhenUsed="1"/>
-    <w:lsdException w:name="Table 3D effects 3" w:semiHidden="1" w:unhideWhenUsed="1"/>
-    <w:lsdException w:name="Table Contemporary" w:semiHidden="1" w:unhideWhenUsed="1"/>
-    <w:lsdException w:name="Table Elegant" w:semiHidden="1" w:unhideWhenUsed="1"/>
-    <w:lsdException w:name="Table Professional" w:semiHidden="1" w:unhideWhenUsed="1"/>
-    <w:lsdException w:name="Table Subtle 1" w:semiHidden="1" w:unhideWhenUsed="1"/>
-    <w:lsdException w:name="Table Subtle 2" w:semiHidden="1" w:unhideWhenUsed="1"/>
-    <w:lsdException w:name="Table Web 1" w:semiHidden="1" w:unhideWhenUsed="1"/>
-    <w:lsdException w:name="Table Web 2" w:semiHidden="1" w:unhideWhenUsed="1"/>
-    <w:lsdException w:name="Table Web 3" w:semiHidden="1" w:unhideWhenUsed="1"/>
-    <w:lsdException w:name="Balloon Text" w:semiHidden="1" w:unhideWhenUsed="1"/>
-    <w:lsdException w:name="Table Grid" w:uiPriority="59"/>
-    <w:lsdException w:name="Table Theme" w:semiHidden="1" w:unhideWhenUsed="1"/>
-    <w:lsdException w:name="Placeholder Text" w:semiHidden="1"/>
-    <w:lsdException w:name="No Spacing" w:uiPriority="1" w:qFormat="1"/>
-    <w:lsdException w:name="Light Shading" w:uiPriority="60"/>
-    <w:lsdException w:name="Light List" w:uiPriority="61"/>
-    <w:lsdException w:name="Light Grid" w:uiPriority="62"/>
-    <w:lsdException w:name="Medium Shading 1" w:uiPriority="63"/>
-    <w:lsdException w:name="Medium Shading 2" w:uiPriority="64"/>
-    <w:lsdException w:name="Medium List 1" w:uiPriority="65"/>
-    <w:lsdException w:name="Medium List 2" w:uiPriority="66"/>
-    <w:lsdException w:name="Medium Grid 1" w:uiPriority="67"/>
-    <w:lsdException w:name="Medium Grid 2" w:uiPriority="68"/>
-    <w:lsdException w:name="Medium Grid 3" w:uiPriority="69"/>
-    <w:lsdException w:name="Dark List" w:uiPriority="70"/>
-    <w:lsdException w:name="Colorful Shading" w:uiPriority="71"/>
-    <w:lsdException w:name="Colorful List" w:uiPriority="72"/>
-    <w:lsdException w:name="Colorful Grid" w:uiPriority="73"/>
-    <w:lsdException w:name="Light Shading Accent 1" w:uiPriority="60"/>
-    <w:lsdException w:name="Light List Accent 1" w:uiPriority="61"/>
-    <w:lsdException w:name="Light Grid Accent 1" w:uiPriority="62"/>
-    <w:lsdException w:name="Medium Shading 1 Accent 1" w:uiPriority="63"/>
-    <w:lsdException w:name="Medium Shading 2 Accent 1" w:uiPriority="64"/>
-    <w:lsdException w:name="Medium List 1 Accent 1" w:uiPriority="65"/>
-    <w:lsdException w:name="Revision" w:semiHidden="1"/>
-    <w:lsdException w:name="List Paragraph" w:uiPriority="34" w:qFormat="1"/>
-    <w:lsdException w:name="Quote" w:uiPriority="29" w:qFormat="1"/>
-    <w:lsdException w:name="Intense Quote" w:uiPriority="30" w:qFormat="1"/>
-    <w:lsdException w:name="Medium List 2 Accent 1" w:uiPriority="66"/>
-    <w:lsdException w:name="Medium Grid 1 Accent 1" w:uiPriority="67"/>
-    <w:lsdException w:name="Medium Grid 2 Accent 1" w:uiPriority="68"/>
-    <w:lsdException w:name="Medium Grid 3 Accent 1" w:uiPriority="69"/>
-    <w:lsdException w:name="Dark List Accent 1" w:uiPriority="70"/>
-    <w:lsdException w:name="Colorful Shading Accent 1" w:uiPriority="71"/>
-    <w:lsdException w:name="Colorful List Accent 1" w:uiPriority="72"/>
-    <w:lsdException w:name="Colorful Grid Accent 1" w:uiPriority="73"/>
-    <w:lsdException w:name="Light Shading Accent 2" w:uiPriority="60"/>
-    <w:lsdException w:name="Light List Accent 2" w:uiPriority="61"/>
-    <w:lsdException w:name="Light Grid Accent 2" w:uiPriority="62"/>
-    <w:lsdException w:name="Medium Shading 1 Accent 2" w:uiPriority="63"/>
-    <w:lsdException w:name="Medium Shading 2 Accent 2" w:uiPriority="64"/>
-    <w:lsdException w:name="Medium List 1 Accent 2" w:uiPriority="65"/>
-    <w:lsdException w:name="Medium List 2 Accent 2" w:uiPriority="66"/>
-    <w:lsdException w:name="Medium Grid 1 Accent 2" w:uiPriority="67"/>
-    <w:lsdException w:name="Medium Grid 2 Accent 2" w:uiPriority="68"/>
-    <w:lsdException w:name="Medium Grid 3 Accent 2" w:uiPriority="69"/>
-    <w:lsdException w:name="Dark List Accent 2" w:uiPriority="70"/>
-    <w:lsdException w:name="Colorful Shading Accent 2" w:uiPriority="71"/>
-    <w:lsdException w:name="Colorful List Accent 2" w:uiPriority="72"/>
-    <w:lsdException w:name="Colorful Grid Accent 2" w:uiPriority="73"/>
-    <w:lsdException w:name="Light Shading Accent 3" w:uiPriority="60"/>
-    <w:lsdException w:name="Light List Accent 3" w:uiPriority="61"/>
-    <w:lsdException w:name="Light Grid Accent 3" w:uiPriority="62"/>
-    <w:lsdException w:name="Medium Shading 1 Accent 3" w:uiPriority="63"/>
-    <w:lsdException w:name="Medium Shading 2 Accent 3" w:uiPriority="64"/>
-    <w:lsdException w:name="Medium List 1 Accent 3" w:uiPriority="65"/>
-    <w:lsdException w:name="Medium List 2 Accent 3" w:uiPriority="66"/>
-    <w:lsdException w:name="Medium Grid 1 Accent 3" w:uiPriority="67"/>
-    <w:lsdException w:name="Medium Grid 2 Accent 3" w:uiPriority="68"/>
-    <w:lsdException w:name="Medium Grid 3 Accent 3" w:uiPriority="69"/>
-    <w:lsdException w:name="Dark List Accent 3" w:uiPriority="70"/>
-    <w:lsdException w:name="Colorful Shading Accent 3" w:uiPriority="71"/>
-    <w:lsdException w:name="Colorful List Accent 3" w:uiPriority="72"/>
-    <w:lsdException w:name="Colorful Grid Accent 3" w:uiPriority="73"/>
-    <w:lsdException w:name="Light Shading Accent 4" w:uiPriority="60"/>
-    <w:lsdException w:name="Light List Accent 4" w:uiPriority="61"/>
-    <w:lsdException w:name="Light Grid Accent 4" w:uiPriority="62"/>
-    <w:lsdException w:name="Medium Shading 1 Accent 4" w:uiPriority="63"/>
-    <w:lsdException w:name="Medium Shading 2 Accent 4" w:uiPriority="64"/>
-    <w:lsdException w:name="Medium List 1 Accent 4" w:uiPriority="65"/>
-    <w:lsdException w:name="Medium List 2 Accent 4" w:uiPriority="66"/>
-    <w:lsdException w:name="Medium Grid 1 Accent 4" w:uiPriority="67"/>
-    <w:lsdException w:name="Medium Grid 2 Accent 4" w:uiPriority="68"/>
-    <w:lsdException w:name="Medium Grid 3 Accent 4" w:uiPriority="69"/>
-    <w:lsdException w:name="Dark List Accent 4" w:uiPriority="70"/>
-    <w:lsdException w:name="Colorful Shading Accent 4" w:uiPriority="71"/>
-    <w:lsdException w:name="Colorful List Accent 4" w:uiPriority="72"/>
-    <w:lsdException w:name="Colorful Grid Accent 4" w:uiPriority="73"/>
-    <w:lsdException w:name="Light Shading Accent 5" w:uiPriority="60"/>
-    <w:lsdException w:name="Light List Accent 5" w:uiPriority="61"/>
-    <w:lsdException w:name="Light Grid Accent 5" w:uiPriority="62"/>
-    <w:lsdException w:name="Medium Shading 1 Accent 5" w:uiPriority="63"/>
-    <w:lsdException w:name="Medium Shading 2 Accent 5" w:uiPriority="64"/>
-    <w:lsdException w:name="Medium List 1 Accent 5" w:uiPriority="65"/>
-    <w:lsdException w:name="Medium List 2 Accent 5" w:uiPriority="66"/>
-    <w:lsdException w:name="Medium Grid 1 Accent 5" w:uiPriority="67"/>
-    <w:lsdException w:name="Medium Grid 2 Accent 5" w:uiPriority="68"/>
-    <w:lsdException w:name="Medium Grid 3 Accent 5" w:uiPriority="69"/>
-    <w:lsdException w:name="Dark List Accent 5" w:uiPriority="70"/>
-    <w:lsdException w:name="Colorful Shading Accent 5" w:uiPriority="71"/>
-    <w:lsdException w:name="Colorful List Accent 5" w:uiPriority="72"/>
-    <w:lsdException w:name="Colorful Grid Accent 5" w:uiPriority="73"/>
-    <w:lsdException w:name="Light Shading Accent 6" w:uiPriority="60"/>
-    <w:lsdException w:name="Light List Accent 6" w:uiPriority="61"/>
-    <w:lsdException w:name="Light Grid Accent 6" w:uiPriority="62"/>
-    <w:lsdException w:name="Medium Shading 1 Accent 6" w:uiPriority="63"/>
-    <w:lsdException w:name="Medium Shading 2 Accent 6" w:uiPriority="64"/>
-    <w:lsdException w:name="Medium List 1 Accent 6" w:uiPriority="65"/>
-    <w:lsdException w:name="Medium List 2 Accent 6" w:uiPriority="66"/>
-    <w:lsdException w:name="Medium Grid 1 Accent 6" w:uiPriority="67"/>
-    <w:lsdException w:name="Medium Grid 2 Accent 6" w:uiPriority="68"/>
-    <w:lsdException w:name="Medium Grid 3 Accent 6" w:uiPriority="69"/>
-    <w:lsdException w:name="Dark List Accent 6" w:uiPriority="70"/>
-    <w:lsdException w:name="Colorful Shading Accent 6" w:uiPriority="71"/>
-    <w:lsdException w:name="Colorful List Accent 6" w:uiPriority="72"/>
-    <w:lsdException w:name="Colorful Grid Accent 6" w:uiPriority="73"/>
-    <w:lsdException w:name="Subtle Emphasis" w:uiPriority="19" w:qFormat="1"/>
-    <w:lsdException w:name="Intense Emphasis" w:uiPriority="21" w:qFormat="1"/>
-    <w:lsdException w:name="Subtle Reference" w:uiPriority="31" w:qFormat="1"/>
-    <w:lsdException w:name="Intense Reference" w:uiPriority="32" w:qFormat="1"/>
-    <w:lsdException w:name="Book Title" w:uiPriority="33" w:qFormat="1"/>
-    <w:lsdException w:name="Bibliography" w:semiHidden="1" w:uiPriority="37" w:unhideWhenUsed="1"/>
-    <w:lsdException w:name="TOC Heading" w:semiHidden="1" w:uiPriority="39" w:unhideWhenUsed="1" w:qFormat="1"/>
-    <w:lsdException w:name="Plain Table 1" w:uiPriority="41"/>
-    <w:lsdException w:name="Plain Table 2" w:uiPriority="42"/>
-    <w:lsdException w:name="Plain Table 3" w:uiPriority="43"/>
-    <w:lsdException w:name="Plain Table 4" w:uiPriority="44"/>
-    <w:lsdException w:name="Plain Table 5" w:uiPriority="45"/>
-    <w:lsdException w:name="Grid Table Light" w:uiPriority="40"/>
-    <w:lsdException w:name="Grid Table 1 Light" w:uiPriority="46"/>
-    <w:lsdException w:name="Grid Table 2" w:uiPriority="47"/>
-    <w:lsdException w:name="Grid Table 3" w:uiPriority="48"/>
-    <w:lsdException w:name="Grid Table 4" w:uiPriority="49"/>
-    <w:lsdException w:name="Grid Table 5 Dark" w:uiPriority="50"/>
-    <w:lsdException w:name="Grid Table 6 Colorful" w:uiPriority="51"/>
-    <w:lsdException w:name="Grid Table 7 Colorful" w:uiPriority="52"/>
-    <w:lsdException w:name="Grid Table 1 Light Accent 1" w:uiPriority="46"/>
-    <w:lsdException w:name="Grid Table 2 Accent 1" w:uiPriority="47"/>
-    <w:lsdException w:name="Grid Table 3 Accent 1" w:uiPriority="48"/>
-    <w:lsdException w:name="Grid Table 4 Accent 1" w:uiPriority="49"/>
-    <w:lsdException w:name="Grid Table 5 Dark Accent 1" w:uiPriority="50"/>
-    <w:lsdException w:name="Grid Table 6 Colorful Accent 1" w:uiPriority="51"/>
-    <w:lsdException w:name="Grid Table 7 Colorful Accent 1" w:uiPriority="52"/>
-    <w:lsdException w:name="Grid Table 1 Light Accent 2" w:uiPriority="46"/>
-    <w:lsdException w:name="Grid Table 2 Accent 2" w:uiPriority="47"/>
-    <w:lsdException w:name="Grid Table 3 Accent 2" w:uiPriority="48"/>
-    <w:lsdException w:name="Grid Table 4 Accent 2" w:uiPriority="49"/>
-    <w:lsdException w:name="Grid Table 5 Dark Accent 2" w:uiPriority="50"/>
-    <w:lsdException w:name="Grid Table 6 Colorful Accent 2" w:uiPriority="51"/>
-    <w:lsdException w:name="Grid Table 7 Colorful Accent 2" w:uiPriority="52"/>
-    <w:lsdException w:name="Grid Table 1 Light Accent 3" w:uiPriority="46"/>
-    <w:lsdException w:name="Grid Table 2 Accent 3" w:uiPriority="47"/>
-    <w:lsdException w:name="Grid Table 3 Accent 3" w:uiPriority="48"/>
-    <w:lsdException w:name="Grid Table 4 Accent 3" w:uiPriority="49"/>
-    <w:lsdException w:name="Grid Table 5 Dark Accent 3" w:uiPriority="50"/>
-    <w:lsdException w:name="Grid Table 6 Colorful Accent 3" w:uiPriority="51"/>
-    <w:lsdException w:name="Grid Table 7 Colorful Accent 3" w:uiPriority="52"/>
-    <w:lsdException w:name="Grid Table 1 Light Accent 4" w:uiPriority="46"/>
-    <w:lsdException w:name="Grid Table 2 Accent 4" w:uiPriority="47"/>
-    <w:lsdException w:name="Grid Table 3 Accent 4" w:uiPriority="48"/>
-    <w:lsdException w:name="Grid Table 4 Accent 4" w:uiPriority="49"/>
-    <w:lsdException w:name="Grid Table 5 Dark Accent 4" w:uiPriority="50"/>
-    <w:lsdException w:name="Grid Table 6 Colorful Accent 4" w:uiPriority="51"/>
-    <w:lsdException w:name="Grid Table 7 Colorful Accent 4" w:uiPriority="52"/>
-    <w:lsdException w:name="Grid Table 1 Light Accent 5" w:uiPriority="46"/>
-    <w:lsdException w:name="Grid Table 2 Accent 5" w:uiPriority="47"/>
-    <w:lsdException w:name="Grid Table 3 Accent 5" w:uiPriority="48"/>
-    <w:lsdException w:name="Grid Table 4 Accent 5" w:uiPriority="49"/>
-    <w:lsdException w:name="Grid Table 5 Dark Accent 5" w:uiPriority="50"/>
-    <w:lsdException w:name="Grid Table 6 Colorful Accent 5" w:uiPriority="51"/>
-    <w:lsdException w:name="Grid Table 7 Colorful Accent 5" w:uiPriority="52"/>
-    <w:lsdException w:name="Grid Table 1 Light Accent 6" w:uiPriority="46"/>
-    <w:lsdException w:name="Grid Table 2 Accent 6" w:uiPriority="47"/>
-    <w:lsdException w:name="Grid Table 3 Accent 6" w:uiPriority="48"/>
-    <w:lsdException w:name="Grid Table 4 Accent 6" w:uiPriority="49"/>
-    <w:lsdException w:name="Grid Table 5 Dark Accent 6" w:uiPriority="50"/>
-    <w:lsdException w:name="Grid Table 6 Colorful Accent 6" w:uiPriority="51"/>
-    <w:lsdException w:name="Grid Table 7 Colorful Accent 6" w:uiPriority="52"/>
-    <w:lsdException w:name="List Table 1 Light" w:uiPriority="46"/>
-    <w:lsdException w:name="List Table 2" w:uiPriority="47"/>
-    <w:lsdException w:name="List Table 3" w:uiPriority="48"/>
-    <w:lsdException w:name="List Table 4" w:uiPriority="49"/>
-    <w:lsdException w:name="List Table 5 Dark" w:uiPriority="50"/>
-    <w:lsdException w:name="List Table 6 Colorful" w:uiPriority="51"/>
-    <w:lsdException w:name="List Table 7 Colorful" w:uiPriority="52"/>
-    <w:lsdException w:name="List Table 1 Light Accent 1" w:uiPriority="46"/>
-    <w:lsdException w:name="List Table 2 Accent 1" w:uiPriority="47"/>
-    <w:lsdException w:name="List Table 3 Accent 1" w:uiPriority="48"/>
-    <w:lsdException w:name="List Table 4 Accent 1" w:uiPriority="49"/>
-    <w:lsdException w:name="List Table 5 Dark Accent 1" w:uiPriority="50"/>
-    <w:lsdException w:name="List Table 6 Colorful Accent 1" w:uiPriority="51"/>
-    <w:lsdException w:name="List Table 7 Colorful Accent 1" w:uiPriority="52"/>
-    <w:lsdException w:name="List Table 1 Light Accent 2" w:uiPriority="46"/>
-    <w:lsdException w:name="List Table 2 Accent 2" w:uiPriority="47"/>
-    <w:lsdException w:name="List Table 3 Accent 2" w:uiPriority="48"/>
-    <w:lsdException w:name="List Table 4 Accent 2" w:uiPriority="49"/>
-    <w:lsdException w:name="List Table 5 Dark Accent 2" w:uiPriority="50"/>
-    <w:lsdException w:name="List Table 6 Colorful Accent 2" w:uiPriority="51"/>
-    <w:lsdException w:name="List Table 7 Colorful Accent 2" w:uiPriority="52"/>
-    <w:lsdException w:name="List Table 1 Light Accent 3" w:uiPriority="46"/>
-    <w:lsdException w:name="List Table 2 Accent 3" w:uiPriority="47"/>
-    <w:lsdException w:name="List Table 3 Accent 3" w:uiPriority="48"/>
-    <w:lsdException w:name="List Table 4 Accent 3" w:uiPriority="49"/>
-    <w:lsdException w:name="List Table 5 Dark Accent 3" w:uiPriority="50"/>
-    <w:lsdException w:name="List Table 6 Colorful Accent 3" w:uiPriority="51"/>
-    <w:lsdException w:name="List Table 7 Colorful Accent 3" w:uiPriority="52"/>
-    <w:lsdException w:name="List Table 1 Light Accent 4" w:uiPriority="46"/>
-    <w:lsdException w:name="List Table 2 Accent 4" w:uiPriority="47"/>
-    <w:lsdException w:name="List Table 3 Accent 4" w:uiPriority="48"/>
-    <w:lsdException w:name="List Table 4 Accent 4" w:uiPriority="49"/>
-    <w:lsdException w:name="List Table 5 Dark Accent 4" w:uiPriority="50"/>
-    <w:lsdException w:name="List Table 6 Colorful Accent 4" w:uiPriority="51"/>
-    <w:lsdException w:name="List Table 7 Colorful Accent 4" w:uiPriority="52"/>
-    <w:lsdException w:name="List Table 1 Light Accent 5" w:uiPriority="46"/>
-    <w:lsdException w:name="List Table 2 Accent 5" w:uiPriority="47"/>
-    <w:lsdException w:name="List Table 3 Accent 5" w:uiPriority="48"/>
-    <w:lsdException w:name="List Table 4 Accent 5" w:uiPriority="49"/>
-    <w:lsdException w:name="List Table 5 Dark Accent 5" w:uiPriority="50"/>
-    <w:lsdException w:name="List Table 6 Colorful Accent 5" w:uiPriority="51"/>
-    <w:lsdException w:name="List Table 7 Colorful Accent 5" w:uiPriority="52"/>
-    <w:lsdException w:name="List Table 1 Light Accent 6" w:uiPriority="46"/>
-    <w:lsdException w:name="List Table 2 Accent 6" w:uiPriority="47"/>
-    <w:lsdException w:name="List Table 3 Accent 6" w:uiPriority="48"/>
-    <w:lsdException w:name="List Table 4 Accent 6" w:uiPriority="49"/>
-    <w:lsdException w:name="List Table 5 Dark Accent 6" w:uiPriority="50"/>
-    <w:lsdException w:name="List Table 6 Colorful Accent 6" w:uiPriority="51"/>
-    <w:lsdException w:name="List Table 7 Colorful Accent 6" w:uiPriority="52"/>
-    <w:lsdException w:name="Mention" w:semiHidden="1" w:unhideWhenUsed="1"/>
-    <w:lsdException w:name="Smart Hyperlink" w:semiHidden="1" w:unhideWhenUsed="1"/>
-    <w:lsdException w:name="Hashtag" w:semiHidden="1" w:unhideWhenUsed="1"/>
-    <w:lsdException w:name="Unresolved Mention" w:semiHidden="1" w:unhideWhenUsed="1"/>
+  <w:latentStyles w:defLockedState="0" w:defUIPriority="99" w:defSemiHidden="1" w:defUnhideWhenUsed="1" w:defQFormat="0" w:count="267">
+    <w:lsdException w:name="Normal" w:semiHidden="0" w:uiPriority="0" w:unhideWhenUsed="0" w:qFormat="1"/>
+    <w:lsdException w:name="heading 1" w:semiHidden="0" w:uiPriority="9" w:unhideWhenUsed="0" w:qFormat="1"/>
+    <w:lsdException w:name="heading 2" w:uiPriority="9" w:qFormat="1"/>
+    <w:lsdException w:name="heading 3" w:uiPriority="9" w:qFormat="1"/>
+    <w:lsdException w:name="heading 4" w:uiPriority="9" w:qFormat="1"/>
+    <w:lsdException w:name="heading 5" w:uiPriority="9" w:qFormat="1"/>
+    <w:lsdException w:name="heading 6" w:uiPriority="9" w:qFormat="1"/>
+    <w:lsdException w:name="heading 7" w:uiPriority="9" w:qFormat="1"/>
+    <w:lsdException w:name="heading 8" w:uiPriority="9" w:qFormat="1"/>
+    <w:lsdException w:name="heading 9" w:uiPriority="9" w:qFormat="1"/>
+    <w:lsdException w:name="toc 1" w:uiPriority="39"/>
+    <w:lsdException w:name="toc 2" w:uiPriority="39"/>
+    <w:lsdException w:name="toc 3" w:uiPriority="39"/>
+    <w:lsdException w:name="toc 4" w:uiPriority="39"/>
+    <w:lsdException w:name="toc 5" w:uiPriority="39"/>
+    <w:lsdException w:name="toc 6" w:uiPriority="39"/>
+    <w:lsdException w:name="toc 7" w:uiPriority="39"/>
+    <w:lsdException w:name="toc 8" w:uiPriority="39"/>
+    <w:lsdException w:name="toc 9" w:uiPriority="39"/>
+    <w:lsdException w:name="caption" w:uiPriority="35" w:qFormat="1"/>
+    <w:lsdException w:name="Title" w:semiHidden="0" w:uiPriority="10" w:unhideWhenUsed="0" w:qFormat="1"/>
+    <w:lsdException w:name="Default Paragraph Font" w:uiPriority="1"/>
+    <w:lsdException w:name="Subtitle" w:semiHidden="0" w:uiPriority="11" w:unhideWhenUsed="0" w:qFormat="1"/>
+    <w:lsdException w:name="Strong" w:semiHidden="0" w:uiPriority="22" w:unhideWhenUsed="0" w:qFormat="1"/>
+    <w:lsdException w:name="Emphasis" w:semiHidden="0" w:uiPriority="20" w:unhideWhenUsed="0" w:qFormat="1"/>
+    <w:lsdException w:name="Table Grid" w:semiHidden="0" w:uiPriority="59" w:unhideWhenUsed="0"/>
+    <w:lsdException w:name="Placeholder Text" w:unhideWhenUsed="0"/>
+    <w:lsdException w:name="No Spacing" w:semiHidden="0" w:uiPriority="1" w:unhideWhenUsed="0" w:qFormat="1"/>
+    <w:lsdException w:name="Light Shading" w:semiHidden="0" w:uiPriority="60" w:unhideWhenUsed="0"/>
+    <w:lsdException w:name="Light List" w:semiHidden="0" w:uiPriority="61" w:unhideWhenUsed="0"/>
+    <w:lsdException w:name="Light Grid" w:semiHidden="0" w:uiPriority="62" w:unhideWhenUsed="0"/>
+    <w:lsdException w:name="Medium Shading 1" w:semiHidden="0" w:uiPriority="63" w:unhideWhenUsed="0"/>
+    <w:lsdException w:name="Medium Shading 2" w:semiHidden="0" w:uiPriority="64" w:unhideWhenUsed="0"/>
+    <w:lsdException w:name="Medium List 1" w:semiHidden="0" w:uiPriority="65" w:unhideWhenUsed="0"/>
+    <w:lsdException w:name="Medium List 2" w:semiHidden="0" w:uiPriority="66" w:unhideWhenUsed="0"/>
+    <w:lsdException w:name="Medium Grid 1" w:semiHidden="0" w:uiPriority="67" w:unhideWhenUsed="0"/>
+    <w:lsdException w:name="Medium Grid 2" w:semiHidden="0" w:uiPriority="68" w:unhideWhenUsed="0"/>
+    <w:lsdException w:name="Medium Grid 3" w:semiHidden="0" w:uiPriority="69" w:unhideWhenUsed="0"/>
+    <w:lsdException w:name="Dark List" w:semiHidden="0" w:uiPriority="70" w:unhideWhenUsed="0"/>
+    <w:lsdException w:name="Colorful Shading" w:semiHidden="0" w:uiPriority="71" w:unhideWhenUsed="0"/>
+    <w:lsdException w:name="Colorful List" w:semiHidden="0" w:uiPriority="72" w:unhideWhenUsed="0"/>
+    <w:lsdException w:name="Colorful Grid" w:semiHidden="0" w:uiPriority="73" w:unhideWhenUsed="0"/>
+    <w:lsdException w:name="Light Shading Accent 1" w:semiHidden="0" w:uiPriority="60" w:unhideWhenUsed="0"/>
+    <w:lsdException w:name="Light List Accent 1" w:semiHidden="0" w:uiPriority="61" w:unhideWhenUsed="0"/>
+    <w:lsdException w:name="Light Grid Accent 1" w:semiHidden="0" w:uiPriority="62" w:unhideWhenUsed="0"/>
+    <w:lsdException w:name="Medium Shading 1 Accent 1" w:semiHidden="0" w:uiPriority="63" w:unhideWhenUsed="0"/>
+    <w:lsdException w:name="Medium Shading 2 Accent 1" w:semiHidden="0" w:uiPriority="64" w:unhideWhenUsed="0"/>
+    <w:lsdException w:name="Medium List 1 Accent 1" w:semiHidden="0" w:uiPriority="65" w:unhideWhenUsed="0"/>
+    <w:lsdException w:name="Revision" w:unhideWhenUsed="0"/>
+    <w:lsdException w:name="List Paragraph" w:semiHidden="0" w:uiPriority="34" w:unhideWhenUsed="0" w:qFormat="1"/>
+    <w:lsdException w:name="Quote" w:semiHidden="0" w:uiPriority="29" w:unhideWhenUsed="0" w:qFormat="1"/>
+    <w:lsdException w:name="Intense Quote" w:semiHidden="0" w:uiPriority="30" w:unhideWhenUsed="0" w:qFormat="1"/>
+    <w:lsdException w:name="Medium List 2 Accent 1" w:semiHidden="0" w:uiPriority="66" w:unhideWhenUsed="0"/>
+    <w:lsdException w:name="Medium Grid 1 Accent 1" w:semiHidden="0" w:uiPriority="67" w:unhideWhenUsed="0"/>
+    <w:lsdException w:name="Medium Grid 2 Accent 1" w:semiHidden="0" w:uiPriority="68" w:unhideWhenUsed="0"/>
+    <w:lsdException w:name="Medium Grid 3 Accent 1" w:semiHidden="0" w:uiPriority="69" w:unhideWhenUsed="0"/>
+    <w:lsdException w:name="Dark List Accent 1" w:semiHidden="0" w:uiPriority="70" w:unhideWhenUsed="0"/>
+    <w:lsdException w:name="Colorful Shading Accent 1" w:semiHidden="0" w:uiPriority="71" w:unhideWhenUsed="0"/>
+    <w:lsdException w:name="Colorful List Accent 1" w:semiHidden="0" w:uiPriority="72" w:unhideWhenUsed="0"/>
+    <w:lsdException w:name="Colorful Grid Accent 1" w:semiHidden="0" w:uiPriority="73" w:unhideWhenUsed="0"/>
+    <w:lsdException w:name="Light Shading Accent 2" w:semiHidden="0" w:uiPriority="60" w:unhideWhenUsed="0"/>
+    <w:lsdException w:name="Light List Accent 2" w:semiHidden="0" w:uiPriority="61" w:unhideWhenUsed="0"/>
+    <w:lsdException w:name="Light Grid Accent 2" w:semiHidden="0" w:uiPriority="62" w:unhideWhenUsed="0"/>
+    <w:lsdException w:name="Medium Shading 1 Accent 2" w:semiHidden="0" w:uiPriority="63" w:unhideWhenUsed="0"/>
+    <w:lsdException w:name="Medium Shading 2 Accent 2" w:semiHidden="0" w:uiPriority="64" w:unhideWhenUsed="0"/>
+    <w:lsdException w:name="Medium List 1 Accent 2" w:semiHidden="0" w:uiPriority="65" w:unhideWhenUsed="0"/>
+    <w:lsdException w:name="Medium List 2 Accent 2" w:semiHidden="0" w:uiPriority="66" w:unhideWhenUsed="0"/>
+    <w:lsdException w:name="Medium Grid 1 Accent 2" w:semiHidden="0" w:uiPriority="67" w:unhideWhenUsed="0"/>
+    <w:lsdException w:name="Medium Grid 2 Accent 2" w:semiHidden="0" w:uiPriority="68" w:unhideWhenUsed="0"/>
+    <w:lsdException w:name="Medium Grid 3 Accent 2" w:semiHidden="0" w:uiPriority="69" w:unhideWhenUsed="0"/>
+    <w:lsdException w:name="Dark List Accent 2" w:semiHidden="0" w:uiPriority="70" w:unhideWhenUsed="0"/>
+    <w:lsdException w:name="Colorful Shading Accent 2" w:semiHidden="0" w:uiPriority="71" w:unhideWhenUsed="0"/>
+    <w:lsdException w:name="Colorful List Accent 2" w:semiHidden="0" w:uiPriority="72" w:unhideWhenUsed="0"/>
+    <w:lsdException w:name="Colorful Grid Accent 2" w:semiHidden="0" w:uiPriority="73" w:unhideWhenUsed="0"/>
+    <w:lsdException w:name="Light Shading Accent 3" w:semiHidden="0" w:uiPriority="60" w:unhideWhenUsed="0"/>
+    <w:lsdException w:name="Light List Accent 3" w:semiHidden="0" w:uiPriority="61" w:unhideWhenUsed="0"/>
+    <w:lsdException w:name="Light Grid Accent 3" w:semiHidden="0" w:uiPriority="62" w:unhideWhenUsed="0"/>
+    <w:lsdException w:name="Medium Shading 1 Accent 3" w:semiHidden="0" w:uiPriority="63" w:unhideWhenUsed="0"/>
+    <w:lsdException w:name="Medium Shading 2 Accent 3" w:semiHidden="0" w:uiPriority="64" w:unhideWhenUsed="0"/>
+    <w:lsdException w:name="Medium List 1 Accent 3" w:semiHidden="0" w:uiPriority="65" w:unhideWhenUsed="0"/>
+    <w:lsdException w:name="Medium List 2 Accent 3" w:semiHidden="0" w:uiPriority="66" w:unhideWhenUsed="0"/>
+    <w:lsdException w:name="Medium Grid 1 Accent 3" w:semiHidden="0" w:uiPriority="67" w:unhideWhenUsed="0"/>
+    <w:lsdException w:name="Medium Grid 2 Accent 3" w:semiHidden="0" w:uiPriority="68" w:unhideWhenUsed="0"/>
+    <w:lsdException w:name="Medium Grid 3 Accent 3" w:semiHidden="0" w:uiPriority="69" w:unhideWhenUsed="0"/>
+    <w:lsdException w:name="Dark List Accent 3" w:semiHidden="0" w:uiPriority="70" w:unhideWhenUsed="0"/>
+    <w:lsdException w:name="Colorful Shading Accent 3" w:semiHidden="0" w:uiPriority="71" w:unhideWhenUsed="0"/>
+    <w:lsdException w:name="Colorful List Accent 3" w:semiHidden="0" w:uiPriority="72" w:unhideWhenUsed="0"/>
+    <w:lsdException w:name="Colorful Grid Accent 3" w:semiHidden="0" w:uiPriority="73" w:unhideWhenUsed="0"/>
+    <w:lsdException w:name="Light Shading Accent 4" w:semiHidden="0" w:uiPriority="60" w:unhideWhenUsed="0"/>
+    <w:lsdException w:name="Light List Accent 4" w:semiHidden="0" w:uiPriority="61" w:unhideWhenUsed="0"/>
+    <w:lsdException w:name="Light Grid Accent 4" w:semiHidden="0" w:uiPriority="62" w:unhideWhenUsed="0"/>
+    <w:lsdException w:name="Medium Shading 1 Accent 4" w:semiHidden="0" w:uiPriority="63" w:unhideWhenUsed="0"/>
+    <w:lsdException w:name="Medium Shading 2 Accent 4" w:semiHidden="0" w:uiPriority="64" w:unhideWhenUsed="0"/>
+    <w:lsdException w:name="Medium List 1 Accent 4" w:semiHidden="0" w:uiPriority="65" w:unhideWhenUsed="0"/>
+    <w:lsdException w:name="Medium List 2 Accent 4" w:semiHidden="0" w:uiPriority="66" w:unhideWhenUsed="0"/>
+    <w:lsdException w:name="Medium Grid 1 Accent 4" w:semiHidden="0" w:uiPriority="67" w:unhideWhenUsed="0"/>
+    <w:lsdException w:name="Medium Grid 2 Accent 4" w:semiHidden="0" w:uiPriority="68" w:unhideWhenUsed="0"/>
+    <w:lsdException w:name="Medium Grid 3 Accent 4" w:semiHidden="0" w:uiPriority="69" w:unhideWhenUsed="0"/>
+    <w:lsdException w:name="Dark List Accent 4" w:semiHidden="0" w:uiPriority="70" w:unhideWhenUsed="0"/>
+    <w:lsdException w:name="Colorful Shading Accent 4" w:semiHidden="0" w:uiPriority="71" w:unhideWhenUsed="0"/>
+    <w:lsdException w:name="Colorful List Accent 4" w:semiHidden="0" w:uiPriority="72" w:unhideWhenUsed="0"/>
+    <w:lsdException w:name="Colorful Grid Accent 4" w:semiHidden="0" w:uiPriority="73" w:unhideWhenUsed="0"/>
+    <w:lsdException w:name="Light Shading Accent 5" w:semiHidden="0" w:uiPriority="60" w:unhideWhenUsed="0"/>
+    <w:lsdException w:name="Light List Accent 5" w:semiHidden="0" w:uiPriority="61" w:unhideWhenUsed="0"/>
+    <w:lsdException w:name="Light Grid Accent 5" w:semiHidden="0" w:uiPriority="62" w:unhideWhenUsed="0"/>
+    <w:lsdException w:name="Medium Shading 1 Accent 5" w:semiHidden="0" w:uiPriority="63" w:unhideWhenUsed="0"/>
+    <w:lsdException w:name="Medium Shading 2 Accent 5" w:semiHidden="0" w:uiPriority="64" w:unhideWhenUsed="0"/>
+    <w:lsdException w:name="Medium List 1 Accent 5" w:semiHidden="0" w:uiPriority="65" w:unhideWhenUsed="0"/>
+    <w:lsdException w:name="Medium List 2 Accent 5" w:semiHidden="0" w:uiPriority="66" w:unhideWhenUsed="0"/>
+    <w:lsdException w:name="Medium Grid 1 Accent 5" w:semiHidden="0" w:uiPriority="67" w:unhideWhenUsed="0"/>
+    <w:lsdException w:name="Medium Grid 2 Accent 5" w:semiHidden="0" w:uiPriority="68" w:unhideWhenUsed="0"/>
+    <w:lsdException w:name="Medium Grid 3 Accent 5" w:semiHidden="0" w:uiPriority="69" w:unhideWhenUsed="0"/>
+    <w:lsdException w:name="Dark List Accent 5" w:semiHidden="0" w:uiPriority="70" w:unhideWhenUsed="0"/>
+    <w:lsdException w:name="Colorful Shading Accent 5" w:semiHidden="0" w:uiPriority="71" w:unhideWhenUsed="0"/>
+    <w:lsdException w:name="Colorful List Accent 5" w:semiHidden="0" w:uiPriority="72" w:unhideWhenUsed="0"/>
+    <w:lsdException w:name="Colorful Grid Accent 5" w:semiHidden="0" w:uiPriority="73" w:unhideWhenUsed="0"/>
+    <w:lsdException w:name="Light Shading Accent 6" w:semiHidden="0" w:uiPriority="60" w:unhideWhenUsed="0"/>
+    <w:lsdException w:name="Light List Accent 6" w:semiHidden="0" w:uiPriority="61" w:unhideWhenUsed="0"/>
+    <w:lsdException w:name="Light Grid Accent 6" w:semiHidden="0" w:uiPriority="62" w:unhideWhenUsed="0"/>
+    <w:lsdException w:name="Medium Shading 1 Accent 6" w:semiHidden="0" w:uiPriority="63" w:unhideWhenUsed="0"/>
+    <w:lsdException w:name="Medium Shading 2 Accent 6" w:semiHidden="0" w:uiPriority="64" w:unhideWhenUsed="0"/>
+    <w:lsdException w:name="Medium List 1 Accent 6" w:semiHidden="0" w:uiPriority="65" w:unhideWhenUsed="0"/>
+    <w:lsdException w:name="Medium List 2 Accent 6" w:semiHidden="0" w:uiPriority="66" w:unhideWhenUsed="0"/>
+    <w:lsdException w:name="Medium Grid 1 Accent 6" w:semiHidden="0" w:uiPriority="67" w:unhideWhenUsed="0"/>
+    <w:lsdException w:name="Medium Grid 2 Accent 6" w:semiHidden="0" w:uiPriority="68" w:unhideWhenUsed="0"/>
+    <w:lsdException w:name="Medium Grid 3 Accent 6" w:semiHidden="0" w:uiPriority="69" w:unhideWhenUsed="0"/>
+    <w:lsdException w:name="Dark List Accent 6" w:semiHidden="0" w:uiPriority="70" w:unhideWhenUsed="0"/>
+    <w:lsdException w:name="Colorful Shading Accent 6" w:semiHidden="0" w:uiPriority="71" w:unhideWhenUsed="0"/>
+    <w:lsdException w:name="Colorful List Accent 6" w:semiHidden="0" w:uiPriority="72" w:unhideWhenUsed="0"/>
+    <w:lsdException w:name="Colorful Grid Accent 6" w:semiHidden="0" w:uiPriority="73" w:unhideWhenUsed="0"/>
+    <w:lsdException w:name="Subtle Emphasis" w:semiHidden="0" w:uiPriority="19" w:unhideWhenUsed="0" w:qFormat="1"/>
+    <w:lsdException w:name="Intense Emphasis" w:semiHidden="0" w:uiPriority="21" w:unhideWhenUsed="0" w:qFormat="1"/>
+    <w:lsdException w:name="Subtle Reference" w:semiHidden="0" w:uiPriority="31" w:unhideWhenUsed="0" w:qFormat="1"/>
+    <w:lsdException w:name="Intense Reference" w:semiHidden="0" w:uiPriority="32" w:unhideWhenUsed="0" w:qFormat="1"/>
+    <w:lsdException w:name="Book Title" w:semiHidden="0" w:uiPriority="33" w:unhideWhenUsed="0" w:qFormat="1"/>
+    <w:lsdException w:name="Bibliography" w:uiPriority="37"/>
+    <w:lsdException w:name="TOC Heading" w:uiPriority="39" w:qFormat="1"/>
   </w:latentStyles>
   <w:style w:type="paragraph" w:default="1" w:styleId="Normal">
     <w:name w:val="Normal"/>
@@ -5941,6 +5658,7 @@
     <w:uiPriority w:val="99"/>
     <w:semiHidden/>
     <w:unhideWhenUsed/>
+    <w:qFormat/>
     <w:tblPr>
       <w:tblInd w:w="0" w:type="dxa"/>
       <w:tblCellMar>
@@ -6021,7 +5739,7 @@
 </file>
 
 <file path=word/glossary/webSettings.xml><?xml version="1.0" encoding="utf-8"?>
-<w:webSettings xmlns:mc="http://schemas.openxmlformats.org/markup-compatibility/2006" xmlns:r="http://schemas.openxmlformats.org/officeDocument/2006/relationships" xmlns:w="http://schemas.openxmlformats.org/wordprocessingml/2006/main" xmlns:w14="http://schemas.microsoft.com/office/word/2010/wordml" xmlns:w15="http://schemas.microsoft.com/office/word/2012/wordml" xmlns:w16cid="http://schemas.microsoft.com/office/word/2016/wordml/cid" xmlns:w16se="http://schemas.microsoft.com/office/word/2015/wordml/symex" mc:Ignorable="w14 w15 w16se w16cid">
+<w:webSettings xmlns:r="http://schemas.openxmlformats.org/officeDocument/2006/relationships" xmlns:w="http://schemas.openxmlformats.org/wordprocessingml/2006/main">
   <w:allowPNG/>
 </w:webSettings>
 </file>
@@ -6351,7 +6069,7 @@
 </file>
 
 <file path=customXml/itemProps1.xml><?xml version="1.0" encoding="utf-8"?>
-<ds:datastoreItem xmlns:ds="http://schemas.openxmlformats.org/officeDocument/2006/customXml" ds:itemID="{DEA37FB0-F11E-43EA-B187-D74738A0215C}">
+<ds:datastoreItem xmlns:ds="http://schemas.openxmlformats.org/officeDocument/2006/customXml" ds:itemID="{C274839B-CAAD-4E7D-B6B5-B780B2591231}">
   <ds:schemaRefs>
     <ds:schemaRef ds:uri="http://schemas.openxmlformats.org/officeDocument/2006/bibliography"/>
   </ds:schemaRefs>

</xml_diff>